<commit_message>
Union de archivos de pc y github
</commit_message>
<xml_diff>
--- a/DiagramasDeFlujo2_Jayaro_Alvarez_EduardoEnrique_1TSM1.docx
+++ b/DiagramasDeFlujo2_Jayaro_Alvarez_EduardoEnrique_1TSM1.docx
@@ -5,6 +5,7 @@
     <w:p>
       <w:pPr>
         <w:spacing w:after="0" w:line="240" w:lineRule="auto"/>
+        <w:outlineLvl w:val="0"/>
         <w:rPr>
           <w:rFonts w:ascii="Arial" w:hAnsi="Arial" w:cs="Arial"/>
           <w:color w:val="3C4043"/>
@@ -15,13 +16,29 @@
       </w:pPr>
       <w:r>
         <w:rPr>
+          <w:color w:val="3C4043"/>
+          <w:spacing w:val="3"/>
+        </w:rPr>
+        <w:t>Ejercicio #1</w:t>
+      </w:r>
+      <w:r>
+        <w:rPr>
+          <w:rFonts w:ascii="Arial" w:hAnsi="Arial" w:cs="Arial"/>
+          <w:spacing w:val="3"/>
+          <w:sz w:val="21"/>
+          <w:szCs w:val="21"/>
+        </w:rPr>
+        <w:t xml:space="preserve"> </w:t>
+      </w:r>
+      <w:r>
+        <w:rPr>
           <w:rFonts w:ascii="Arial" w:hAnsi="Arial" w:cs="Arial"/>
           <w:color w:val="3C4043"/>
           <w:spacing w:val="3"/>
           <w:sz w:val="21"/>
           <w:szCs w:val="21"/>
         </w:rPr>
-        <w:t>Ejercicio #1 Considere un lavado de autos. Se desea calcular el total a pagar por un día de un empleado que cobra en función del número de autos lavados. Por cada auto pequeño que haya lavado, recibe $20 pesos y por cada auto grande $40, además de que tiene un sueldo base al día de $100. Es decir, incluso aunque no lavará ningún auto recibiría esos $100. (3 puntos).</w:t>
+        <w:t>Considere un lavado de autos. Se desea calcular el total a pagar por un día de un empleado que cobra en función del número de autos lavados. Por cada auto pequeño que haya lavado, recibe $20 pesos y por cada auto grande $40, además de que tiene un sueldo base al día de $100. Es decir, incluso aunque no lavará ningún auto recibiría esos $100. (3 puntos).</w:t>
       </w:r>
     </w:p>
     <w:p>
@@ -465,6 +482,8 @@
             <w:r>
               <w:rPr>
                 <w:rFonts w:ascii="Arial" w:hAnsi="Arial" w:cs="Arial"/>
+                <w:b/>
+                <w:bCs/>
                 <w:color w:val="3C4043"/>
                 <w:spacing w:val="3"/>
                 <w:sz w:val="21"/>
@@ -898,6 +917,7 @@
           <w:p>
             <w:pPr>
               <w:spacing w:after="0" w:line="240" w:lineRule="auto"/>
+              <w:jc w:val="both"/>
               <w:rPr>
                 <w:rFonts w:ascii="Arial" w:hAnsi="Arial" w:cs="Arial"/>
                 <w:color w:val="3C4043"/>
@@ -1024,6 +1044,7 @@
           <w:p>
             <w:pPr>
               <w:spacing w:after="0" w:line="240" w:lineRule="auto"/>
+              <w:jc w:val="both"/>
               <w:rPr>
                 <w:rFonts w:ascii="Arial" w:hAnsi="Arial" w:cs="Arial"/>
                 <w:color w:val="3C4043"/>
@@ -1140,6 +1161,7 @@
           <w:p>
             <w:pPr>
               <w:spacing w:after="0" w:line="240" w:lineRule="auto"/>
+              <w:jc w:val="both"/>
               <w:rPr>
                 <w:rFonts w:ascii="Arial" w:hAnsi="Arial" w:cs="Arial"/>
                 <w:color w:val="3C4043"/>
@@ -1266,6 +1288,7 @@
           <w:p>
             <w:pPr>
               <w:spacing w:after="0" w:line="240" w:lineRule="auto"/>
+              <w:jc w:val="both"/>
               <w:rPr>
                 <w:rFonts w:ascii="Arial" w:hAnsi="Arial" w:cs="Arial"/>
                 <w:color w:val="3C4043"/>
@@ -1372,6 +1395,7 @@
           <w:p>
             <w:pPr>
               <w:spacing w:after="0" w:line="240" w:lineRule="auto"/>
+              <w:jc w:val="both"/>
               <w:rPr>
                 <w:rFonts w:ascii="Arial" w:hAnsi="Arial" w:cs="Arial"/>
                 <w:color w:val="3C4043"/>
@@ -1395,7 +1419,7 @@
       </w:tr>
       <w:tr>
         <w:trPr>
-          <w:trHeight w:val="296"/>
+          <w:trHeight w:val="101"/>
         </w:trPr>
         <w:tc>
           <w:tcPr>
@@ -1478,35 +1502,24 @@
           <w:p>
             <w:pPr>
               <w:spacing w:after="0" w:line="240" w:lineRule="auto"/>
-              <w:rPr>
-                <w:rFonts w:ascii="Arial" w:hAnsi="Arial" w:cs="Arial"/>
-                <w:color w:val="3C4043"/>
-                <w:spacing w:val="3"/>
-                <w:sz w:val="21"/>
-                <w:szCs w:val="21"/>
-              </w:rPr>
-            </w:pPr>
-            <w:proofErr w:type="gramStart"/>
-            <w:r>
-              <w:rPr>
-                <w:rFonts w:ascii="Arial" w:hAnsi="Arial" w:cs="Arial"/>
-                <w:color w:val="3C4043"/>
-                <w:spacing w:val="3"/>
-                <w:sz w:val="21"/>
-                <w:szCs w:val="21"/>
-              </w:rPr>
-              <w:t>Total</w:t>
-            </w:r>
-            <w:proofErr w:type="gramEnd"/>
-            <w:r>
-              <w:rPr>
-                <w:rFonts w:ascii="Arial" w:hAnsi="Arial" w:cs="Arial"/>
-                <w:color w:val="3C4043"/>
-                <w:spacing w:val="3"/>
-                <w:sz w:val="21"/>
-                <w:szCs w:val="21"/>
-              </w:rPr>
-              <w:t xml:space="preserve"> a pagar por día laborado</w:t>
+              <w:jc w:val="both"/>
+              <w:rPr>
+                <w:rFonts w:ascii="Arial" w:hAnsi="Arial" w:cs="Arial"/>
+                <w:color w:val="3C4043"/>
+                <w:spacing w:val="3"/>
+                <w:sz w:val="21"/>
+                <w:szCs w:val="21"/>
+              </w:rPr>
+            </w:pPr>
+            <w:r>
+              <w:rPr>
+                <w:rFonts w:ascii="Arial" w:hAnsi="Arial" w:cs="Arial"/>
+                <w:color w:val="3C4043"/>
+                <w:spacing w:val="3"/>
+                <w:sz w:val="21"/>
+                <w:szCs w:val="21"/>
+              </w:rPr>
+              <w:t>Total a pagar por día laborado</w:t>
             </w:r>
           </w:p>
         </w:tc>
@@ -2063,27 +2076,7 @@
                                 <w:sz w:val="21"/>
                                 <w:szCs w:val="21"/>
                               </w:rPr>
-                              <w:t>car &lt;- 20</w:t>
-                            </w:r>
-                            <w:r>
-                              <w:rPr>
-                                <w:rFonts w:ascii="Arial" w:hAnsi="Arial" w:cs="Arial"/>
-                                <w:color w:val="3C4043"/>
-                                <w:spacing w:val="3"/>
-                                <w:sz w:val="21"/>
-                                <w:szCs w:val="21"/>
-                              </w:rPr>
-                              <w:t xml:space="preserve">; </w:t>
-                            </w:r>
-                            <w:r>
-                              <w:rPr>
-                                <w:rFonts w:ascii="Arial" w:hAnsi="Arial" w:cs="Arial"/>
-                                <w:color w:val="3C4043"/>
-                                <w:spacing w:val="3"/>
-                                <w:sz w:val="21"/>
-                                <w:szCs w:val="21"/>
-                              </w:rPr>
-                              <w:t>p</w:t>
+                              <w:t>car &lt;- 20; p</w:t>
                             </w:r>
                             <w:r>
                               <w:rPr>
@@ -2103,27 +2096,7 @@
                                 <w:sz w:val="21"/>
                                 <w:szCs w:val="21"/>
                               </w:rPr>
-                              <w:t>car &lt;- 40</w:t>
-                            </w:r>
-                            <w:r>
-                              <w:rPr>
-                                <w:rFonts w:ascii="Arial" w:hAnsi="Arial" w:cs="Arial"/>
-                                <w:color w:val="3C4043"/>
-                                <w:spacing w:val="3"/>
-                                <w:sz w:val="21"/>
-                                <w:szCs w:val="21"/>
-                              </w:rPr>
-                              <w:t xml:space="preserve">; </w:t>
-                            </w:r>
-                            <w:r>
-                              <w:rPr>
-                                <w:rFonts w:ascii="Arial" w:hAnsi="Arial" w:cs="Arial"/>
-                                <w:color w:val="3C4043"/>
-                                <w:spacing w:val="3"/>
-                                <w:sz w:val="21"/>
-                                <w:szCs w:val="21"/>
-                              </w:rPr>
-                              <w:t>salario &lt;- 100</w:t>
+                              <w:t>car &lt;- 40; salario &lt;- 100</w:t>
                             </w:r>
                             <w:r>
                               <w:rPr>
@@ -2386,27 +2359,7 @@
                           <w:sz w:val="21"/>
                           <w:szCs w:val="21"/>
                         </w:rPr>
-                        <w:t>car &lt;- 20</w:t>
-                      </w:r>
-                      <w:r>
-                        <w:rPr>
-                          <w:rFonts w:ascii="Arial" w:hAnsi="Arial" w:cs="Arial"/>
-                          <w:color w:val="3C4043"/>
-                          <w:spacing w:val="3"/>
-                          <w:sz w:val="21"/>
-                          <w:szCs w:val="21"/>
-                        </w:rPr>
-                        <w:t xml:space="preserve">; </w:t>
-                      </w:r>
-                      <w:r>
-                        <w:rPr>
-                          <w:rFonts w:ascii="Arial" w:hAnsi="Arial" w:cs="Arial"/>
-                          <w:color w:val="3C4043"/>
-                          <w:spacing w:val="3"/>
-                          <w:sz w:val="21"/>
-                          <w:szCs w:val="21"/>
-                        </w:rPr>
-                        <w:t>p</w:t>
+                        <w:t>car &lt;- 20; p</w:t>
                       </w:r>
                       <w:r>
                         <w:rPr>
@@ -2426,27 +2379,7 @@
                           <w:sz w:val="21"/>
                           <w:szCs w:val="21"/>
                         </w:rPr>
-                        <w:t>car &lt;- 40</w:t>
-                      </w:r>
-                      <w:r>
-                        <w:rPr>
-                          <w:rFonts w:ascii="Arial" w:hAnsi="Arial" w:cs="Arial"/>
-                          <w:color w:val="3C4043"/>
-                          <w:spacing w:val="3"/>
-                          <w:sz w:val="21"/>
-                          <w:szCs w:val="21"/>
-                        </w:rPr>
-                        <w:t xml:space="preserve">; </w:t>
-                      </w:r>
-                      <w:r>
-                        <w:rPr>
-                          <w:rFonts w:ascii="Arial" w:hAnsi="Arial" w:cs="Arial"/>
-                          <w:color w:val="3C4043"/>
-                          <w:spacing w:val="3"/>
-                          <w:sz w:val="21"/>
-                          <w:szCs w:val="21"/>
-                        </w:rPr>
-                        <w:t>salario &lt;- 100</w:t>
+                        <w:t>car &lt;- 40; salario &lt;- 100</w:t>
                       </w:r>
                       <w:r>
                         <w:rPr>
@@ -2793,23 +2726,7 @@
                                 <w:color w:val="000000" w:themeColor="text1"/>
                                 <w:lang w:val="es-ES"/>
                               </w:rPr>
-                              <w:t>“El total a pagar por el día de trabajo del empleado es</w:t>
-                            </w:r>
-                            <w:proofErr w:type="gramStart"/>
-                            <w:r>
-                              <w:rPr>
-                                <w:color w:val="000000" w:themeColor="text1"/>
-                                <w:lang w:val="es-ES"/>
-                              </w:rPr>
-                              <w:t>: ”</w:t>
-                            </w:r>
-                            <w:proofErr w:type="gramEnd"/>
-                            <w:r>
-                              <w:rPr>
-                                <w:color w:val="000000" w:themeColor="text1"/>
-                                <w:lang w:val="es-ES"/>
-                              </w:rPr>
-                              <w:t xml:space="preserve">, </w:t>
+                              <w:t xml:space="preserve">“El total a pagar por el día de trabajo del empleado es: ”, </w:t>
                             </w:r>
                             <w:r>
                               <w:rPr>
@@ -2883,23 +2800,7 @@
                           <w:color w:val="000000" w:themeColor="text1"/>
                           <w:lang w:val="es-ES"/>
                         </w:rPr>
-                        <w:t>“El total a pagar por el día de trabajo del empleado es</w:t>
-                      </w:r>
-                      <w:proofErr w:type="gramStart"/>
-                      <w:r>
-                        <w:rPr>
-                          <w:color w:val="000000" w:themeColor="text1"/>
-                          <w:lang w:val="es-ES"/>
-                        </w:rPr>
-                        <w:t>: ”</w:t>
-                      </w:r>
-                      <w:proofErr w:type="gramEnd"/>
-                      <w:r>
-                        <w:rPr>
-                          <w:color w:val="000000" w:themeColor="text1"/>
-                          <w:lang w:val="es-ES"/>
-                        </w:rPr>
-                        <w:t xml:space="preserve">, </w:t>
+                        <w:t xml:space="preserve">“El total a pagar por el día de trabajo del empleado es: ”, </w:t>
                       </w:r>
                       <w:r>
                         <w:rPr>
@@ -3418,19 +3319,4154 @@
     <w:p/>
     <w:p/>
     <w:p>
+      <w:pPr>
+        <w:spacing w:after="0" w:line="240" w:lineRule="auto"/>
+        <w:outlineLvl w:val="0"/>
+        <w:rPr>
+          <w:rFonts w:ascii="Arial" w:hAnsi="Arial" w:cs="Arial"/>
+          <w:color w:val="3C4043"/>
+          <w:spacing w:val="3"/>
+          <w:sz w:val="21"/>
+          <w:szCs w:val="21"/>
+        </w:rPr>
+      </w:pPr>
       <w:r>
+        <w:rPr>
+          <w:rFonts w:ascii="Arial" w:hAnsi="Arial" w:cs="Arial"/>
+          <w:color w:val="3C4043"/>
+          <w:spacing w:val="3"/>
+          <w:sz w:val="21"/>
+          <w:szCs w:val="21"/>
+        </w:rPr>
         <w:lastRenderedPageBreak/>
-        <w:t>Ejercicio#2 ODAPAS requiere determinar el pago que debe realizar una persona por el total de metros cúbicos que consume de agua al llenar una alberca (ver figura 1). Realice un algoritmo que permita determinar ese pago, conociendo que se trata de una alberca rectangular y se desconoce su volumen. (3</w:t>
+        <w:t>Ejercicio#2 ODAPAS requiere determinar el pago que debe realizar una persona por el total de metros cúbicos que consume de agua al llenar una alberca (ver figura 1). Realice un algoritmo que permita determinar ese pago, conociendo que se trata de una alberca rectangular y se desconoce su volumen. (3 puntos)</w:t>
       </w:r>
       <w:r>
+        <w:rPr>
+          <w:rFonts w:ascii="Arial" w:hAnsi="Arial" w:cs="Arial"/>
+          <w:color w:val="3C4043"/>
+          <w:spacing w:val="3"/>
+          <w:sz w:val="21"/>
+          <w:szCs w:val="21"/>
+        </w:rPr>
+        <w:t>.</w:t>
+      </w:r>
+    </w:p>
+    <w:p>
+      <w:pPr>
+        <w:rPr>
+          <w:rFonts w:ascii="Arial" w:hAnsi="Arial" w:cs="Arial"/>
+          <w:color w:val="3C4043"/>
+          <w:spacing w:val="3"/>
+          <w:sz w:val="21"/>
+          <w:szCs w:val="21"/>
+        </w:rPr>
+      </w:pPr>
+      <w:r>
+        <w:rPr>
+          <w:rFonts w:ascii="Arial" w:hAnsi="Arial" w:cs="Arial"/>
+          <w:color w:val="3C4043"/>
+          <w:spacing w:val="3"/>
+          <w:sz w:val="21"/>
+          <w:szCs w:val="21"/>
+        </w:rPr>
+        <w:drawing>
+          <wp:anchor distT="0" distB="0" distL="114300" distR="114300" simplePos="0" relativeHeight="251683840" behindDoc="0" locked="0" layoutInCell="1" allowOverlap="1" wp14:anchorId="4393B452" wp14:editId="1C358224">
+            <wp:simplePos x="0" y="0"/>
+            <wp:positionH relativeFrom="margin">
+              <wp:posOffset>4182588</wp:posOffset>
+            </wp:positionH>
+            <wp:positionV relativeFrom="paragraph">
+              <wp:posOffset>111967</wp:posOffset>
+            </wp:positionV>
+            <wp:extent cx="1497330" cy="971550"/>
+            <wp:effectExtent l="38100" t="38100" r="102870" b="95250"/>
+            <wp:wrapSquare wrapText="bothSides"/>
+            <wp:docPr id="7" name="Imagen 7"/>
+            <wp:cNvGraphicFramePr>
+              <a:graphicFrameLocks xmlns:a="http://schemas.openxmlformats.org/drawingml/2006/main" noChangeAspect="1"/>
+            </wp:cNvGraphicFramePr>
+            <a:graphic xmlns:a="http://schemas.openxmlformats.org/drawingml/2006/main">
+              <a:graphicData uri="http://schemas.openxmlformats.org/drawingml/2006/picture">
+                <pic:pic xmlns:pic="http://schemas.openxmlformats.org/drawingml/2006/picture">
+                  <pic:nvPicPr>
+                    <pic:cNvPr id="1" name=""/>
+                    <pic:cNvPicPr/>
+                  </pic:nvPicPr>
+                  <pic:blipFill>
+                    <a:blip r:embed="rId9">
+                      <a:extLst>
+                        <a:ext uri="{28A0092B-C50C-407E-A947-70E740481C1C}">
+                          <a14:useLocalDpi xmlns:a14="http://schemas.microsoft.com/office/drawing/2010/main" val="0"/>
+                        </a:ext>
+                      </a:extLst>
+                    </a:blip>
+                    <a:stretch>
+                      <a:fillRect/>
+                    </a:stretch>
+                  </pic:blipFill>
+                  <pic:spPr>
+                    <a:xfrm>
+                      <a:off x="0" y="0"/>
+                      <a:ext cx="1497330" cy="971550"/>
+                    </a:xfrm>
+                    <a:prstGeom prst="rect">
+                      <a:avLst/>
+                    </a:prstGeom>
+                    <a:ln w="3175" cap="sq">
+                      <a:solidFill>
+                        <a:srgbClr val="000000"/>
+                      </a:solidFill>
+                      <a:prstDash val="solid"/>
+                      <a:miter lim="800000"/>
+                    </a:ln>
+                    <a:effectLst>
+                      <a:outerShdw blurRad="50800" dist="38100" dir="2700000" algn="tl" rotWithShape="0">
+                        <a:srgbClr val="000000">
+                          <a:alpha val="43000"/>
+                        </a:srgbClr>
+                      </a:outerShdw>
+                    </a:effectLst>
+                  </pic:spPr>
+                </pic:pic>
+              </a:graphicData>
+            </a:graphic>
+            <wp14:sizeRelH relativeFrom="margin">
+              <wp14:pctWidth>0</wp14:pctWidth>
+            </wp14:sizeRelH>
+            <wp14:sizeRelV relativeFrom="margin">
+              <wp14:pctHeight>0</wp14:pctHeight>
+            </wp14:sizeRelV>
+          </wp:anchor>
+        </w:drawing>
+      </w:r>
+    </w:p>
+    <w:tbl>
+      <w:tblPr>
+        <w:tblW w:w="6208" w:type="dxa"/>
+        <w:tblBorders>
+          <w:top w:val="single" w:sz="4" w:space="0" w:color="000000"/>
+          <w:left w:val="single" w:sz="4" w:space="0" w:color="000000"/>
+          <w:bottom w:val="single" w:sz="4" w:space="0" w:color="000000"/>
+          <w:right w:val="single" w:sz="4" w:space="0" w:color="000000"/>
+          <w:insideH w:val="single" w:sz="4" w:space="0" w:color="000000"/>
+          <w:insideV w:val="single" w:sz="4" w:space="0" w:color="000000"/>
+        </w:tblBorders>
+        <w:tblLayout w:type="fixed"/>
+        <w:tblLook w:val="0400" w:firstRow="0" w:lastRow="0" w:firstColumn="0" w:lastColumn="0" w:noHBand="0" w:noVBand="1"/>
+      </w:tblPr>
+      <w:tblGrid>
+        <w:gridCol w:w="1576"/>
+        <w:gridCol w:w="3369"/>
+        <w:gridCol w:w="1263"/>
+      </w:tblGrid>
+      <w:tr>
+        <w:trPr>
+          <w:trHeight w:val="257"/>
+        </w:trPr>
+        <w:tc>
+          <w:tcPr>
+            <w:tcW w:w="1576" w:type="dxa"/>
+            <w:tcBorders>
+              <w:top w:val="single" w:sz="4" w:space="0" w:color="000000"/>
+              <w:left w:val="single" w:sz="4" w:space="0" w:color="000000"/>
+              <w:bottom w:val="single" w:sz="4" w:space="0" w:color="000000"/>
+              <w:right w:val="single" w:sz="4" w:space="0" w:color="000000"/>
+            </w:tcBorders>
+            <w:hideMark/>
+          </w:tcPr>
+          <w:p>
+            <w:pPr>
+              <w:spacing w:after="0" w:line="240" w:lineRule="auto"/>
+              <w:rPr>
+                <w:rFonts w:ascii="Arial" w:hAnsi="Arial" w:cs="Arial"/>
+                <w:b/>
+                <w:bCs/>
+                <w:color w:val="3C4043"/>
+                <w:spacing w:val="3"/>
+                <w:sz w:val="21"/>
+                <w:szCs w:val="21"/>
+              </w:rPr>
+            </w:pPr>
+            <w:r>
+              <w:rPr>
+                <w:rFonts w:ascii="Arial" w:hAnsi="Arial" w:cs="Arial"/>
+                <w:b/>
+                <w:bCs/>
+                <w:color w:val="3C4043"/>
+                <w:spacing w:val="3"/>
+                <w:sz w:val="21"/>
+                <w:szCs w:val="21"/>
+              </w:rPr>
+              <w:t>ENTRADA</w:t>
+            </w:r>
+          </w:p>
+        </w:tc>
+        <w:tc>
+          <w:tcPr>
+            <w:tcW w:w="3369" w:type="dxa"/>
+            <w:tcBorders>
+              <w:top w:val="single" w:sz="4" w:space="0" w:color="000000"/>
+              <w:left w:val="single" w:sz="4" w:space="0" w:color="000000"/>
+              <w:bottom w:val="single" w:sz="4" w:space="0" w:color="000000"/>
+              <w:right w:val="single" w:sz="4" w:space="0" w:color="000000"/>
+            </w:tcBorders>
+            <w:hideMark/>
+          </w:tcPr>
+          <w:p>
+            <w:pPr>
+              <w:spacing w:after="0" w:line="240" w:lineRule="auto"/>
+              <w:jc w:val="center"/>
+              <w:rPr>
+                <w:rFonts w:ascii="Arial" w:hAnsi="Arial" w:cs="Arial"/>
+                <w:b/>
+                <w:bCs/>
+                <w:color w:val="3C4043"/>
+                <w:spacing w:val="3"/>
+                <w:sz w:val="21"/>
+                <w:szCs w:val="21"/>
+              </w:rPr>
+            </w:pPr>
+            <w:r>
+              <w:rPr>
+                <w:rFonts w:ascii="Arial" w:hAnsi="Arial" w:cs="Arial"/>
+                <w:b/>
+                <w:bCs/>
+                <w:color w:val="3C4043"/>
+                <w:spacing w:val="3"/>
+                <w:sz w:val="21"/>
+                <w:szCs w:val="21"/>
+              </w:rPr>
+              <w:t>PROCESO</w:t>
+            </w:r>
+          </w:p>
+        </w:tc>
+        <w:tc>
+          <w:tcPr>
+            <w:tcW w:w="1263" w:type="dxa"/>
+            <w:tcBorders>
+              <w:top w:val="single" w:sz="4" w:space="0" w:color="000000"/>
+              <w:left w:val="single" w:sz="4" w:space="0" w:color="000000"/>
+              <w:bottom w:val="single" w:sz="4" w:space="0" w:color="000000"/>
+              <w:right w:val="single" w:sz="4" w:space="0" w:color="000000"/>
+            </w:tcBorders>
+            <w:hideMark/>
+          </w:tcPr>
+          <w:p>
+            <w:pPr>
+              <w:spacing w:after="0" w:line="240" w:lineRule="auto"/>
+              <w:rPr>
+                <w:rFonts w:ascii="Arial" w:hAnsi="Arial" w:cs="Arial"/>
+                <w:b/>
+                <w:bCs/>
+                <w:color w:val="3C4043"/>
+                <w:spacing w:val="3"/>
+                <w:sz w:val="21"/>
+                <w:szCs w:val="21"/>
+              </w:rPr>
+            </w:pPr>
+            <w:r>
+              <w:rPr>
+                <w:rFonts w:ascii="Arial" w:hAnsi="Arial" w:cs="Arial"/>
+                <w:b/>
+                <w:bCs/>
+                <w:color w:val="3C4043"/>
+                <w:spacing w:val="3"/>
+                <w:sz w:val="21"/>
+                <w:szCs w:val="21"/>
+              </w:rPr>
+              <w:t>SALIDA</w:t>
+            </w:r>
+          </w:p>
+        </w:tc>
+      </w:tr>
+      <w:tr>
+        <w:trPr>
+          <w:trHeight w:val="858"/>
+        </w:trPr>
+        <w:tc>
+          <w:tcPr>
+            <w:tcW w:w="1576" w:type="dxa"/>
+            <w:tcBorders>
+              <w:top w:val="single" w:sz="4" w:space="0" w:color="000000"/>
+              <w:left w:val="single" w:sz="4" w:space="0" w:color="000000"/>
+              <w:bottom w:val="single" w:sz="4" w:space="0" w:color="000000"/>
+              <w:right w:val="single" w:sz="4" w:space="0" w:color="000000"/>
+            </w:tcBorders>
+          </w:tcPr>
+          <w:p>
+            <w:pPr>
+              <w:spacing w:after="0" w:line="240" w:lineRule="auto"/>
+              <w:rPr>
+                <w:rFonts w:ascii="Arial" w:hAnsi="Arial" w:cs="Arial"/>
+                <w:color w:val="3C4043"/>
+                <w:spacing w:val="3"/>
+                <w:sz w:val="21"/>
+                <w:szCs w:val="21"/>
+              </w:rPr>
+            </w:pPr>
+            <w:r>
+              <w:rPr>
+                <w:rFonts w:ascii="Arial" w:hAnsi="Arial" w:cs="Arial"/>
+                <w:color w:val="3C4043"/>
+                <w:spacing w:val="3"/>
+                <w:sz w:val="21"/>
+                <w:szCs w:val="21"/>
+              </w:rPr>
+              <w:t>largo</w:t>
+            </w:r>
+          </w:p>
+          <w:p>
+            <w:pPr>
+              <w:spacing w:after="0" w:line="240" w:lineRule="auto"/>
+              <w:rPr>
+                <w:rFonts w:ascii="Arial" w:hAnsi="Arial" w:cs="Arial"/>
+                <w:color w:val="3C4043"/>
+                <w:spacing w:val="3"/>
+                <w:sz w:val="21"/>
+                <w:szCs w:val="21"/>
+              </w:rPr>
+            </w:pPr>
+            <w:r>
+              <w:rPr>
+                <w:rFonts w:ascii="Arial" w:hAnsi="Arial" w:cs="Arial"/>
+                <w:color w:val="3C4043"/>
+                <w:spacing w:val="3"/>
+                <w:sz w:val="21"/>
+                <w:szCs w:val="21"/>
+              </w:rPr>
+              <w:t>ancho</w:t>
+            </w:r>
+          </w:p>
+          <w:p>
+            <w:pPr>
+              <w:spacing w:after="0" w:line="240" w:lineRule="auto"/>
+              <w:rPr>
+                <w:rFonts w:ascii="Arial" w:hAnsi="Arial" w:cs="Arial"/>
+                <w:color w:val="3C4043"/>
+                <w:spacing w:val="3"/>
+                <w:sz w:val="21"/>
+                <w:szCs w:val="21"/>
+              </w:rPr>
+            </w:pPr>
+            <w:r>
+              <w:rPr>
+                <w:rFonts w:ascii="Arial" w:hAnsi="Arial" w:cs="Arial"/>
+                <w:color w:val="3C4043"/>
+                <w:spacing w:val="3"/>
+                <w:sz w:val="21"/>
+                <w:szCs w:val="21"/>
+              </w:rPr>
+              <w:t>alto</w:t>
+            </w:r>
+          </w:p>
+          <w:p>
+            <w:pPr>
+              <w:spacing w:after="0" w:line="240" w:lineRule="auto"/>
+              <w:rPr>
+                <w:rFonts w:ascii="Arial" w:hAnsi="Arial" w:cs="Arial"/>
+                <w:color w:val="3C4043"/>
+                <w:spacing w:val="3"/>
+                <w:sz w:val="21"/>
+                <w:szCs w:val="21"/>
+              </w:rPr>
+            </w:pPr>
+            <w:r>
+              <w:rPr>
+                <w:rFonts w:ascii="Arial" w:hAnsi="Arial" w:cs="Arial"/>
+                <w:color w:val="3C4043"/>
+                <w:spacing w:val="3"/>
+                <w:sz w:val="21"/>
+                <w:szCs w:val="21"/>
+              </w:rPr>
+              <w:t>precioM3</w:t>
+            </w:r>
+          </w:p>
+        </w:tc>
+        <w:tc>
+          <w:tcPr>
+            <w:tcW w:w="3369" w:type="dxa"/>
+            <w:tcBorders>
+              <w:top w:val="single" w:sz="4" w:space="0" w:color="000000"/>
+              <w:left w:val="single" w:sz="4" w:space="0" w:color="000000"/>
+              <w:bottom w:val="single" w:sz="4" w:space="0" w:color="000000"/>
+              <w:right w:val="single" w:sz="4" w:space="0" w:color="000000"/>
+            </w:tcBorders>
+          </w:tcPr>
+          <w:p>
+            <w:pPr>
+              <w:spacing w:after="0" w:line="240" w:lineRule="auto"/>
+              <w:jc w:val="center"/>
+              <w:rPr>
+                <w:rFonts w:ascii="Arial" w:hAnsi="Arial" w:cs="Arial"/>
+                <w:color w:val="3C4043"/>
+                <w:spacing w:val="3"/>
+                <w:sz w:val="21"/>
+                <w:szCs w:val="21"/>
+              </w:rPr>
+            </w:pPr>
+            <w:r>
+              <w:rPr>
+                <w:rFonts w:ascii="Arial" w:hAnsi="Arial" w:cs="Arial"/>
+                <w:b/>
+                <w:bCs/>
+                <w:color w:val="3C4043"/>
+                <w:spacing w:val="3"/>
+                <w:sz w:val="21"/>
+                <w:szCs w:val="21"/>
+              </w:rPr>
+              <w:t>volumen</w:t>
+            </w:r>
+            <w:r>
+              <w:rPr>
+                <w:rFonts w:ascii="Arial" w:hAnsi="Arial" w:cs="Arial"/>
+                <w:color w:val="3C4043"/>
+                <w:spacing w:val="3"/>
+                <w:sz w:val="21"/>
+                <w:szCs w:val="21"/>
+              </w:rPr>
+              <w:t xml:space="preserve"> &lt;- alto * largo * ancho</w:t>
+            </w:r>
+          </w:p>
+          <w:p>
+            <w:pPr>
+              <w:spacing w:after="0" w:line="240" w:lineRule="auto"/>
+              <w:rPr>
+                <w:rFonts w:ascii="Arial" w:hAnsi="Arial" w:cs="Arial"/>
+                <w:color w:val="3C4043"/>
+                <w:spacing w:val="3"/>
+                <w:sz w:val="21"/>
+                <w:szCs w:val="21"/>
+              </w:rPr>
+            </w:pPr>
+          </w:p>
+          <w:p>
+            <w:pPr>
+              <w:spacing w:after="0" w:line="240" w:lineRule="auto"/>
+              <w:jc w:val="center"/>
+              <w:rPr>
+                <w:rFonts w:ascii="Arial" w:hAnsi="Arial" w:cs="Arial"/>
+                <w:b/>
+                <w:bCs/>
+                <w:color w:val="3C4043"/>
+                <w:spacing w:val="3"/>
+                <w:sz w:val="21"/>
+                <w:szCs w:val="21"/>
+              </w:rPr>
+            </w:pPr>
+            <w:r>
+              <w:rPr>
+                <w:rFonts w:ascii="Arial" w:hAnsi="Arial" w:cs="Arial"/>
+                <w:b/>
+                <w:bCs/>
+                <w:color w:val="3C4043"/>
+                <w:spacing w:val="3"/>
+                <w:sz w:val="21"/>
+                <w:szCs w:val="21"/>
+              </w:rPr>
+              <w:t>total &lt;- precioM3 * volumen</w:t>
+            </w:r>
+          </w:p>
+        </w:tc>
+        <w:tc>
+          <w:tcPr>
+            <w:tcW w:w="1263" w:type="dxa"/>
+            <w:tcBorders>
+              <w:top w:val="single" w:sz="4" w:space="0" w:color="000000"/>
+              <w:left w:val="single" w:sz="4" w:space="0" w:color="000000"/>
+              <w:bottom w:val="single" w:sz="4" w:space="0" w:color="000000"/>
+              <w:right w:val="single" w:sz="4" w:space="0" w:color="000000"/>
+            </w:tcBorders>
+          </w:tcPr>
+          <w:p>
+            <w:pPr>
+              <w:spacing w:after="0" w:line="240" w:lineRule="auto"/>
+              <w:rPr>
+                <w:rFonts w:ascii="Arial" w:hAnsi="Arial" w:cs="Arial"/>
+                <w:color w:val="3C4043"/>
+                <w:spacing w:val="3"/>
+                <w:sz w:val="21"/>
+                <w:szCs w:val="21"/>
+              </w:rPr>
+            </w:pPr>
+            <w:r>
+              <w:rPr>
+                <w:rFonts w:ascii="Arial" w:hAnsi="Arial" w:cs="Arial"/>
+                <w:color w:val="3C4043"/>
+                <w:spacing w:val="3"/>
+                <w:sz w:val="21"/>
+                <w:szCs w:val="21"/>
+              </w:rPr>
+              <w:t>total</w:t>
+            </w:r>
+          </w:p>
+        </w:tc>
+      </w:tr>
+    </w:tbl>
+    <w:p>
+      <w:pPr>
+        <w:rPr>
+          <w:rFonts w:ascii="Arial" w:hAnsi="Arial" w:cs="Arial"/>
+          <w:color w:val="3C4043"/>
+          <w:spacing w:val="3"/>
+          <w:sz w:val="21"/>
+          <w:szCs w:val="21"/>
+        </w:rPr>
+      </w:pPr>
+    </w:p>
+    <w:tbl>
+      <w:tblPr>
+        <w:tblW w:w="8359" w:type="dxa"/>
+        <w:tblBorders>
+          <w:top w:val="single" w:sz="4" w:space="0" w:color="000000"/>
+          <w:left w:val="single" w:sz="4" w:space="0" w:color="000000"/>
+          <w:bottom w:val="single" w:sz="4" w:space="0" w:color="000000"/>
+          <w:right w:val="single" w:sz="4" w:space="0" w:color="000000"/>
+          <w:insideH w:val="single" w:sz="4" w:space="0" w:color="000000"/>
+          <w:insideV w:val="single" w:sz="4" w:space="0" w:color="000000"/>
+        </w:tblBorders>
+        <w:tblLayout w:type="fixed"/>
+        <w:tblLook w:val="0400" w:firstRow="0" w:lastRow="0" w:firstColumn="0" w:lastColumn="0" w:noHBand="0" w:noVBand="1"/>
+      </w:tblPr>
+      <w:tblGrid>
+        <w:gridCol w:w="2945"/>
+        <w:gridCol w:w="2945"/>
+        <w:gridCol w:w="2469"/>
+      </w:tblGrid>
+      <w:tr>
+        <w:tc>
+          <w:tcPr>
+            <w:tcW w:w="2945" w:type="dxa"/>
+            <w:tcBorders>
+              <w:top w:val="single" w:sz="8" w:space="0" w:color="000000"/>
+              <w:left w:val="single" w:sz="8" w:space="0" w:color="000000"/>
+              <w:bottom w:val="single" w:sz="8" w:space="0" w:color="000000"/>
+              <w:right w:val="single" w:sz="8" w:space="0" w:color="000000"/>
+            </w:tcBorders>
+            <w:hideMark/>
+          </w:tcPr>
+          <w:p>
+            <w:pPr>
+              <w:spacing w:after="0" w:line="240" w:lineRule="auto"/>
+              <w:rPr>
+                <w:rFonts w:ascii="Arial" w:hAnsi="Arial" w:cs="Arial"/>
+                <w:b/>
+                <w:bCs/>
+                <w:color w:val="3C4043"/>
+                <w:spacing w:val="3"/>
+                <w:sz w:val="21"/>
+                <w:szCs w:val="21"/>
+              </w:rPr>
+            </w:pPr>
+            <w:r>
+              <w:rPr>
+                <w:rFonts w:ascii="Arial" w:hAnsi="Arial" w:cs="Arial"/>
+                <w:b/>
+                <w:bCs/>
+                <w:color w:val="3C4043"/>
+                <w:spacing w:val="3"/>
+                <w:sz w:val="21"/>
+                <w:szCs w:val="21"/>
+              </w:rPr>
+              <w:t>IDENTIFICADOR</w:t>
+            </w:r>
+          </w:p>
+        </w:tc>
+        <w:tc>
+          <w:tcPr>
+            <w:tcW w:w="2945" w:type="dxa"/>
+            <w:tcBorders>
+              <w:top w:val="single" w:sz="8" w:space="0" w:color="000000"/>
+              <w:left w:val="single" w:sz="8" w:space="0" w:color="000000"/>
+              <w:bottom w:val="single" w:sz="8" w:space="0" w:color="000000"/>
+              <w:right w:val="single" w:sz="8" w:space="0" w:color="000000"/>
+            </w:tcBorders>
+            <w:hideMark/>
+          </w:tcPr>
+          <w:p>
+            <w:pPr>
+              <w:spacing w:after="0" w:line="240" w:lineRule="auto"/>
+              <w:rPr>
+                <w:rFonts w:ascii="Arial" w:hAnsi="Arial" w:cs="Arial"/>
+                <w:b/>
+                <w:bCs/>
+                <w:color w:val="3C4043"/>
+                <w:spacing w:val="3"/>
+                <w:sz w:val="21"/>
+                <w:szCs w:val="21"/>
+              </w:rPr>
+            </w:pPr>
+            <w:r>
+              <w:rPr>
+                <w:rFonts w:ascii="Arial" w:hAnsi="Arial" w:cs="Arial"/>
+                <w:b/>
+                <w:bCs/>
+                <w:color w:val="3C4043"/>
+                <w:spacing w:val="3"/>
+                <w:sz w:val="21"/>
+                <w:szCs w:val="21"/>
+              </w:rPr>
+              <w:t>TIPO DE DATO</w:t>
+            </w:r>
+          </w:p>
+        </w:tc>
+        <w:tc>
+          <w:tcPr>
+            <w:tcW w:w="2469" w:type="dxa"/>
+            <w:tcBorders>
+              <w:top w:val="single" w:sz="8" w:space="0" w:color="000000"/>
+              <w:left w:val="single" w:sz="8" w:space="0" w:color="000000"/>
+              <w:bottom w:val="single" w:sz="8" w:space="0" w:color="000000"/>
+              <w:right w:val="single" w:sz="8" w:space="0" w:color="000000"/>
+            </w:tcBorders>
+            <w:hideMark/>
+          </w:tcPr>
+          <w:p>
+            <w:pPr>
+              <w:spacing w:after="0" w:line="240" w:lineRule="auto"/>
+              <w:rPr>
+                <w:rFonts w:ascii="Arial" w:hAnsi="Arial" w:cs="Arial"/>
+                <w:b/>
+                <w:bCs/>
+                <w:color w:val="3C4043"/>
+                <w:spacing w:val="3"/>
+                <w:sz w:val="21"/>
+                <w:szCs w:val="21"/>
+              </w:rPr>
+            </w:pPr>
+            <w:r>
+              <w:rPr>
+                <w:rFonts w:ascii="Arial" w:hAnsi="Arial" w:cs="Arial"/>
+                <w:b/>
+                <w:bCs/>
+                <w:color w:val="3C4043"/>
+                <w:spacing w:val="3"/>
+                <w:sz w:val="21"/>
+                <w:szCs w:val="21"/>
+              </w:rPr>
+              <w:t>DESCRIPCIÓN</w:t>
+            </w:r>
+          </w:p>
+        </w:tc>
+      </w:tr>
+      <w:tr>
+        <w:trPr>
+          <w:trHeight w:val="380"/>
+        </w:trPr>
+        <w:tc>
+          <w:tcPr>
+            <w:tcW w:w="2945" w:type="dxa"/>
+            <w:tcBorders>
+              <w:top w:val="single" w:sz="8" w:space="0" w:color="000000"/>
+              <w:left w:val="single" w:sz="4" w:space="0" w:color="000000"/>
+              <w:bottom w:val="single" w:sz="4" w:space="0" w:color="000000"/>
+              <w:right w:val="single" w:sz="4" w:space="0" w:color="000000"/>
+            </w:tcBorders>
+          </w:tcPr>
+          <w:p>
+            <w:pPr>
+              <w:spacing w:after="0" w:line="240" w:lineRule="auto"/>
+              <w:jc w:val="center"/>
+              <w:rPr>
+                <w:rFonts w:ascii="Arial" w:hAnsi="Arial" w:cs="Arial"/>
+                <w:color w:val="3C4043"/>
+                <w:spacing w:val="3"/>
+                <w:sz w:val="21"/>
+                <w:szCs w:val="21"/>
+              </w:rPr>
+            </w:pPr>
+            <w:r>
+              <w:rPr>
+                <w:rFonts w:ascii="Arial" w:hAnsi="Arial" w:cs="Arial"/>
+                <w:color w:val="3C4043"/>
+                <w:spacing w:val="3"/>
+                <w:sz w:val="21"/>
+                <w:szCs w:val="21"/>
+              </w:rPr>
+              <w:t>largo</w:t>
+            </w:r>
+          </w:p>
+        </w:tc>
+        <w:tc>
+          <w:tcPr>
+            <w:tcW w:w="2945" w:type="dxa"/>
+            <w:tcBorders>
+              <w:top w:val="single" w:sz="8" w:space="0" w:color="000000"/>
+              <w:left w:val="single" w:sz="4" w:space="0" w:color="000000"/>
+              <w:bottom w:val="single" w:sz="4" w:space="0" w:color="000000"/>
+              <w:right w:val="single" w:sz="4" w:space="0" w:color="000000"/>
+            </w:tcBorders>
+          </w:tcPr>
+          <w:p>
+            <w:pPr>
+              <w:spacing w:after="0" w:line="240" w:lineRule="auto"/>
+              <w:jc w:val="center"/>
+              <w:rPr>
+                <w:rFonts w:ascii="Arial" w:hAnsi="Arial" w:cs="Arial"/>
+                <w:color w:val="3C4043"/>
+                <w:spacing w:val="3"/>
+                <w:sz w:val="21"/>
+                <w:szCs w:val="21"/>
+              </w:rPr>
+            </w:pPr>
+            <w:r>
+              <w:rPr>
+                <w:rFonts w:ascii="Arial" w:hAnsi="Arial" w:cs="Arial"/>
+                <w:color w:val="3C4043"/>
+                <w:spacing w:val="3"/>
+                <w:sz w:val="21"/>
+                <w:szCs w:val="21"/>
+              </w:rPr>
+              <w:t>REAL</w:t>
+            </w:r>
+          </w:p>
+        </w:tc>
+        <w:tc>
+          <w:tcPr>
+            <w:tcW w:w="2469" w:type="dxa"/>
+            <w:tcBorders>
+              <w:top w:val="single" w:sz="8" w:space="0" w:color="000000"/>
+              <w:left w:val="single" w:sz="4" w:space="0" w:color="000000"/>
+              <w:bottom w:val="single" w:sz="4" w:space="0" w:color="000000"/>
+              <w:right w:val="single" w:sz="4" w:space="0" w:color="000000"/>
+            </w:tcBorders>
+          </w:tcPr>
+          <w:p>
+            <w:pPr>
+              <w:spacing w:after="0" w:line="240" w:lineRule="auto"/>
+              <w:rPr>
+                <w:rFonts w:ascii="Arial" w:hAnsi="Arial" w:cs="Arial"/>
+                <w:color w:val="3C4043"/>
+                <w:spacing w:val="3"/>
+                <w:sz w:val="21"/>
+                <w:szCs w:val="21"/>
+              </w:rPr>
+            </w:pPr>
+            <w:r>
+              <w:rPr>
+                <w:rFonts w:ascii="Arial" w:hAnsi="Arial" w:cs="Arial"/>
+                <w:color w:val="3C4043"/>
+                <w:spacing w:val="3"/>
+                <w:sz w:val="21"/>
+                <w:szCs w:val="21"/>
+              </w:rPr>
+              <w:t>Medida en metros del largo de la alberca</w:t>
+            </w:r>
+          </w:p>
+        </w:tc>
+      </w:tr>
+      <w:tr>
+        <w:trPr>
+          <w:trHeight w:val="380"/>
+        </w:trPr>
+        <w:tc>
+          <w:tcPr>
+            <w:tcW w:w="2945" w:type="dxa"/>
+            <w:tcBorders>
+              <w:top w:val="single" w:sz="8" w:space="0" w:color="000000"/>
+              <w:left w:val="single" w:sz="4" w:space="0" w:color="000000"/>
+              <w:bottom w:val="single" w:sz="4" w:space="0" w:color="000000"/>
+              <w:right w:val="single" w:sz="4" w:space="0" w:color="000000"/>
+            </w:tcBorders>
+          </w:tcPr>
+          <w:p>
+            <w:pPr>
+              <w:spacing w:after="0" w:line="240" w:lineRule="auto"/>
+              <w:jc w:val="center"/>
+              <w:rPr>
+                <w:rFonts w:ascii="Arial" w:hAnsi="Arial" w:cs="Arial"/>
+                <w:color w:val="3C4043"/>
+                <w:spacing w:val="3"/>
+                <w:sz w:val="21"/>
+                <w:szCs w:val="21"/>
+              </w:rPr>
+            </w:pPr>
+            <w:r>
+              <w:rPr>
+                <w:rFonts w:ascii="Arial" w:hAnsi="Arial" w:cs="Arial"/>
+                <w:color w:val="3C4043"/>
+                <w:spacing w:val="3"/>
+                <w:sz w:val="21"/>
+                <w:szCs w:val="21"/>
+              </w:rPr>
+              <w:t>ancho</w:t>
+            </w:r>
+          </w:p>
+        </w:tc>
+        <w:tc>
+          <w:tcPr>
+            <w:tcW w:w="2945" w:type="dxa"/>
+            <w:tcBorders>
+              <w:top w:val="single" w:sz="8" w:space="0" w:color="000000"/>
+              <w:left w:val="single" w:sz="4" w:space="0" w:color="000000"/>
+              <w:bottom w:val="single" w:sz="4" w:space="0" w:color="000000"/>
+              <w:right w:val="single" w:sz="4" w:space="0" w:color="000000"/>
+            </w:tcBorders>
+          </w:tcPr>
+          <w:p>
+            <w:pPr>
+              <w:spacing w:after="0" w:line="240" w:lineRule="auto"/>
+              <w:jc w:val="center"/>
+              <w:rPr>
+                <w:rFonts w:ascii="Arial" w:hAnsi="Arial" w:cs="Arial"/>
+                <w:color w:val="3C4043"/>
+                <w:spacing w:val="3"/>
+                <w:sz w:val="21"/>
+                <w:szCs w:val="21"/>
+              </w:rPr>
+            </w:pPr>
+            <w:r>
+              <w:rPr>
+                <w:rFonts w:ascii="Arial" w:hAnsi="Arial" w:cs="Arial"/>
+                <w:color w:val="3C4043"/>
+                <w:spacing w:val="3"/>
+                <w:sz w:val="21"/>
+                <w:szCs w:val="21"/>
+              </w:rPr>
+              <w:t>REAL</w:t>
+            </w:r>
+          </w:p>
+        </w:tc>
+        <w:tc>
+          <w:tcPr>
+            <w:tcW w:w="2469" w:type="dxa"/>
+            <w:tcBorders>
+              <w:top w:val="single" w:sz="8" w:space="0" w:color="000000"/>
+              <w:left w:val="single" w:sz="4" w:space="0" w:color="000000"/>
+              <w:bottom w:val="single" w:sz="4" w:space="0" w:color="000000"/>
+              <w:right w:val="single" w:sz="4" w:space="0" w:color="000000"/>
+            </w:tcBorders>
+          </w:tcPr>
+          <w:p>
+            <w:pPr>
+              <w:spacing w:after="0" w:line="240" w:lineRule="auto"/>
+              <w:rPr>
+                <w:rFonts w:ascii="Arial" w:hAnsi="Arial" w:cs="Arial"/>
+                <w:color w:val="3C4043"/>
+                <w:spacing w:val="3"/>
+                <w:sz w:val="21"/>
+                <w:szCs w:val="21"/>
+              </w:rPr>
+            </w:pPr>
+            <w:r>
+              <w:rPr>
+                <w:rFonts w:ascii="Arial" w:hAnsi="Arial" w:cs="Arial"/>
+                <w:color w:val="3C4043"/>
+                <w:spacing w:val="3"/>
+                <w:sz w:val="21"/>
+                <w:szCs w:val="21"/>
+              </w:rPr>
+              <w:t>Medida en metros del ancho de la alberca</w:t>
+            </w:r>
+          </w:p>
+        </w:tc>
+      </w:tr>
+      <w:tr>
+        <w:trPr>
+          <w:trHeight w:val="262"/>
+        </w:trPr>
+        <w:tc>
+          <w:tcPr>
+            <w:tcW w:w="2945" w:type="dxa"/>
+            <w:tcBorders>
+              <w:top w:val="single" w:sz="4" w:space="0" w:color="000000"/>
+              <w:left w:val="single" w:sz="4" w:space="0" w:color="000000"/>
+              <w:bottom w:val="single" w:sz="4" w:space="0" w:color="000000"/>
+              <w:right w:val="single" w:sz="4" w:space="0" w:color="000000"/>
+            </w:tcBorders>
+          </w:tcPr>
+          <w:p>
+            <w:pPr>
+              <w:spacing w:after="0" w:line="240" w:lineRule="auto"/>
+              <w:jc w:val="center"/>
+              <w:rPr>
+                <w:rFonts w:ascii="Arial" w:hAnsi="Arial" w:cs="Arial"/>
+                <w:color w:val="3C4043"/>
+                <w:spacing w:val="3"/>
+                <w:sz w:val="21"/>
+                <w:szCs w:val="21"/>
+              </w:rPr>
+            </w:pPr>
+            <w:r>
+              <w:rPr>
+                <w:rFonts w:ascii="Arial" w:hAnsi="Arial" w:cs="Arial"/>
+                <w:color w:val="3C4043"/>
+                <w:spacing w:val="3"/>
+                <w:sz w:val="21"/>
+                <w:szCs w:val="21"/>
+              </w:rPr>
+              <w:t>alto</w:t>
+            </w:r>
+          </w:p>
+        </w:tc>
+        <w:tc>
+          <w:tcPr>
+            <w:tcW w:w="2945" w:type="dxa"/>
+            <w:tcBorders>
+              <w:top w:val="single" w:sz="4" w:space="0" w:color="000000"/>
+              <w:left w:val="single" w:sz="4" w:space="0" w:color="000000"/>
+              <w:bottom w:val="single" w:sz="4" w:space="0" w:color="000000"/>
+              <w:right w:val="single" w:sz="4" w:space="0" w:color="000000"/>
+            </w:tcBorders>
+          </w:tcPr>
+          <w:p>
+            <w:pPr>
+              <w:spacing w:after="0" w:line="240" w:lineRule="auto"/>
+              <w:jc w:val="center"/>
+              <w:rPr>
+                <w:rFonts w:ascii="Arial" w:hAnsi="Arial" w:cs="Arial"/>
+                <w:color w:val="3C4043"/>
+                <w:spacing w:val="3"/>
+                <w:sz w:val="21"/>
+                <w:szCs w:val="21"/>
+              </w:rPr>
+            </w:pPr>
+            <w:r>
+              <w:rPr>
+                <w:rFonts w:ascii="Arial" w:hAnsi="Arial" w:cs="Arial"/>
+                <w:color w:val="3C4043"/>
+                <w:spacing w:val="3"/>
+                <w:sz w:val="21"/>
+                <w:szCs w:val="21"/>
+              </w:rPr>
+              <w:t>REAL</w:t>
+            </w:r>
+          </w:p>
+        </w:tc>
+        <w:tc>
+          <w:tcPr>
+            <w:tcW w:w="2469" w:type="dxa"/>
+            <w:tcBorders>
+              <w:top w:val="single" w:sz="4" w:space="0" w:color="000000"/>
+              <w:left w:val="single" w:sz="4" w:space="0" w:color="000000"/>
+              <w:bottom w:val="single" w:sz="4" w:space="0" w:color="000000"/>
+              <w:right w:val="single" w:sz="4" w:space="0" w:color="000000"/>
+            </w:tcBorders>
+          </w:tcPr>
+          <w:p>
+            <w:pPr>
+              <w:spacing w:after="0" w:line="240" w:lineRule="auto"/>
+              <w:rPr>
+                <w:rFonts w:ascii="Arial" w:hAnsi="Arial" w:cs="Arial"/>
+                <w:color w:val="3C4043"/>
+                <w:spacing w:val="3"/>
+                <w:sz w:val="21"/>
+                <w:szCs w:val="21"/>
+              </w:rPr>
+            </w:pPr>
+            <w:r>
+              <w:rPr>
+                <w:rFonts w:ascii="Arial" w:hAnsi="Arial" w:cs="Arial"/>
+                <w:color w:val="3C4043"/>
+                <w:spacing w:val="3"/>
+                <w:sz w:val="21"/>
+                <w:szCs w:val="21"/>
+              </w:rPr>
+              <w:t>Medida en metros del alto de la alberca</w:t>
+            </w:r>
+          </w:p>
+        </w:tc>
+      </w:tr>
+      <w:tr>
+        <w:trPr>
+          <w:trHeight w:val="262"/>
+        </w:trPr>
+        <w:tc>
+          <w:tcPr>
+            <w:tcW w:w="2945" w:type="dxa"/>
+            <w:tcBorders>
+              <w:top w:val="single" w:sz="4" w:space="0" w:color="000000"/>
+              <w:left w:val="single" w:sz="4" w:space="0" w:color="000000"/>
+              <w:bottom w:val="single" w:sz="4" w:space="0" w:color="000000"/>
+              <w:right w:val="single" w:sz="4" w:space="0" w:color="000000"/>
+            </w:tcBorders>
+          </w:tcPr>
+          <w:p>
+            <w:pPr>
+              <w:spacing w:after="0" w:line="240" w:lineRule="auto"/>
+              <w:jc w:val="center"/>
+              <w:rPr>
+                <w:rFonts w:ascii="Arial" w:hAnsi="Arial" w:cs="Arial"/>
+                <w:color w:val="3C4043"/>
+                <w:spacing w:val="3"/>
+                <w:sz w:val="21"/>
+                <w:szCs w:val="21"/>
+              </w:rPr>
+            </w:pPr>
+            <w:r>
+              <w:rPr>
+                <w:rFonts w:ascii="Arial" w:hAnsi="Arial" w:cs="Arial"/>
+                <w:color w:val="3C4043"/>
+                <w:spacing w:val="3"/>
+                <w:sz w:val="21"/>
+                <w:szCs w:val="21"/>
+              </w:rPr>
+              <w:t>volumen</w:t>
+            </w:r>
+          </w:p>
+        </w:tc>
+        <w:tc>
+          <w:tcPr>
+            <w:tcW w:w="2945" w:type="dxa"/>
+            <w:tcBorders>
+              <w:top w:val="single" w:sz="4" w:space="0" w:color="000000"/>
+              <w:left w:val="single" w:sz="4" w:space="0" w:color="000000"/>
+              <w:bottom w:val="single" w:sz="4" w:space="0" w:color="000000"/>
+              <w:right w:val="single" w:sz="4" w:space="0" w:color="000000"/>
+            </w:tcBorders>
+          </w:tcPr>
+          <w:p>
+            <w:pPr>
+              <w:spacing w:after="0" w:line="240" w:lineRule="auto"/>
+              <w:jc w:val="center"/>
+              <w:rPr>
+                <w:rFonts w:ascii="Arial" w:hAnsi="Arial" w:cs="Arial"/>
+                <w:color w:val="3C4043"/>
+                <w:spacing w:val="3"/>
+                <w:sz w:val="21"/>
+                <w:szCs w:val="21"/>
+              </w:rPr>
+            </w:pPr>
+            <w:r>
+              <w:rPr>
+                <w:rFonts w:ascii="Arial" w:hAnsi="Arial" w:cs="Arial"/>
+                <w:color w:val="3C4043"/>
+                <w:spacing w:val="3"/>
+                <w:sz w:val="21"/>
+                <w:szCs w:val="21"/>
+              </w:rPr>
+              <w:t>REAL</w:t>
+            </w:r>
+          </w:p>
+        </w:tc>
+        <w:tc>
+          <w:tcPr>
+            <w:tcW w:w="2469" w:type="dxa"/>
+            <w:tcBorders>
+              <w:top w:val="single" w:sz="4" w:space="0" w:color="000000"/>
+              <w:left w:val="single" w:sz="4" w:space="0" w:color="000000"/>
+              <w:bottom w:val="single" w:sz="4" w:space="0" w:color="000000"/>
+              <w:right w:val="single" w:sz="4" w:space="0" w:color="000000"/>
+            </w:tcBorders>
+          </w:tcPr>
+          <w:p>
+            <w:pPr>
+              <w:spacing w:after="0" w:line="240" w:lineRule="auto"/>
+              <w:rPr>
+                <w:rFonts w:ascii="Arial" w:hAnsi="Arial" w:cs="Arial"/>
+                <w:color w:val="3C4043"/>
+                <w:spacing w:val="3"/>
+                <w:sz w:val="21"/>
+                <w:szCs w:val="21"/>
+              </w:rPr>
+            </w:pPr>
+            <w:r>
+              <w:rPr>
+                <w:rFonts w:ascii="Arial" w:hAnsi="Arial" w:cs="Arial"/>
+                <w:color w:val="3C4043"/>
+                <w:spacing w:val="3"/>
+                <w:sz w:val="21"/>
+                <w:szCs w:val="21"/>
+              </w:rPr>
+              <w:t>Medida en metros cúbicos de la alberca</w:t>
+            </w:r>
+          </w:p>
+        </w:tc>
+      </w:tr>
+      <w:tr>
+        <w:trPr>
+          <w:trHeight w:val="414"/>
+        </w:trPr>
+        <w:tc>
+          <w:tcPr>
+            <w:tcW w:w="2945" w:type="dxa"/>
+            <w:tcBorders>
+              <w:top w:val="single" w:sz="4" w:space="0" w:color="000000"/>
+              <w:left w:val="single" w:sz="4" w:space="0" w:color="000000"/>
+              <w:bottom w:val="single" w:sz="4" w:space="0" w:color="000000"/>
+              <w:right w:val="single" w:sz="4" w:space="0" w:color="000000"/>
+            </w:tcBorders>
+          </w:tcPr>
+          <w:p>
+            <w:pPr>
+              <w:spacing w:after="0" w:line="240" w:lineRule="auto"/>
+              <w:jc w:val="center"/>
+              <w:rPr>
+                <w:rFonts w:ascii="Arial" w:hAnsi="Arial" w:cs="Arial"/>
+                <w:color w:val="3C4043"/>
+                <w:spacing w:val="3"/>
+                <w:sz w:val="21"/>
+                <w:szCs w:val="21"/>
+              </w:rPr>
+            </w:pPr>
+          </w:p>
+          <w:p>
+            <w:pPr>
+              <w:spacing w:after="0" w:line="240" w:lineRule="auto"/>
+              <w:jc w:val="center"/>
+              <w:rPr>
+                <w:rFonts w:ascii="Arial" w:hAnsi="Arial" w:cs="Arial"/>
+                <w:color w:val="3C4043"/>
+                <w:spacing w:val="3"/>
+                <w:sz w:val="21"/>
+                <w:szCs w:val="21"/>
+              </w:rPr>
+            </w:pPr>
+            <w:r>
+              <w:rPr>
+                <w:rFonts w:ascii="Arial" w:hAnsi="Arial" w:cs="Arial"/>
+                <w:color w:val="3C4043"/>
+                <w:spacing w:val="3"/>
+                <w:sz w:val="21"/>
+                <w:szCs w:val="21"/>
+              </w:rPr>
+              <w:t>precioM3</w:t>
+            </w:r>
+          </w:p>
+        </w:tc>
+        <w:tc>
+          <w:tcPr>
+            <w:tcW w:w="2945" w:type="dxa"/>
+            <w:tcBorders>
+              <w:top w:val="single" w:sz="4" w:space="0" w:color="000000"/>
+              <w:left w:val="single" w:sz="4" w:space="0" w:color="000000"/>
+              <w:bottom w:val="single" w:sz="4" w:space="0" w:color="000000"/>
+              <w:right w:val="single" w:sz="4" w:space="0" w:color="000000"/>
+            </w:tcBorders>
+          </w:tcPr>
+          <w:p>
+            <w:pPr>
+              <w:spacing w:after="0" w:line="240" w:lineRule="auto"/>
+              <w:jc w:val="center"/>
+              <w:rPr>
+                <w:rFonts w:ascii="Arial" w:hAnsi="Arial" w:cs="Arial"/>
+                <w:color w:val="3C4043"/>
+                <w:spacing w:val="3"/>
+                <w:sz w:val="21"/>
+                <w:szCs w:val="21"/>
+              </w:rPr>
+            </w:pPr>
+          </w:p>
+          <w:p>
+            <w:pPr>
+              <w:spacing w:after="0" w:line="240" w:lineRule="auto"/>
+              <w:jc w:val="center"/>
+              <w:rPr>
+                <w:rFonts w:ascii="Arial" w:hAnsi="Arial" w:cs="Arial"/>
+                <w:color w:val="3C4043"/>
+                <w:spacing w:val="3"/>
+                <w:sz w:val="21"/>
+                <w:szCs w:val="21"/>
+              </w:rPr>
+            </w:pPr>
+            <w:r>
+              <w:rPr>
+                <w:rFonts w:ascii="Arial" w:hAnsi="Arial" w:cs="Arial"/>
+                <w:color w:val="3C4043"/>
+                <w:spacing w:val="3"/>
+                <w:sz w:val="21"/>
+                <w:szCs w:val="21"/>
+              </w:rPr>
+              <w:t>REAL</w:t>
+            </w:r>
+          </w:p>
+        </w:tc>
+        <w:tc>
+          <w:tcPr>
+            <w:tcW w:w="2469" w:type="dxa"/>
+            <w:tcBorders>
+              <w:top w:val="single" w:sz="4" w:space="0" w:color="000000"/>
+              <w:left w:val="single" w:sz="4" w:space="0" w:color="000000"/>
+              <w:bottom w:val="single" w:sz="4" w:space="0" w:color="000000"/>
+              <w:right w:val="single" w:sz="4" w:space="0" w:color="000000"/>
+            </w:tcBorders>
+          </w:tcPr>
+          <w:p>
+            <w:pPr>
+              <w:spacing w:after="0" w:line="240" w:lineRule="auto"/>
+              <w:rPr>
+                <w:rFonts w:ascii="Arial" w:hAnsi="Arial" w:cs="Arial"/>
+                <w:color w:val="3C4043"/>
+                <w:spacing w:val="3"/>
+                <w:sz w:val="21"/>
+                <w:szCs w:val="21"/>
+              </w:rPr>
+            </w:pPr>
+            <w:r>
+              <w:rPr>
+                <w:rFonts w:ascii="Arial" w:hAnsi="Arial" w:cs="Arial"/>
+                <w:color w:val="3C4043"/>
+                <w:spacing w:val="3"/>
+                <w:sz w:val="21"/>
+                <w:szCs w:val="21"/>
+              </w:rPr>
+              <w:t>Precio por cada metro cúbico de agua consumida</w:t>
+            </w:r>
+          </w:p>
+        </w:tc>
+      </w:tr>
+      <w:tr>
+        <w:trPr>
+          <w:trHeight w:val="296"/>
+        </w:trPr>
+        <w:tc>
+          <w:tcPr>
+            <w:tcW w:w="2945" w:type="dxa"/>
+            <w:tcBorders>
+              <w:top w:val="single" w:sz="4" w:space="0" w:color="000000"/>
+              <w:left w:val="single" w:sz="4" w:space="0" w:color="000000"/>
+              <w:bottom w:val="single" w:sz="4" w:space="0" w:color="000000"/>
+              <w:right w:val="single" w:sz="4" w:space="0" w:color="000000"/>
+            </w:tcBorders>
+          </w:tcPr>
+          <w:p>
+            <w:pPr>
+              <w:spacing w:after="0" w:line="240" w:lineRule="auto"/>
+              <w:jc w:val="center"/>
+              <w:rPr>
+                <w:rFonts w:ascii="Arial" w:hAnsi="Arial" w:cs="Arial"/>
+                <w:color w:val="3C4043"/>
+                <w:spacing w:val="3"/>
+                <w:sz w:val="21"/>
+                <w:szCs w:val="21"/>
+              </w:rPr>
+            </w:pPr>
+          </w:p>
+          <w:p>
+            <w:pPr>
+              <w:spacing w:after="0" w:line="240" w:lineRule="auto"/>
+              <w:jc w:val="center"/>
+              <w:rPr>
+                <w:rFonts w:ascii="Arial" w:hAnsi="Arial" w:cs="Arial"/>
+                <w:color w:val="3C4043"/>
+                <w:spacing w:val="3"/>
+                <w:sz w:val="21"/>
+                <w:szCs w:val="21"/>
+              </w:rPr>
+            </w:pPr>
+            <w:r>
+              <w:rPr>
+                <w:rFonts w:ascii="Arial" w:hAnsi="Arial" w:cs="Arial"/>
+                <w:color w:val="3C4043"/>
+                <w:spacing w:val="3"/>
+                <w:sz w:val="21"/>
+                <w:szCs w:val="21"/>
+              </w:rPr>
+              <w:t>total</w:t>
+            </w:r>
+          </w:p>
+        </w:tc>
+        <w:tc>
+          <w:tcPr>
+            <w:tcW w:w="2945" w:type="dxa"/>
+            <w:tcBorders>
+              <w:top w:val="single" w:sz="4" w:space="0" w:color="000000"/>
+              <w:left w:val="single" w:sz="4" w:space="0" w:color="000000"/>
+              <w:bottom w:val="single" w:sz="4" w:space="0" w:color="000000"/>
+              <w:right w:val="single" w:sz="4" w:space="0" w:color="000000"/>
+            </w:tcBorders>
+          </w:tcPr>
+          <w:p>
+            <w:pPr>
+              <w:spacing w:after="0" w:line="240" w:lineRule="auto"/>
+              <w:jc w:val="center"/>
+              <w:rPr>
+                <w:rFonts w:ascii="Arial" w:hAnsi="Arial" w:cs="Arial"/>
+                <w:color w:val="3C4043"/>
+                <w:spacing w:val="3"/>
+                <w:sz w:val="21"/>
+                <w:szCs w:val="21"/>
+              </w:rPr>
+            </w:pPr>
+          </w:p>
+          <w:p>
+            <w:pPr>
+              <w:spacing w:after="0" w:line="240" w:lineRule="auto"/>
+              <w:jc w:val="center"/>
+              <w:rPr>
+                <w:rFonts w:ascii="Arial" w:hAnsi="Arial" w:cs="Arial"/>
+                <w:color w:val="3C4043"/>
+                <w:spacing w:val="3"/>
+                <w:sz w:val="21"/>
+                <w:szCs w:val="21"/>
+              </w:rPr>
+            </w:pPr>
+            <w:r>
+              <w:rPr>
+                <w:rFonts w:ascii="Arial" w:hAnsi="Arial" w:cs="Arial"/>
+                <w:color w:val="3C4043"/>
+                <w:spacing w:val="3"/>
+                <w:sz w:val="21"/>
+                <w:szCs w:val="21"/>
+              </w:rPr>
+              <w:t>REAL</w:t>
+            </w:r>
+          </w:p>
+        </w:tc>
+        <w:tc>
+          <w:tcPr>
+            <w:tcW w:w="2469" w:type="dxa"/>
+            <w:tcBorders>
+              <w:top w:val="single" w:sz="4" w:space="0" w:color="000000"/>
+              <w:left w:val="single" w:sz="4" w:space="0" w:color="000000"/>
+              <w:bottom w:val="single" w:sz="4" w:space="0" w:color="000000"/>
+              <w:right w:val="single" w:sz="4" w:space="0" w:color="000000"/>
+            </w:tcBorders>
+          </w:tcPr>
+          <w:p>
+            <w:pPr>
+              <w:spacing w:after="0" w:line="240" w:lineRule="auto"/>
+              <w:rPr>
+                <w:rFonts w:ascii="Arial" w:hAnsi="Arial" w:cs="Arial"/>
+                <w:color w:val="3C4043"/>
+                <w:spacing w:val="3"/>
+                <w:sz w:val="21"/>
+                <w:szCs w:val="21"/>
+              </w:rPr>
+            </w:pPr>
+            <w:r>
+              <w:rPr>
+                <w:rFonts w:ascii="Arial" w:hAnsi="Arial" w:cs="Arial"/>
+                <w:color w:val="3C4043"/>
+                <w:spacing w:val="3"/>
+                <w:sz w:val="21"/>
+                <w:szCs w:val="21"/>
+              </w:rPr>
+              <w:t xml:space="preserve">Total a pagar por </w:t>
+            </w:r>
+            <w:r>
+              <w:rPr>
+                <w:rFonts w:ascii="Arial" w:hAnsi="Arial" w:cs="Arial"/>
+                <w:color w:val="3C4043"/>
+                <w:spacing w:val="3"/>
+                <w:sz w:val="21"/>
+                <w:szCs w:val="21"/>
+              </w:rPr>
+              <w:t>el llenado de agua de la alberca</w:t>
+            </w:r>
+          </w:p>
+        </w:tc>
+      </w:tr>
+    </w:tbl>
+    <w:p>
+      <w:pPr>
+        <w:rPr>
+          <w:rFonts w:ascii="Arial" w:hAnsi="Arial" w:cs="Arial"/>
+          <w:color w:val="3C4043"/>
+          <w:spacing w:val="3"/>
+          <w:sz w:val="21"/>
+          <w:szCs w:val="21"/>
+        </w:rPr>
+      </w:pPr>
+    </w:p>
+    <w:p>
+      <w:pPr>
+        <w:rPr>
+          <w:rFonts w:ascii="Arial" w:hAnsi="Arial" w:cs="Arial"/>
+          <w:color w:val="3C4043"/>
+          <w:spacing w:val="3"/>
+          <w:sz w:val="21"/>
+          <w:szCs w:val="21"/>
+        </w:rPr>
+      </w:pPr>
+      <w:r>
+        <w:rPr>
+          <w:rFonts w:ascii="Arial" w:hAnsi="Arial" w:cs="Arial"/>
+          <w:color w:val="3C4043"/>
+          <w:spacing w:val="3"/>
+          <w:sz w:val="21"/>
+          <w:szCs w:val="21"/>
+        </w:rPr>
+        <mc:AlternateContent>
+          <mc:Choice Requires="wps">
+            <w:drawing>
+              <wp:anchor distT="0" distB="0" distL="114300" distR="114300" simplePos="0" relativeHeight="251693056" behindDoc="0" locked="0" layoutInCell="1" allowOverlap="1" wp14:anchorId="5DFE243D" wp14:editId="30FC68B7">
+                <wp:simplePos x="0" y="0"/>
+                <wp:positionH relativeFrom="column">
+                  <wp:posOffset>1605090</wp:posOffset>
+                </wp:positionH>
+                <wp:positionV relativeFrom="paragraph">
+                  <wp:posOffset>1477010</wp:posOffset>
+                </wp:positionV>
+                <wp:extent cx="2129171" cy="614045"/>
+                <wp:effectExtent l="0" t="0" r="23495" b="14605"/>
+                <wp:wrapNone/>
+                <wp:docPr id="21" name="Diagrama de flujo: proceso 21"/>
+                <wp:cNvGraphicFramePr/>
+                <a:graphic xmlns:a="http://schemas.openxmlformats.org/drawingml/2006/main">
+                  <a:graphicData uri="http://schemas.microsoft.com/office/word/2010/wordprocessingShape">
+                    <wps:wsp>
+                      <wps:cNvSpPr/>
+                      <wps:spPr>
+                        <a:xfrm>
+                          <a:off x="0" y="0"/>
+                          <a:ext cx="2129171" cy="614045"/>
+                        </a:xfrm>
+                        <a:prstGeom prst="flowChartProcess">
+                          <a:avLst/>
+                        </a:prstGeom>
+                        <a:noFill/>
+                        <a:ln>
+                          <a:solidFill>
+                            <a:schemeClr val="tx1"/>
+                          </a:solidFill>
+                        </a:ln>
+                      </wps:spPr>
+                      <wps:style>
+                        <a:lnRef idx="2">
+                          <a:schemeClr val="accent1">
+                            <a:shade val="50000"/>
+                          </a:schemeClr>
+                        </a:lnRef>
+                        <a:fillRef idx="1">
+                          <a:schemeClr val="accent1"/>
+                        </a:fillRef>
+                        <a:effectRef idx="0">
+                          <a:schemeClr val="accent1"/>
+                        </a:effectRef>
+                        <a:fontRef idx="minor">
+                          <a:schemeClr val="lt1"/>
+                        </a:fontRef>
+                      </wps:style>
+                      <wps:txbx>
+                        <w:txbxContent>
+                          <w:p>
+                            <w:pPr>
+                              <w:spacing w:after="0" w:line="240" w:lineRule="auto"/>
+                              <w:jc w:val="center"/>
+                              <w:rPr>
+                                <w:rFonts w:ascii="Arial" w:hAnsi="Arial" w:cs="Arial"/>
+                                <w:color w:val="3C4043"/>
+                                <w:spacing w:val="3"/>
+                                <w:sz w:val="21"/>
+                                <w:szCs w:val="21"/>
+                              </w:rPr>
+                            </w:pPr>
+                            <w:r>
+                              <w:rPr>
+                                <w:rFonts w:ascii="Arial" w:hAnsi="Arial" w:cs="Arial"/>
+                                <w:b/>
+                                <w:bCs/>
+                                <w:color w:val="3C4043"/>
+                                <w:spacing w:val="3"/>
+                                <w:sz w:val="21"/>
+                                <w:szCs w:val="21"/>
+                              </w:rPr>
+                              <w:t>volumen</w:t>
+                            </w:r>
+                            <w:r>
+                              <w:rPr>
+                                <w:rFonts w:ascii="Arial" w:hAnsi="Arial" w:cs="Arial"/>
+                                <w:color w:val="3C4043"/>
+                                <w:spacing w:val="3"/>
+                                <w:sz w:val="21"/>
+                                <w:szCs w:val="21"/>
+                              </w:rPr>
+                              <w:t xml:space="preserve"> &lt;- alto * largo * ancho</w:t>
+                            </w:r>
+                          </w:p>
+                          <w:p>
+                            <w:pPr>
+                              <w:spacing w:after="0" w:line="240" w:lineRule="auto"/>
+                              <w:rPr>
+                                <w:rFonts w:ascii="Arial" w:hAnsi="Arial" w:cs="Arial"/>
+                                <w:color w:val="3C4043"/>
+                                <w:spacing w:val="3"/>
+                                <w:sz w:val="21"/>
+                                <w:szCs w:val="21"/>
+                              </w:rPr>
+                            </w:pPr>
+                          </w:p>
+                          <w:p>
+                            <w:pPr>
+                              <w:jc w:val="center"/>
+                            </w:pPr>
+                            <w:r>
+                              <w:rPr>
+                                <w:rFonts w:ascii="Arial" w:hAnsi="Arial" w:cs="Arial"/>
+                                <w:b/>
+                                <w:bCs/>
+                                <w:color w:val="3C4043"/>
+                                <w:spacing w:val="3"/>
+                                <w:sz w:val="21"/>
+                                <w:szCs w:val="21"/>
+                              </w:rPr>
+                              <w:t>total &lt;- precioM3 * volumen</w:t>
+                            </w:r>
+                          </w:p>
+                        </w:txbxContent>
+                      </wps:txbx>
+                      <wps:bodyPr rot="0" spcFirstLastPara="0" vertOverflow="overflow" horzOverflow="overflow" vert="horz" wrap="square" lIns="91440" tIns="45720" rIns="91440" bIns="45720" numCol="1" spcCol="0" rtlCol="0" fromWordArt="0" anchor="ctr" anchorCtr="0" forceAA="0" compatLnSpc="1">
+                        <a:prstTxWarp prst="textNoShape">
+                          <a:avLst/>
+                        </a:prstTxWarp>
+                        <a:noAutofit/>
+                      </wps:bodyPr>
+                    </wps:wsp>
+                  </a:graphicData>
+                </a:graphic>
+                <wp14:sizeRelH relativeFrom="margin">
+                  <wp14:pctWidth>0</wp14:pctWidth>
+                </wp14:sizeRelH>
+              </wp:anchor>
+            </w:drawing>
+          </mc:Choice>
+          <mc:Fallback>
+            <w:pict>
+              <v:shape w14:anchorId="5DFE243D" id="Diagrama de flujo: proceso 21" o:spid="_x0000_s1031" type="#_x0000_t109" style="position:absolute;margin-left:126.4pt;margin-top:116.3pt;width:167.65pt;height:48.35pt;z-index:251693056;visibility:visible;mso-wrap-style:square;mso-width-percent:0;mso-wrap-distance-left:9pt;mso-wrap-distance-top:0;mso-wrap-distance-right:9pt;mso-wrap-distance-bottom:0;mso-position-horizontal:absolute;mso-position-horizontal-relative:text;mso-position-vertical:absolute;mso-position-vertical-relative:text;mso-width-percent:0;mso-width-relative:margin;v-text-anchor:middle" o:gfxdata="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" filled="f" strokecolor="black [3213]" strokeweight="1pt">
+                <v:textbox>
+                  <w:txbxContent>
+                    <w:p>
+                      <w:pPr>
+                        <w:spacing w:after="0" w:line="240" w:lineRule="auto"/>
+                        <w:jc w:val="center"/>
+                        <w:rPr>
+                          <w:rFonts w:ascii="Arial" w:hAnsi="Arial" w:cs="Arial"/>
+                          <w:color w:val="3C4043"/>
+                          <w:spacing w:val="3"/>
+                          <w:sz w:val="21"/>
+                          <w:szCs w:val="21"/>
+                        </w:rPr>
+                      </w:pPr>
+                      <w:r>
+                        <w:rPr>
+                          <w:rFonts w:ascii="Arial" w:hAnsi="Arial" w:cs="Arial"/>
+                          <w:b/>
+                          <w:bCs/>
+                          <w:color w:val="3C4043"/>
+                          <w:spacing w:val="3"/>
+                          <w:sz w:val="21"/>
+                          <w:szCs w:val="21"/>
+                        </w:rPr>
+                        <w:t>volumen</w:t>
+                      </w:r>
+                      <w:r>
+                        <w:rPr>
+                          <w:rFonts w:ascii="Arial" w:hAnsi="Arial" w:cs="Arial"/>
+                          <w:color w:val="3C4043"/>
+                          <w:spacing w:val="3"/>
+                          <w:sz w:val="21"/>
+                          <w:szCs w:val="21"/>
+                        </w:rPr>
+                        <w:t xml:space="preserve"> &lt;- alto * largo * ancho</w:t>
+                      </w:r>
+                    </w:p>
+                    <w:p>
+                      <w:pPr>
+                        <w:spacing w:after="0" w:line="240" w:lineRule="auto"/>
+                        <w:rPr>
+                          <w:rFonts w:ascii="Arial" w:hAnsi="Arial" w:cs="Arial"/>
+                          <w:color w:val="3C4043"/>
+                          <w:spacing w:val="3"/>
+                          <w:sz w:val="21"/>
+                          <w:szCs w:val="21"/>
+                        </w:rPr>
+                      </w:pPr>
+                    </w:p>
+                    <w:p>
+                      <w:pPr>
+                        <w:jc w:val="center"/>
+                      </w:pPr>
+                      <w:r>
+                        <w:rPr>
+                          <w:rFonts w:ascii="Arial" w:hAnsi="Arial" w:cs="Arial"/>
+                          <w:b/>
+                          <w:bCs/>
+                          <w:color w:val="3C4043"/>
+                          <w:spacing w:val="3"/>
+                          <w:sz w:val="21"/>
+                          <w:szCs w:val="21"/>
+                        </w:rPr>
+                        <w:t>total &lt;- precioM3 * volumen</w:t>
+                      </w:r>
+                    </w:p>
+                  </w:txbxContent>
+                </v:textbox>
+              </v:shape>
+            </w:pict>
+          </mc:Fallback>
+        </mc:AlternateContent>
+      </w:r>
+      <w:r>
+        <w:rPr>
+          <w:rFonts w:ascii="Arial" w:hAnsi="Arial" w:cs="Arial"/>
+          <w:color w:val="3C4043"/>
+          <w:spacing w:val="3"/>
+          <w:sz w:val="21"/>
+          <w:szCs w:val="21"/>
+        </w:rPr>
+        <mc:AlternateContent>
+          <mc:Choice Requires="wps">
+            <w:drawing>
+              <wp:anchor distT="0" distB="0" distL="114300" distR="114300" simplePos="0" relativeHeight="251692032" behindDoc="0" locked="0" layoutInCell="1" allowOverlap="1" wp14:anchorId="752393B7" wp14:editId="663D87FF">
+                <wp:simplePos x="0" y="0"/>
+                <wp:positionH relativeFrom="column">
+                  <wp:posOffset>1088200</wp:posOffset>
+                </wp:positionH>
+                <wp:positionV relativeFrom="paragraph">
+                  <wp:posOffset>835660</wp:posOffset>
+                </wp:positionV>
+                <wp:extent cx="3191988" cy="320040"/>
+                <wp:effectExtent l="38100" t="0" r="66040" b="22860"/>
+                <wp:wrapNone/>
+                <wp:docPr id="20" name="Diagrama de flujo: datos 20"/>
+                <wp:cNvGraphicFramePr/>
+                <a:graphic xmlns:a="http://schemas.openxmlformats.org/drawingml/2006/main">
+                  <a:graphicData uri="http://schemas.microsoft.com/office/word/2010/wordprocessingShape">
+                    <wps:wsp>
+                      <wps:cNvSpPr/>
+                      <wps:spPr>
+                        <a:xfrm>
+                          <a:off x="0" y="0"/>
+                          <a:ext cx="3191988" cy="320040"/>
+                        </a:xfrm>
+                        <a:prstGeom prst="flowChartInputOutput">
+                          <a:avLst/>
+                        </a:prstGeom>
+                        <a:noFill/>
+                        <a:ln>
+                          <a:solidFill>
+                            <a:schemeClr val="tx1"/>
+                          </a:solidFill>
+                        </a:ln>
+                      </wps:spPr>
+                      <wps:style>
+                        <a:lnRef idx="2">
+                          <a:schemeClr val="accent1">
+                            <a:shade val="50000"/>
+                          </a:schemeClr>
+                        </a:lnRef>
+                        <a:fillRef idx="1">
+                          <a:schemeClr val="accent1"/>
+                        </a:fillRef>
+                        <a:effectRef idx="0">
+                          <a:schemeClr val="accent1"/>
+                        </a:effectRef>
+                        <a:fontRef idx="minor">
+                          <a:schemeClr val="lt1"/>
+                        </a:fontRef>
+                      </wps:style>
+                      <wps:txbx>
+                        <w:txbxContent>
+                          <w:p>
+                            <w:pPr>
+                              <w:spacing w:after="0" w:line="240" w:lineRule="auto"/>
+                              <w:rPr>
+                                <w:color w:val="000000" w:themeColor="text1"/>
+                                <w:lang w:val="es-ES"/>
+                              </w:rPr>
+                            </w:pPr>
+                            <w:r>
+                              <w:rPr>
+                                <w:rFonts w:ascii="Arial" w:hAnsi="Arial" w:cs="Arial"/>
+                                <w:color w:val="3C4043"/>
+                                <w:spacing w:val="3"/>
+                                <w:sz w:val="21"/>
+                                <w:szCs w:val="21"/>
+                              </w:rPr>
+                              <w:t>l</w:t>
+                            </w:r>
+                            <w:r>
+                              <w:rPr>
+                                <w:rFonts w:ascii="Arial" w:hAnsi="Arial" w:cs="Arial"/>
+                                <w:color w:val="3C4043"/>
+                                <w:spacing w:val="3"/>
+                                <w:sz w:val="21"/>
+                                <w:szCs w:val="21"/>
+                              </w:rPr>
+                              <w:t>argo</w:t>
+                            </w:r>
+                            <w:r>
+                              <w:rPr>
+                                <w:rFonts w:ascii="Arial" w:hAnsi="Arial" w:cs="Arial"/>
+                                <w:color w:val="3C4043"/>
+                                <w:spacing w:val="3"/>
+                                <w:sz w:val="21"/>
+                                <w:szCs w:val="21"/>
+                              </w:rPr>
+                              <w:t xml:space="preserve">, </w:t>
+                            </w:r>
+                            <w:r>
+                              <w:rPr>
+                                <w:rFonts w:ascii="Arial" w:hAnsi="Arial" w:cs="Arial"/>
+                                <w:color w:val="3C4043"/>
+                                <w:spacing w:val="3"/>
+                                <w:sz w:val="21"/>
+                                <w:szCs w:val="21"/>
+                              </w:rPr>
+                              <w:t>ancho</w:t>
+                            </w:r>
+                            <w:r>
+                              <w:rPr>
+                                <w:rFonts w:ascii="Arial" w:hAnsi="Arial" w:cs="Arial"/>
+                                <w:color w:val="3C4043"/>
+                                <w:spacing w:val="3"/>
+                                <w:sz w:val="21"/>
+                                <w:szCs w:val="21"/>
+                              </w:rPr>
+                              <w:t xml:space="preserve">, </w:t>
+                            </w:r>
+                            <w:r>
+                              <w:rPr>
+                                <w:rFonts w:ascii="Arial" w:hAnsi="Arial" w:cs="Arial"/>
+                                <w:color w:val="3C4043"/>
+                                <w:spacing w:val="3"/>
+                                <w:sz w:val="21"/>
+                                <w:szCs w:val="21"/>
+                              </w:rPr>
+                              <w:t>alto</w:t>
+                            </w:r>
+                            <w:r>
+                              <w:rPr>
+                                <w:rFonts w:ascii="Arial" w:hAnsi="Arial" w:cs="Arial"/>
+                                <w:color w:val="3C4043"/>
+                                <w:spacing w:val="3"/>
+                                <w:sz w:val="21"/>
+                                <w:szCs w:val="21"/>
+                              </w:rPr>
+                              <w:t xml:space="preserve">, </w:t>
+                            </w:r>
+                            <w:r>
+                              <w:rPr>
+                                <w:rFonts w:ascii="Arial" w:hAnsi="Arial" w:cs="Arial"/>
+                                <w:color w:val="3C4043"/>
+                                <w:spacing w:val="3"/>
+                                <w:sz w:val="21"/>
+                                <w:szCs w:val="21"/>
+                              </w:rPr>
+                              <w:t>precioM3</w:t>
+                            </w:r>
+                          </w:p>
+                        </w:txbxContent>
+                      </wps:txbx>
+                      <wps:bodyPr rot="0" spcFirstLastPara="0" vertOverflow="overflow" horzOverflow="overflow" vert="horz" wrap="square" lIns="91440" tIns="45720" rIns="91440" bIns="45720" numCol="1" spcCol="0" rtlCol="0" fromWordArt="0" anchor="ctr" anchorCtr="0" forceAA="0" compatLnSpc="1">
+                        <a:prstTxWarp prst="textNoShape">
+                          <a:avLst/>
+                        </a:prstTxWarp>
+                        <a:noAutofit/>
+                      </wps:bodyPr>
+                    </wps:wsp>
+                  </a:graphicData>
+                </a:graphic>
+                <wp14:sizeRelH relativeFrom="margin">
+                  <wp14:pctWidth>0</wp14:pctWidth>
+                </wp14:sizeRelH>
+                <wp14:sizeRelV relativeFrom="margin">
+                  <wp14:pctHeight>0</wp14:pctHeight>
+                </wp14:sizeRelV>
+              </wp:anchor>
+            </w:drawing>
+          </mc:Choice>
+          <mc:Fallback>
+            <w:pict>
+              <v:shape w14:anchorId="752393B7" id="Diagrama de flujo: datos 20" o:spid="_x0000_s1032" type="#_x0000_t111" style="position:absolute;margin-left:85.7pt;margin-top:65.8pt;width:251.35pt;height:25.2pt;z-index:251692032;visibility:visible;mso-wrap-style:square;mso-width-percent:0;mso-height-percent:0;mso-wrap-distance-left:9pt;mso-wrap-distance-top:0;mso-wrap-distance-right:9pt;mso-wrap-distance-bottom:0;mso-position-horizontal:absolute;mso-position-horizontal-relative:text;mso-position-vertical:absolute;mso-position-vertical-relative:text;mso-width-percent:0;mso-height-percent:0;mso-width-relative:margin;mso-height-relative:margin;v-text-anchor:middle" o:gfxdata="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" filled="f" strokecolor="black [3213]" strokeweight="1pt">
+                <v:textbox>
+                  <w:txbxContent>
+                    <w:p>
+                      <w:pPr>
+                        <w:spacing w:after="0" w:line="240" w:lineRule="auto"/>
+                        <w:rPr>
+                          <w:color w:val="000000" w:themeColor="text1"/>
+                          <w:lang w:val="es-ES"/>
+                        </w:rPr>
+                      </w:pPr>
+                      <w:r>
+                        <w:rPr>
+                          <w:rFonts w:ascii="Arial" w:hAnsi="Arial" w:cs="Arial"/>
+                          <w:color w:val="3C4043"/>
+                          <w:spacing w:val="3"/>
+                          <w:sz w:val="21"/>
+                          <w:szCs w:val="21"/>
+                        </w:rPr>
+                        <w:t>l</w:t>
+                      </w:r>
+                      <w:r>
+                        <w:rPr>
+                          <w:rFonts w:ascii="Arial" w:hAnsi="Arial" w:cs="Arial"/>
+                          <w:color w:val="3C4043"/>
+                          <w:spacing w:val="3"/>
+                          <w:sz w:val="21"/>
+                          <w:szCs w:val="21"/>
+                        </w:rPr>
+                        <w:t>argo</w:t>
+                      </w:r>
+                      <w:r>
+                        <w:rPr>
+                          <w:rFonts w:ascii="Arial" w:hAnsi="Arial" w:cs="Arial"/>
+                          <w:color w:val="3C4043"/>
+                          <w:spacing w:val="3"/>
+                          <w:sz w:val="21"/>
+                          <w:szCs w:val="21"/>
+                        </w:rPr>
+                        <w:t xml:space="preserve">, </w:t>
+                      </w:r>
+                      <w:r>
+                        <w:rPr>
+                          <w:rFonts w:ascii="Arial" w:hAnsi="Arial" w:cs="Arial"/>
+                          <w:color w:val="3C4043"/>
+                          <w:spacing w:val="3"/>
+                          <w:sz w:val="21"/>
+                          <w:szCs w:val="21"/>
+                        </w:rPr>
+                        <w:t>ancho</w:t>
+                      </w:r>
+                      <w:r>
+                        <w:rPr>
+                          <w:rFonts w:ascii="Arial" w:hAnsi="Arial" w:cs="Arial"/>
+                          <w:color w:val="3C4043"/>
+                          <w:spacing w:val="3"/>
+                          <w:sz w:val="21"/>
+                          <w:szCs w:val="21"/>
+                        </w:rPr>
+                        <w:t xml:space="preserve">, </w:t>
+                      </w:r>
+                      <w:r>
+                        <w:rPr>
+                          <w:rFonts w:ascii="Arial" w:hAnsi="Arial" w:cs="Arial"/>
+                          <w:color w:val="3C4043"/>
+                          <w:spacing w:val="3"/>
+                          <w:sz w:val="21"/>
+                          <w:szCs w:val="21"/>
+                        </w:rPr>
+                        <w:t>alto</w:t>
+                      </w:r>
+                      <w:r>
+                        <w:rPr>
+                          <w:rFonts w:ascii="Arial" w:hAnsi="Arial" w:cs="Arial"/>
+                          <w:color w:val="3C4043"/>
+                          <w:spacing w:val="3"/>
+                          <w:sz w:val="21"/>
+                          <w:szCs w:val="21"/>
+                        </w:rPr>
+                        <w:t xml:space="preserve">, </w:t>
+                      </w:r>
+                      <w:r>
+                        <w:rPr>
+                          <w:rFonts w:ascii="Arial" w:hAnsi="Arial" w:cs="Arial"/>
+                          <w:color w:val="3C4043"/>
+                          <w:spacing w:val="3"/>
+                          <w:sz w:val="21"/>
+                          <w:szCs w:val="21"/>
+                        </w:rPr>
+                        <w:t>precioM3</w:t>
+                      </w:r>
+                    </w:p>
+                  </w:txbxContent>
+                </v:textbox>
+              </v:shape>
+            </w:pict>
+          </mc:Fallback>
+        </mc:AlternateContent>
+      </w:r>
+      <w:r>
+        <w:rPr>
+          <w:rFonts w:ascii="Arial" w:hAnsi="Arial" w:cs="Arial"/>
+          <w:color w:val="3C4043"/>
+          <w:spacing w:val="3"/>
+          <w:sz w:val="21"/>
+          <w:szCs w:val="21"/>
+        </w:rPr>
+        <mc:AlternateContent>
+          <mc:Choice Requires="wps">
+            <w:drawing>
+              <wp:anchor distT="0" distB="0" distL="114300" distR="114300" simplePos="0" relativeHeight="251686912" behindDoc="0" locked="0" layoutInCell="1" allowOverlap="1" wp14:anchorId="60487AA3" wp14:editId="17BC8B93">
+                <wp:simplePos x="0" y="0"/>
+                <wp:positionH relativeFrom="column">
+                  <wp:posOffset>2176145</wp:posOffset>
+                </wp:positionH>
+                <wp:positionV relativeFrom="paragraph">
+                  <wp:posOffset>3467735</wp:posOffset>
+                </wp:positionV>
+                <wp:extent cx="977265" cy="409575"/>
+                <wp:effectExtent l="0" t="0" r="13335" b="28575"/>
+                <wp:wrapNone/>
+                <wp:docPr id="9" name="Diagrama de flujo: terminador 9"/>
+                <wp:cNvGraphicFramePr/>
+                <a:graphic xmlns:a="http://schemas.openxmlformats.org/drawingml/2006/main">
+                  <a:graphicData uri="http://schemas.microsoft.com/office/word/2010/wordprocessingShape">
+                    <wps:wsp>
+                      <wps:cNvSpPr/>
+                      <wps:spPr>
+                        <a:xfrm>
+                          <a:off x="0" y="0"/>
+                          <a:ext cx="977265" cy="409575"/>
+                        </a:xfrm>
+                        <a:prstGeom prst="flowChartTerminator">
+                          <a:avLst/>
+                        </a:prstGeom>
+                        <a:noFill/>
+                        <a:ln>
+                          <a:solidFill>
+                            <a:schemeClr val="tx1"/>
+                          </a:solidFill>
+                        </a:ln>
+                      </wps:spPr>
+                      <wps:style>
+                        <a:lnRef idx="2">
+                          <a:schemeClr val="accent1">
+                            <a:shade val="50000"/>
+                          </a:schemeClr>
+                        </a:lnRef>
+                        <a:fillRef idx="1">
+                          <a:schemeClr val="accent1"/>
+                        </a:fillRef>
+                        <a:effectRef idx="0">
+                          <a:schemeClr val="accent1"/>
+                        </a:effectRef>
+                        <a:fontRef idx="minor">
+                          <a:schemeClr val="lt1"/>
+                        </a:fontRef>
+                      </wps:style>
+                      <wps:txbx>
+                        <w:txbxContent>
+                          <w:p>
+                            <w:pPr>
+                              <w:jc w:val="center"/>
+                              <w:rPr>
+                                <w:color w:val="000000" w:themeColor="text1"/>
+                                <w:lang w:val="es-ES"/>
+                              </w:rPr>
+                            </w:pPr>
+                            <w:r>
+                              <w:rPr>
+                                <w:color w:val="000000" w:themeColor="text1"/>
+                                <w:lang w:val="es-ES"/>
+                              </w:rPr>
+                              <w:t>Fin</w:t>
+                            </w:r>
+                          </w:p>
+                        </w:txbxContent>
+                      </wps:txbx>
+                      <wps:bodyPr rot="0" spcFirstLastPara="0" vertOverflow="overflow" horzOverflow="overflow" vert="horz" wrap="square" lIns="91440" tIns="45720" rIns="91440" bIns="45720" numCol="1" spcCol="0" rtlCol="0" fromWordArt="0" anchor="ctr" anchorCtr="0" forceAA="0" compatLnSpc="1">
+                        <a:prstTxWarp prst="textNoShape">
+                          <a:avLst/>
+                        </a:prstTxWarp>
+                        <a:noAutofit/>
+                      </wps:bodyPr>
+                    </wps:wsp>
+                  </a:graphicData>
+                </a:graphic>
+                <wp14:sizeRelH relativeFrom="margin">
+                  <wp14:pctWidth>0</wp14:pctWidth>
+                </wp14:sizeRelH>
+                <wp14:sizeRelV relativeFrom="margin">
+                  <wp14:pctHeight>0</wp14:pctHeight>
+                </wp14:sizeRelV>
+              </wp:anchor>
+            </w:drawing>
+          </mc:Choice>
+          <mc:Fallback>
+            <w:pict>
+              <v:shape w14:anchorId="60487AA3" id="Diagrama de flujo: terminador 9" o:spid="_x0000_s1033" type="#_x0000_t116" style="position:absolute;margin-left:171.35pt;margin-top:273.05pt;width:76.95pt;height:32.25pt;z-index:251686912;visibility:visible;mso-wrap-style:square;mso-width-percent:0;mso-height-percent:0;mso-wrap-distance-left:9pt;mso-wrap-distance-top:0;mso-wrap-distance-right:9pt;mso-wrap-distance-bottom:0;mso-position-horizontal:absolute;mso-position-horizontal-relative:text;mso-position-vertical:absolute;mso-position-vertical-relative:text;mso-width-percent:0;mso-height-percent:0;mso-width-relative:margin;mso-height-relative:margin;v-text-anchor:middle" o:gfxdata="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" filled="f" strokecolor="black [3213]" strokeweight="1pt">
+                <v:textbox>
+                  <w:txbxContent>
+                    <w:p>
+                      <w:pPr>
+                        <w:jc w:val="center"/>
+                        <w:rPr>
+                          <w:color w:val="000000" w:themeColor="text1"/>
+                          <w:lang w:val="es-ES"/>
+                        </w:rPr>
+                      </w:pPr>
+                      <w:r>
+                        <w:rPr>
+                          <w:color w:val="000000" w:themeColor="text1"/>
+                          <w:lang w:val="es-ES"/>
+                        </w:rPr>
+                        <w:t>Fin</w:t>
+                      </w:r>
+                    </w:p>
+                  </w:txbxContent>
+                </v:textbox>
+              </v:shape>
+            </w:pict>
+          </mc:Fallback>
+        </mc:AlternateContent>
+      </w:r>
+      <w:r>
+        <w:rPr>
+          <w:rFonts w:ascii="Arial" w:hAnsi="Arial" w:cs="Arial"/>
+          <w:color w:val="3C4043"/>
+          <w:spacing w:val="3"/>
+          <w:sz w:val="21"/>
+          <w:szCs w:val="21"/>
+        </w:rPr>
+        <mc:AlternateContent>
+          <mc:Choice Requires="wps">
+            <w:drawing>
+              <wp:anchor distT="0" distB="0" distL="114300" distR="114300" simplePos="0" relativeHeight="251687936" behindDoc="0" locked="0" layoutInCell="1" allowOverlap="1" wp14:anchorId="20FDE12F" wp14:editId="38EA8351">
+                <wp:simplePos x="0" y="0"/>
+                <wp:positionH relativeFrom="column">
+                  <wp:posOffset>2674620</wp:posOffset>
+                </wp:positionH>
+                <wp:positionV relativeFrom="paragraph">
+                  <wp:posOffset>529590</wp:posOffset>
+                </wp:positionV>
+                <wp:extent cx="0" cy="313690"/>
+                <wp:effectExtent l="76200" t="0" r="57150" b="48260"/>
+                <wp:wrapNone/>
+                <wp:docPr id="10" name="Conector recto de flecha 10"/>
+                <wp:cNvGraphicFramePr/>
+                <a:graphic xmlns:a="http://schemas.openxmlformats.org/drawingml/2006/main">
+                  <a:graphicData uri="http://schemas.microsoft.com/office/word/2010/wordprocessingShape">
+                    <wps:wsp>
+                      <wps:cNvCnPr/>
+                      <wps:spPr>
+                        <a:xfrm>
+                          <a:off x="0" y="0"/>
+                          <a:ext cx="0" cy="313690"/>
+                        </a:xfrm>
+                        <a:prstGeom prst="straightConnector1">
+                          <a:avLst/>
+                        </a:prstGeom>
+                        <a:ln>
+                          <a:solidFill>
+                            <a:schemeClr val="tx1"/>
+                          </a:solidFill>
+                          <a:tailEnd type="triangle"/>
+                        </a:ln>
+                      </wps:spPr>
+                      <wps:style>
+                        <a:lnRef idx="1">
+                          <a:schemeClr val="accent1"/>
+                        </a:lnRef>
+                        <a:fillRef idx="0">
+                          <a:schemeClr val="accent1"/>
+                        </a:fillRef>
+                        <a:effectRef idx="0">
+                          <a:schemeClr val="accent1"/>
+                        </a:effectRef>
+                        <a:fontRef idx="minor">
+                          <a:schemeClr val="tx1"/>
+                        </a:fontRef>
+                      </wps:style>
+                      <wps:bodyPr/>
+                    </wps:wsp>
+                  </a:graphicData>
+                </a:graphic>
+              </wp:anchor>
+            </w:drawing>
+          </mc:Choice>
+          <mc:Fallback>
+            <w:pict>
+              <v:shapetype w14:anchorId="1FD7091A" id="_x0000_t32" coordsize="21600,21600" o:spt="32" o:oned="t" path="m,l21600,21600e" filled="f">
+                <v:path arrowok="t" fillok="f" o:connecttype="none"/>
+                <o:lock v:ext="edit" shapetype="t"/>
+              </v:shapetype>
+              <v:shape id="Conector recto de flecha 10" o:spid="_x0000_s1026" type="#_x0000_t32" style="position:absolute;margin-left:210.6pt;margin-top:41.7pt;width:0;height:24.7pt;z-index:251687936;visibility:visible;mso-wrap-style:square;mso-wrap-distance-left:9pt;mso-wrap-distance-top:0;mso-wrap-distance-right:9pt;mso-wrap-distance-bottom:0;mso-position-horizontal:absolute;mso-position-horizontal-relative:text;mso-position-vertical:absolute;mso-position-vertical-relative:text" o:gfxdata="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" strokecolor="black [3213]" strokeweight=".5pt">
+                <v:stroke endarrow="block" joinstyle="miter"/>
+              </v:shape>
+            </w:pict>
+          </mc:Fallback>
+        </mc:AlternateContent>
+      </w:r>
+      <w:r>
+        <w:rPr>
+          <w:rFonts w:ascii="Arial" w:hAnsi="Arial" w:cs="Arial"/>
+          <w:color w:val="3C4043"/>
+          <w:spacing w:val="3"/>
+          <w:sz w:val="21"/>
+          <w:szCs w:val="21"/>
+        </w:rPr>
+        <mc:AlternateContent>
+          <mc:Choice Requires="wps">
+            <w:drawing>
+              <wp:anchor distT="0" distB="0" distL="114300" distR="114300" simplePos="0" relativeHeight="251688960" behindDoc="0" locked="0" layoutInCell="1" allowOverlap="1" wp14:anchorId="15EEB6A5" wp14:editId="7C85ED38">
+                <wp:simplePos x="0" y="0"/>
+                <wp:positionH relativeFrom="column">
+                  <wp:posOffset>2671445</wp:posOffset>
+                </wp:positionH>
+                <wp:positionV relativeFrom="paragraph">
+                  <wp:posOffset>1158875</wp:posOffset>
+                </wp:positionV>
+                <wp:extent cx="0" cy="313690"/>
+                <wp:effectExtent l="76200" t="0" r="57150" b="48260"/>
+                <wp:wrapNone/>
+                <wp:docPr id="17" name="Conector recto de flecha 17"/>
+                <wp:cNvGraphicFramePr/>
+                <a:graphic xmlns:a="http://schemas.openxmlformats.org/drawingml/2006/main">
+                  <a:graphicData uri="http://schemas.microsoft.com/office/word/2010/wordprocessingShape">
+                    <wps:wsp>
+                      <wps:cNvCnPr/>
+                      <wps:spPr>
+                        <a:xfrm>
+                          <a:off x="0" y="0"/>
+                          <a:ext cx="0" cy="313690"/>
+                        </a:xfrm>
+                        <a:prstGeom prst="straightConnector1">
+                          <a:avLst/>
+                        </a:prstGeom>
+                        <a:ln>
+                          <a:solidFill>
+                            <a:schemeClr val="tx1"/>
+                          </a:solidFill>
+                          <a:tailEnd type="triangle"/>
+                        </a:ln>
+                      </wps:spPr>
+                      <wps:style>
+                        <a:lnRef idx="1">
+                          <a:schemeClr val="accent1"/>
+                        </a:lnRef>
+                        <a:fillRef idx="0">
+                          <a:schemeClr val="accent1"/>
+                        </a:fillRef>
+                        <a:effectRef idx="0">
+                          <a:schemeClr val="accent1"/>
+                        </a:effectRef>
+                        <a:fontRef idx="minor">
+                          <a:schemeClr val="tx1"/>
+                        </a:fontRef>
+                      </wps:style>
+                      <wps:bodyPr/>
+                    </wps:wsp>
+                  </a:graphicData>
+                </a:graphic>
+              </wp:anchor>
+            </w:drawing>
+          </mc:Choice>
+          <mc:Fallback>
+            <w:pict>
+              <v:shape w14:anchorId="624C0F8B" id="Conector recto de flecha 17" o:spid="_x0000_s1026" type="#_x0000_t32" style="position:absolute;margin-left:210.35pt;margin-top:91.25pt;width:0;height:24.7pt;z-index:251688960;visibility:visible;mso-wrap-style:square;mso-wrap-distance-left:9pt;mso-wrap-distance-top:0;mso-wrap-distance-right:9pt;mso-wrap-distance-bottom:0;mso-position-horizontal:absolute;mso-position-horizontal-relative:text;mso-position-vertical:absolute;mso-position-vertical-relative:text" o:gfxdata="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" strokecolor="black [3213]" strokeweight=".5pt">
+                <v:stroke endarrow="block" joinstyle="miter"/>
+              </v:shape>
+            </w:pict>
+          </mc:Fallback>
+        </mc:AlternateContent>
+      </w:r>
+      <w:r>
+        <w:rPr>
+          <w:rFonts w:ascii="Arial" w:hAnsi="Arial" w:cs="Arial"/>
+          <w:color w:val="3C4043"/>
+          <w:spacing w:val="3"/>
+          <w:sz w:val="21"/>
+          <w:szCs w:val="21"/>
+        </w:rPr>
+        <mc:AlternateContent>
+          <mc:Choice Requires="wps">
+            <w:drawing>
+              <wp:anchor distT="0" distB="0" distL="114300" distR="114300" simplePos="0" relativeHeight="251689984" behindDoc="0" locked="0" layoutInCell="1" allowOverlap="1" wp14:anchorId="48600EFF" wp14:editId="2A36346C">
+                <wp:simplePos x="0" y="0"/>
+                <wp:positionH relativeFrom="column">
+                  <wp:posOffset>2673350</wp:posOffset>
+                </wp:positionH>
+                <wp:positionV relativeFrom="paragraph">
+                  <wp:posOffset>2092960</wp:posOffset>
+                </wp:positionV>
+                <wp:extent cx="0" cy="313690"/>
+                <wp:effectExtent l="76200" t="0" r="57150" b="48260"/>
+                <wp:wrapNone/>
+                <wp:docPr id="18" name="Conector recto de flecha 18"/>
+                <wp:cNvGraphicFramePr/>
+                <a:graphic xmlns:a="http://schemas.openxmlformats.org/drawingml/2006/main">
+                  <a:graphicData uri="http://schemas.microsoft.com/office/word/2010/wordprocessingShape">
+                    <wps:wsp>
+                      <wps:cNvCnPr/>
+                      <wps:spPr>
+                        <a:xfrm>
+                          <a:off x="0" y="0"/>
+                          <a:ext cx="0" cy="313690"/>
+                        </a:xfrm>
+                        <a:prstGeom prst="straightConnector1">
+                          <a:avLst/>
+                        </a:prstGeom>
+                        <a:ln>
+                          <a:solidFill>
+                            <a:schemeClr val="tx1"/>
+                          </a:solidFill>
+                          <a:tailEnd type="triangle"/>
+                        </a:ln>
+                      </wps:spPr>
+                      <wps:style>
+                        <a:lnRef idx="1">
+                          <a:schemeClr val="accent1"/>
+                        </a:lnRef>
+                        <a:fillRef idx="0">
+                          <a:schemeClr val="accent1"/>
+                        </a:fillRef>
+                        <a:effectRef idx="0">
+                          <a:schemeClr val="accent1"/>
+                        </a:effectRef>
+                        <a:fontRef idx="minor">
+                          <a:schemeClr val="tx1"/>
+                        </a:fontRef>
+                      </wps:style>
+                      <wps:bodyPr/>
+                    </wps:wsp>
+                  </a:graphicData>
+                </a:graphic>
+              </wp:anchor>
+            </w:drawing>
+          </mc:Choice>
+          <mc:Fallback>
+            <w:pict>
+              <v:shape w14:anchorId="747C8ADA" id="Conector recto de flecha 18" o:spid="_x0000_s1026" type="#_x0000_t32" style="position:absolute;margin-left:210.5pt;margin-top:164.8pt;width:0;height:24.7pt;z-index:251689984;visibility:visible;mso-wrap-style:square;mso-wrap-distance-left:9pt;mso-wrap-distance-top:0;mso-wrap-distance-right:9pt;mso-wrap-distance-bottom:0;mso-position-horizontal:absolute;mso-position-horizontal-relative:text;mso-position-vertical:absolute;mso-position-vertical-relative:text" o:gfxdata="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" strokecolor="black [3213]" strokeweight=".5pt">
+                <v:stroke endarrow="block" joinstyle="miter"/>
+              </v:shape>
+            </w:pict>
+          </mc:Fallback>
+        </mc:AlternateContent>
+      </w:r>
+      <w:r>
+        <w:rPr>
+          <w:rFonts w:ascii="Arial" w:hAnsi="Arial" w:cs="Arial"/>
+          <w:color w:val="3C4043"/>
+          <w:spacing w:val="3"/>
+          <w:sz w:val="21"/>
+          <w:szCs w:val="21"/>
+        </w:rPr>
+        <mc:AlternateContent>
+          <mc:Choice Requires="wps">
+            <w:drawing>
+              <wp:anchor distT="0" distB="0" distL="114300" distR="114300" simplePos="0" relativeHeight="251691008" behindDoc="0" locked="0" layoutInCell="1" allowOverlap="1" wp14:anchorId="3EC4B667" wp14:editId="766590C9">
+                <wp:simplePos x="0" y="0"/>
+                <wp:positionH relativeFrom="column">
+                  <wp:posOffset>2675890</wp:posOffset>
+                </wp:positionH>
+                <wp:positionV relativeFrom="paragraph">
+                  <wp:posOffset>3152140</wp:posOffset>
+                </wp:positionV>
+                <wp:extent cx="0" cy="313690"/>
+                <wp:effectExtent l="76200" t="0" r="57150" b="48260"/>
+                <wp:wrapNone/>
+                <wp:docPr id="19" name="Conector recto de flecha 19"/>
+                <wp:cNvGraphicFramePr/>
+                <a:graphic xmlns:a="http://schemas.openxmlformats.org/drawingml/2006/main">
+                  <a:graphicData uri="http://schemas.microsoft.com/office/word/2010/wordprocessingShape">
+                    <wps:wsp>
+                      <wps:cNvCnPr/>
+                      <wps:spPr>
+                        <a:xfrm>
+                          <a:off x="0" y="0"/>
+                          <a:ext cx="0" cy="313690"/>
+                        </a:xfrm>
+                        <a:prstGeom prst="straightConnector1">
+                          <a:avLst/>
+                        </a:prstGeom>
+                        <a:ln>
+                          <a:solidFill>
+                            <a:schemeClr val="tx1"/>
+                          </a:solidFill>
+                          <a:tailEnd type="triangle"/>
+                        </a:ln>
+                      </wps:spPr>
+                      <wps:style>
+                        <a:lnRef idx="1">
+                          <a:schemeClr val="accent1"/>
+                        </a:lnRef>
+                        <a:fillRef idx="0">
+                          <a:schemeClr val="accent1"/>
+                        </a:fillRef>
+                        <a:effectRef idx="0">
+                          <a:schemeClr val="accent1"/>
+                        </a:effectRef>
+                        <a:fontRef idx="minor">
+                          <a:schemeClr val="tx1"/>
+                        </a:fontRef>
+                      </wps:style>
+                      <wps:bodyPr/>
+                    </wps:wsp>
+                  </a:graphicData>
+                </a:graphic>
+              </wp:anchor>
+            </w:drawing>
+          </mc:Choice>
+          <mc:Fallback>
+            <w:pict>
+              <v:shape w14:anchorId="123427EE" id="Conector recto de flecha 19" o:spid="_x0000_s1026" type="#_x0000_t32" style="position:absolute;margin-left:210.7pt;margin-top:248.2pt;width:0;height:24.7pt;z-index:251691008;visibility:visible;mso-wrap-style:square;mso-wrap-distance-left:9pt;mso-wrap-distance-top:0;mso-wrap-distance-right:9pt;mso-wrap-distance-bottom:0;mso-position-horizontal:absolute;mso-position-horizontal-relative:text;mso-position-vertical:absolute;mso-position-vertical-relative:text" o:gfxdata="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" strokecolor="black [3213]" strokeweight=".5pt">
+                <v:stroke endarrow="block" joinstyle="miter"/>
+              </v:shape>
+            </w:pict>
+          </mc:Fallback>
+        </mc:AlternateContent>
+      </w:r>
+      <w:r>
+        <w:rPr>
+          <w:rFonts w:ascii="Arial" w:hAnsi="Arial" w:cs="Arial"/>
+          <w:color w:val="3C4043"/>
+          <w:spacing w:val="3"/>
+          <w:sz w:val="21"/>
+          <w:szCs w:val="21"/>
+        </w:rPr>
+        <mc:AlternateContent>
+          <mc:Choice Requires="wps">
+            <w:drawing>
+              <wp:anchor distT="0" distB="0" distL="114300" distR="114300" simplePos="0" relativeHeight="251685888" behindDoc="0" locked="0" layoutInCell="1" allowOverlap="1" wp14:anchorId="42C8B7AD" wp14:editId="592F1CA3">
+                <wp:simplePos x="0" y="0"/>
+                <wp:positionH relativeFrom="column">
+                  <wp:posOffset>2184400</wp:posOffset>
+                </wp:positionH>
+                <wp:positionV relativeFrom="paragraph">
+                  <wp:posOffset>130175</wp:posOffset>
+                </wp:positionV>
+                <wp:extent cx="977265" cy="409575"/>
+                <wp:effectExtent l="0" t="0" r="13335" b="28575"/>
+                <wp:wrapNone/>
+                <wp:docPr id="8" name="Diagrama de flujo: terminador 8"/>
+                <wp:cNvGraphicFramePr/>
+                <a:graphic xmlns:a="http://schemas.openxmlformats.org/drawingml/2006/main">
+                  <a:graphicData uri="http://schemas.microsoft.com/office/word/2010/wordprocessingShape">
+                    <wps:wsp>
+                      <wps:cNvSpPr/>
+                      <wps:spPr>
+                        <a:xfrm>
+                          <a:off x="0" y="0"/>
+                          <a:ext cx="977265" cy="409575"/>
+                        </a:xfrm>
+                        <a:prstGeom prst="flowChartTerminator">
+                          <a:avLst/>
+                        </a:prstGeom>
+                        <a:noFill/>
+                        <a:ln>
+                          <a:solidFill>
+                            <a:schemeClr val="tx1"/>
+                          </a:solidFill>
+                        </a:ln>
+                      </wps:spPr>
+                      <wps:style>
+                        <a:lnRef idx="2">
+                          <a:schemeClr val="accent1">
+                            <a:shade val="50000"/>
+                          </a:schemeClr>
+                        </a:lnRef>
+                        <a:fillRef idx="1">
+                          <a:schemeClr val="accent1"/>
+                        </a:fillRef>
+                        <a:effectRef idx="0">
+                          <a:schemeClr val="accent1"/>
+                        </a:effectRef>
+                        <a:fontRef idx="minor">
+                          <a:schemeClr val="lt1"/>
+                        </a:fontRef>
+                      </wps:style>
+                      <wps:txbx>
+                        <w:txbxContent>
+                          <w:p>
+                            <w:pPr>
+                              <w:jc w:val="center"/>
+                              <w:rPr>
+                                <w:color w:val="000000" w:themeColor="text1"/>
+                                <w:lang w:val="es-ES"/>
+                              </w:rPr>
+                            </w:pPr>
+                            <w:r>
+                              <w:rPr>
+                                <w:color w:val="000000" w:themeColor="text1"/>
+                                <w:lang w:val="es-ES"/>
+                              </w:rPr>
+                              <w:t>Inicio</w:t>
+                            </w:r>
+                          </w:p>
+                        </w:txbxContent>
+                      </wps:txbx>
+                      <wps:bodyPr rot="0" spcFirstLastPara="0" vertOverflow="overflow" horzOverflow="overflow" vert="horz" wrap="square" lIns="91440" tIns="45720" rIns="91440" bIns="45720" numCol="1" spcCol="0" rtlCol="0" fromWordArt="0" anchor="ctr" anchorCtr="0" forceAA="0" compatLnSpc="1">
+                        <a:prstTxWarp prst="textNoShape">
+                          <a:avLst/>
+                        </a:prstTxWarp>
+                        <a:noAutofit/>
+                      </wps:bodyPr>
+                    </wps:wsp>
+                  </a:graphicData>
+                </a:graphic>
+                <wp14:sizeRelH relativeFrom="margin">
+                  <wp14:pctWidth>0</wp14:pctWidth>
+                </wp14:sizeRelH>
+                <wp14:sizeRelV relativeFrom="margin">
+                  <wp14:pctHeight>0</wp14:pctHeight>
+                </wp14:sizeRelV>
+              </wp:anchor>
+            </w:drawing>
+          </mc:Choice>
+          <mc:Fallback>
+            <w:pict>
+              <v:shape w14:anchorId="42C8B7AD" id="Diagrama de flujo: terminador 8" o:spid="_x0000_s1034" type="#_x0000_t116" style="position:absolute;margin-left:172pt;margin-top:10.25pt;width:76.95pt;height:32.25pt;z-index:251685888;visibility:visible;mso-wrap-style:square;mso-width-percent:0;mso-height-percent:0;mso-wrap-distance-left:9pt;mso-wrap-distance-top:0;mso-wrap-distance-right:9pt;mso-wrap-distance-bottom:0;mso-position-horizontal:absolute;mso-position-horizontal-relative:text;mso-position-vertical:absolute;mso-position-vertical-relative:text;mso-width-percent:0;mso-height-percent:0;mso-width-relative:margin;mso-height-relative:margin;v-text-anchor:middle" o:gfxdata="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" filled="f" strokecolor="black [3213]" strokeweight="1pt">
+                <v:textbox>
+                  <w:txbxContent>
+                    <w:p>
+                      <w:pPr>
+                        <w:jc w:val="center"/>
+                        <w:rPr>
+                          <w:color w:val="000000" w:themeColor="text1"/>
+                          <w:lang w:val="es-ES"/>
+                        </w:rPr>
+                      </w:pPr>
+                      <w:r>
+                        <w:rPr>
+                          <w:color w:val="000000" w:themeColor="text1"/>
+                          <w:lang w:val="es-ES"/>
+                        </w:rPr>
+                        <w:t>Inicio</w:t>
+                      </w:r>
+                    </w:p>
+                  </w:txbxContent>
+                </v:textbox>
+              </v:shape>
+            </w:pict>
+          </mc:Fallback>
+        </mc:AlternateContent>
+      </w:r>
+      <w:r>
+        <w:rPr>
+          <w:rFonts w:ascii="Arial" w:hAnsi="Arial" w:cs="Arial"/>
+          <w:color w:val="3C4043"/>
+          <w:spacing w:val="3"/>
+          <w:sz w:val="21"/>
+          <w:szCs w:val="21"/>
+        </w:rPr>
+        <mc:AlternateContent>
+          <mc:Choice Requires="wps">
+            <w:drawing>
+              <wp:anchor distT="0" distB="0" distL="114300" distR="114300" simplePos="0" relativeHeight="251694080" behindDoc="0" locked="0" layoutInCell="1" allowOverlap="1" wp14:anchorId="02857184" wp14:editId="5C3E32C8">
+                <wp:simplePos x="0" y="0"/>
+                <wp:positionH relativeFrom="column">
+                  <wp:posOffset>1831348</wp:posOffset>
+                </wp:positionH>
+                <wp:positionV relativeFrom="paragraph">
+                  <wp:posOffset>2403293</wp:posOffset>
+                </wp:positionV>
+                <wp:extent cx="1685925" cy="807085"/>
+                <wp:effectExtent l="0" t="0" r="28575" b="12065"/>
+                <wp:wrapNone/>
+                <wp:docPr id="22" name="Diagrama de flujo: documento 22"/>
+                <wp:cNvGraphicFramePr/>
+                <a:graphic xmlns:a="http://schemas.openxmlformats.org/drawingml/2006/main">
+                  <a:graphicData uri="http://schemas.microsoft.com/office/word/2010/wordprocessingShape">
+                    <wps:wsp>
+                      <wps:cNvSpPr/>
+                      <wps:spPr>
+                        <a:xfrm>
+                          <a:off x="0" y="0"/>
+                          <a:ext cx="1685925" cy="807085"/>
+                        </a:xfrm>
+                        <a:prstGeom prst="flowChartDocument">
+                          <a:avLst/>
+                        </a:prstGeom>
+                        <a:noFill/>
+                        <a:ln>
+                          <a:solidFill>
+                            <a:schemeClr val="tx1"/>
+                          </a:solidFill>
+                        </a:ln>
+                      </wps:spPr>
+                      <wps:style>
+                        <a:lnRef idx="2">
+                          <a:schemeClr val="accent1">
+                            <a:shade val="50000"/>
+                          </a:schemeClr>
+                        </a:lnRef>
+                        <a:fillRef idx="1">
+                          <a:schemeClr val="accent1"/>
+                        </a:fillRef>
+                        <a:effectRef idx="0">
+                          <a:schemeClr val="accent1"/>
+                        </a:effectRef>
+                        <a:fontRef idx="minor">
+                          <a:schemeClr val="lt1"/>
+                        </a:fontRef>
+                      </wps:style>
+                      <wps:txbx>
+                        <w:txbxContent>
+                          <w:p>
+                            <w:pPr>
+                              <w:jc w:val="center"/>
+                              <w:rPr>
+                                <w:lang w:val="es-ES"/>
+                              </w:rPr>
+                            </w:pPr>
+                            <w:r>
+                              <w:rPr>
+                                <w:color w:val="000000" w:themeColor="text1"/>
+                                <w:lang w:val="es-ES"/>
+                              </w:rPr>
+                              <w:t xml:space="preserve">“El total a pagar por el </w:t>
+                            </w:r>
+                            <w:r>
+                              <w:rPr>
+                                <w:color w:val="000000" w:themeColor="text1"/>
+                                <w:lang w:val="es-ES"/>
+                              </w:rPr>
+                              <w:t>llenado de su alberca</w:t>
+                            </w:r>
+                            <w:r>
+                              <w:rPr>
+                                <w:color w:val="000000" w:themeColor="text1"/>
+                                <w:lang w:val="es-ES"/>
+                              </w:rPr>
+                              <w:t xml:space="preserve"> es: ”, </w:t>
+                            </w:r>
+                            <w:r>
+                              <w:rPr>
+                                <w:b/>
+                                <w:bCs/>
+                                <w:color w:val="000000" w:themeColor="text1"/>
+                                <w:lang w:val="es-ES"/>
+                              </w:rPr>
+                              <w:t>total</w:t>
+                            </w:r>
+                            <w:r>
+                              <w:rPr>
+                                <w:color w:val="000000" w:themeColor="text1"/>
+                                <w:lang w:val="es-ES"/>
+                              </w:rPr>
+                              <w:t>, “</w:t>
+                            </w:r>
+                            <w:r>
+                              <w:rPr>
+                                <w:color w:val="000000" w:themeColor="text1"/>
+                                <w:lang w:val="es-ES"/>
+                              </w:rPr>
+                              <w:t xml:space="preserve"> $</w:t>
+                            </w:r>
+                            <w:r>
+                              <w:rPr>
+                                <w:color w:val="000000" w:themeColor="text1"/>
+                                <w:lang w:val="es-ES"/>
+                              </w:rPr>
+                              <w:t>”</w:t>
+                            </w:r>
+                          </w:p>
+                        </w:txbxContent>
+                      </wps:txbx>
+                      <wps:bodyPr rot="0" spcFirstLastPara="0" vertOverflow="overflow" horzOverflow="overflow" vert="horz" wrap="square" lIns="91440" tIns="45720" rIns="91440" bIns="45720" numCol="1" spcCol="0" rtlCol="0" fromWordArt="0" anchor="ctr" anchorCtr="0" forceAA="0" compatLnSpc="1">
+                        <a:prstTxWarp prst="textNoShape">
+                          <a:avLst/>
+                        </a:prstTxWarp>
+                        <a:noAutofit/>
+                      </wps:bodyPr>
+                    </wps:wsp>
+                  </a:graphicData>
+                </a:graphic>
+                <wp14:sizeRelH relativeFrom="margin">
+                  <wp14:pctWidth>0</wp14:pctWidth>
+                </wp14:sizeRelH>
+                <wp14:sizeRelV relativeFrom="margin">
+                  <wp14:pctHeight>0</wp14:pctHeight>
+                </wp14:sizeRelV>
+              </wp:anchor>
+            </w:drawing>
+          </mc:Choice>
+          <mc:Fallback>
+            <w:pict>
+              <v:shape w14:anchorId="02857184" id="Diagrama de flujo: documento 22" o:spid="_x0000_s1035" type="#_x0000_t114" style="position:absolute;margin-left:144.2pt;margin-top:189.25pt;width:132.75pt;height:63.55pt;z-index:251694080;visibility:visible;mso-wrap-style:square;mso-width-percent:0;mso-height-percent:0;mso-wrap-distance-left:9pt;mso-wrap-distance-top:0;mso-wrap-distance-right:9pt;mso-wrap-distance-bottom:0;mso-position-horizontal:absolute;mso-position-horizontal-relative:text;mso-position-vertical:absolute;mso-position-vertical-relative:text;mso-width-percent:0;mso-height-percent:0;mso-width-relative:margin;mso-height-relative:margin;v-text-anchor:middle" o:gfxdata="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" filled="f" strokecolor="black [3213]" strokeweight="1pt">
+                <v:textbox>
+                  <w:txbxContent>
+                    <w:p>
+                      <w:pPr>
+                        <w:jc w:val="center"/>
+                        <w:rPr>
+                          <w:lang w:val="es-ES"/>
+                        </w:rPr>
+                      </w:pPr>
+                      <w:r>
+                        <w:rPr>
+                          <w:color w:val="000000" w:themeColor="text1"/>
+                          <w:lang w:val="es-ES"/>
+                        </w:rPr>
+                        <w:t xml:space="preserve">“El total a pagar por el </w:t>
+                      </w:r>
+                      <w:r>
+                        <w:rPr>
+                          <w:color w:val="000000" w:themeColor="text1"/>
+                          <w:lang w:val="es-ES"/>
+                        </w:rPr>
+                        <w:t>llenado de su alberca</w:t>
+                      </w:r>
+                      <w:r>
+                        <w:rPr>
+                          <w:color w:val="000000" w:themeColor="text1"/>
+                          <w:lang w:val="es-ES"/>
+                        </w:rPr>
+                        <w:t xml:space="preserve"> es: ”, </w:t>
+                      </w:r>
+                      <w:r>
+                        <w:rPr>
+                          <w:b/>
+                          <w:bCs/>
+                          <w:color w:val="000000" w:themeColor="text1"/>
+                          <w:lang w:val="es-ES"/>
+                        </w:rPr>
+                        <w:t>total</w:t>
+                      </w:r>
+                      <w:r>
+                        <w:rPr>
+                          <w:color w:val="000000" w:themeColor="text1"/>
+                          <w:lang w:val="es-ES"/>
+                        </w:rPr>
+                        <w:t>, “</w:t>
+                      </w:r>
+                      <w:r>
+                        <w:rPr>
+                          <w:color w:val="000000" w:themeColor="text1"/>
+                          <w:lang w:val="es-ES"/>
+                        </w:rPr>
+                        <w:t xml:space="preserve"> $</w:t>
+                      </w:r>
+                      <w:r>
+                        <w:rPr>
+                          <w:color w:val="000000" w:themeColor="text1"/>
+                          <w:lang w:val="es-ES"/>
+                        </w:rPr>
+                        <w:t>”</w:t>
+                      </w:r>
+                    </w:p>
+                  </w:txbxContent>
+                </v:textbox>
+              </v:shape>
+            </w:pict>
+          </mc:Fallback>
+        </mc:AlternateContent>
+      </w:r>
+    </w:p>
+    <w:p>
+      <w:pPr>
+        <w:rPr>
+          <w:rFonts w:ascii="Arial" w:hAnsi="Arial" w:cs="Arial"/>
+          <w:sz w:val="21"/>
+          <w:szCs w:val="21"/>
+        </w:rPr>
+      </w:pPr>
+    </w:p>
+    <w:p>
+      <w:pPr>
+        <w:rPr>
+          <w:rFonts w:ascii="Arial" w:hAnsi="Arial" w:cs="Arial"/>
+          <w:sz w:val="21"/>
+          <w:szCs w:val="21"/>
+        </w:rPr>
+      </w:pPr>
+    </w:p>
+    <w:p>
+      <w:pPr>
+        <w:rPr>
+          <w:rFonts w:ascii="Arial" w:hAnsi="Arial" w:cs="Arial"/>
+          <w:sz w:val="21"/>
+          <w:szCs w:val="21"/>
+        </w:rPr>
+      </w:pPr>
+    </w:p>
+    <w:p>
+      <w:pPr>
+        <w:rPr>
+          <w:rFonts w:ascii="Arial" w:hAnsi="Arial" w:cs="Arial"/>
+          <w:sz w:val="21"/>
+          <w:szCs w:val="21"/>
+        </w:rPr>
+      </w:pPr>
+    </w:p>
+    <w:p>
+      <w:pPr>
+        <w:rPr>
+          <w:rFonts w:ascii="Arial" w:hAnsi="Arial" w:cs="Arial"/>
+          <w:sz w:val="21"/>
+          <w:szCs w:val="21"/>
+        </w:rPr>
+      </w:pPr>
+    </w:p>
+    <w:p>
+      <w:pPr>
+        <w:rPr>
+          <w:rFonts w:ascii="Arial" w:hAnsi="Arial" w:cs="Arial"/>
+          <w:sz w:val="21"/>
+          <w:szCs w:val="21"/>
+        </w:rPr>
+      </w:pPr>
+    </w:p>
+    <w:p>
+      <w:pPr>
+        <w:rPr>
+          <w:rFonts w:ascii="Arial" w:hAnsi="Arial" w:cs="Arial"/>
+          <w:sz w:val="21"/>
+          <w:szCs w:val="21"/>
+        </w:rPr>
+      </w:pPr>
+    </w:p>
+    <w:p>
+      <w:pPr>
+        <w:rPr>
+          <w:rFonts w:ascii="Arial" w:hAnsi="Arial" w:cs="Arial"/>
+          <w:sz w:val="21"/>
+          <w:szCs w:val="21"/>
+        </w:rPr>
+      </w:pPr>
+    </w:p>
+    <w:p>
+      <w:pPr>
+        <w:rPr>
+          <w:rFonts w:ascii="Arial" w:hAnsi="Arial" w:cs="Arial"/>
+          <w:sz w:val="21"/>
+          <w:szCs w:val="21"/>
+        </w:rPr>
+      </w:pPr>
+    </w:p>
+    <w:p>
+      <w:pPr>
+        <w:rPr>
+          <w:rFonts w:ascii="Arial" w:hAnsi="Arial" w:cs="Arial"/>
+          <w:sz w:val="21"/>
+          <w:szCs w:val="21"/>
+        </w:rPr>
+      </w:pPr>
+    </w:p>
+    <w:p>
+      <w:pPr>
+        <w:rPr>
+          <w:rFonts w:ascii="Arial" w:hAnsi="Arial" w:cs="Arial"/>
+          <w:sz w:val="21"/>
+          <w:szCs w:val="21"/>
+        </w:rPr>
+      </w:pPr>
+    </w:p>
+    <w:p>
+      <w:pPr>
+        <w:rPr>
+          <w:rFonts w:ascii="Arial" w:hAnsi="Arial" w:cs="Arial"/>
+          <w:color w:val="3C4043"/>
+          <w:spacing w:val="3"/>
+          <w:sz w:val="21"/>
+          <w:szCs w:val="21"/>
+        </w:rPr>
+      </w:pPr>
+    </w:p>
+    <w:p>
+      <w:pPr>
+        <w:tabs>
+          <w:tab w:val="left" w:pos="6097"/>
+        </w:tabs>
+        <w:rPr>
+          <w:rFonts w:ascii="Arial" w:hAnsi="Arial" w:cs="Arial"/>
+          <w:sz w:val="21"/>
+          <w:szCs w:val="21"/>
+        </w:rPr>
+      </w:pPr>
+      <w:r>
+        <w:rPr>
+          <w:rFonts w:ascii="Arial" w:hAnsi="Arial" w:cs="Arial"/>
+          <w:sz w:val="21"/>
+          <w:szCs w:val="21"/>
+        </w:rPr>
+        <w:tab/>
+      </w:r>
+    </w:p>
+    <w:p>
+      <w:pPr>
+        <w:tabs>
+          <w:tab w:val="left" w:pos="6097"/>
+        </w:tabs>
+        <w:rPr>
+          <w:rFonts w:ascii="Arial" w:hAnsi="Arial" w:cs="Arial"/>
+          <w:sz w:val="21"/>
+          <w:szCs w:val="21"/>
+        </w:rPr>
+      </w:pPr>
+    </w:p>
+    <w:p>
+      <w:pPr>
+        <w:tabs>
+          <w:tab w:val="left" w:pos="6097"/>
+        </w:tabs>
+        <w:spacing w:after="0" w:line="240" w:lineRule="auto"/>
+        <w:rPr>
+          <w:rFonts w:ascii="Arial" w:hAnsi="Arial" w:cs="Arial"/>
+          <w:sz w:val="21"/>
+          <w:szCs w:val="21"/>
+        </w:rPr>
+      </w:pPr>
+      <w:r>
+        <w:rPr>
+          <w:noProof/>
+        </w:rPr>
+        <w:lastRenderedPageBreak/>
+        <w:drawing>
+          <wp:anchor distT="0" distB="0" distL="114300" distR="114300" simplePos="0" relativeHeight="251696128" behindDoc="0" locked="0" layoutInCell="1" allowOverlap="1" wp14:anchorId="7A469E86" wp14:editId="209B4040">
+            <wp:simplePos x="0" y="0"/>
+            <wp:positionH relativeFrom="margin">
+              <wp:align>left</wp:align>
+            </wp:positionH>
+            <wp:positionV relativeFrom="paragraph">
+              <wp:posOffset>76200</wp:posOffset>
+            </wp:positionV>
+            <wp:extent cx="4257675" cy="3499485"/>
+            <wp:effectExtent l="76200" t="76200" r="123825" b="139065"/>
+            <wp:wrapSquare wrapText="bothSides"/>
+            <wp:docPr id="23" name="Imagen 23"/>
+            <wp:cNvGraphicFramePr>
+              <a:graphicFrameLocks xmlns:a="http://schemas.openxmlformats.org/drawingml/2006/main" noChangeAspect="1"/>
+            </wp:cNvGraphicFramePr>
+            <a:graphic xmlns:a="http://schemas.openxmlformats.org/drawingml/2006/main">
+              <a:graphicData uri="http://schemas.openxmlformats.org/drawingml/2006/picture">
+                <pic:pic xmlns:pic="http://schemas.openxmlformats.org/drawingml/2006/picture">
+                  <pic:nvPicPr>
+                    <pic:cNvPr id="1" name=""/>
+                    <pic:cNvPicPr/>
+                  </pic:nvPicPr>
+                  <pic:blipFill>
+                    <a:blip r:embed="rId10">
+                      <a:extLst>
+                        <a:ext uri="{28A0092B-C50C-407E-A947-70E740481C1C}">
+                          <a14:useLocalDpi xmlns:a14="http://schemas.microsoft.com/office/drawing/2010/main" val="0"/>
+                        </a:ext>
+                      </a:extLst>
+                    </a:blip>
+                    <a:stretch>
+                      <a:fillRect/>
+                    </a:stretch>
+                  </pic:blipFill>
+                  <pic:spPr>
+                    <a:xfrm>
+                      <a:off x="0" y="0"/>
+                      <a:ext cx="4272864" cy="3512501"/>
+                    </a:xfrm>
+                    <a:prstGeom prst="rect">
+                      <a:avLst/>
+                    </a:prstGeom>
+                    <a:ln w="38100" cap="sq">
+                      <a:solidFill>
+                        <a:srgbClr val="000000"/>
+                      </a:solidFill>
+                      <a:prstDash val="solid"/>
+                      <a:miter lim="800000"/>
+                    </a:ln>
+                    <a:effectLst>
+                      <a:outerShdw blurRad="50800" dist="38100" dir="2700000" algn="tl" rotWithShape="0">
+                        <a:srgbClr val="000000">
+                          <a:alpha val="43000"/>
+                        </a:srgbClr>
+                      </a:outerShdw>
+                    </a:effectLst>
+                  </pic:spPr>
+                </pic:pic>
+              </a:graphicData>
+            </a:graphic>
+            <wp14:sizeRelH relativeFrom="margin">
+              <wp14:pctWidth>0</wp14:pctWidth>
+            </wp14:sizeRelH>
+            <wp14:sizeRelV relativeFrom="margin">
+              <wp14:pctHeight>0</wp14:pctHeight>
+            </wp14:sizeRelV>
+          </wp:anchor>
+        </w:drawing>
+      </w:r>
+    </w:p>
+    <w:p>
+      <w:pPr>
+        <w:tabs>
+          <w:tab w:val="left" w:pos="6097"/>
+        </w:tabs>
+        <w:rPr>
+          <w:rFonts w:ascii="Arial" w:hAnsi="Arial" w:cs="Arial"/>
+          <w:sz w:val="21"/>
+          <w:szCs w:val="21"/>
+        </w:rPr>
+      </w:pPr>
+      <w:r>
+        <w:rPr>
+          <w:noProof/>
+        </w:rPr>
+        <w:drawing>
+          <wp:anchor distT="0" distB="0" distL="114300" distR="114300" simplePos="0" relativeHeight="251697152" behindDoc="0" locked="0" layoutInCell="1" allowOverlap="1" wp14:anchorId="45C3D358" wp14:editId="3DFE5075">
+            <wp:simplePos x="0" y="0"/>
+            <wp:positionH relativeFrom="margin">
+              <wp:align>right</wp:align>
+            </wp:positionH>
+            <wp:positionV relativeFrom="paragraph">
+              <wp:posOffset>5894070</wp:posOffset>
+            </wp:positionV>
+            <wp:extent cx="2714625" cy="2478405"/>
+            <wp:effectExtent l="76200" t="76200" r="142875" b="131445"/>
+            <wp:wrapSquare wrapText="bothSides"/>
+            <wp:docPr id="25" name="Imagen 25"/>
+            <wp:cNvGraphicFramePr>
+              <a:graphicFrameLocks xmlns:a="http://schemas.openxmlformats.org/drawingml/2006/main" noChangeAspect="1"/>
+            </wp:cNvGraphicFramePr>
+            <a:graphic xmlns:a="http://schemas.openxmlformats.org/drawingml/2006/main">
+              <a:graphicData uri="http://schemas.openxmlformats.org/drawingml/2006/picture">
+                <pic:pic xmlns:pic="http://schemas.openxmlformats.org/drawingml/2006/picture">
+                  <pic:nvPicPr>
+                    <pic:cNvPr id="1" name=""/>
+                    <pic:cNvPicPr/>
+                  </pic:nvPicPr>
+                  <pic:blipFill>
+                    <a:blip r:embed="rId11">
+                      <a:extLst>
+                        <a:ext uri="{28A0092B-C50C-407E-A947-70E740481C1C}">
+                          <a14:useLocalDpi xmlns:a14="http://schemas.microsoft.com/office/drawing/2010/main" val="0"/>
+                        </a:ext>
+                      </a:extLst>
+                    </a:blip>
+                    <a:stretch>
+                      <a:fillRect/>
+                    </a:stretch>
+                  </pic:blipFill>
+                  <pic:spPr>
+                    <a:xfrm>
+                      <a:off x="0" y="0"/>
+                      <a:ext cx="2714625" cy="2478405"/>
+                    </a:xfrm>
+                    <a:prstGeom prst="rect">
+                      <a:avLst/>
+                    </a:prstGeom>
+                    <a:ln w="38100" cap="sq">
+                      <a:solidFill>
+                        <a:srgbClr val="000000"/>
+                      </a:solidFill>
+                      <a:prstDash val="solid"/>
+                      <a:miter lim="800000"/>
+                    </a:ln>
+                    <a:effectLst>
+                      <a:outerShdw blurRad="50800" dist="38100" dir="2700000" algn="tl" rotWithShape="0">
+                        <a:srgbClr val="000000">
+                          <a:alpha val="43000"/>
+                        </a:srgbClr>
+                      </a:outerShdw>
+                    </a:effectLst>
+                  </pic:spPr>
+                </pic:pic>
+              </a:graphicData>
+            </a:graphic>
+            <wp14:sizeRelH relativeFrom="margin">
+              <wp14:pctWidth>0</wp14:pctWidth>
+            </wp14:sizeRelH>
+            <wp14:sizeRelV relativeFrom="margin">
+              <wp14:pctHeight>0</wp14:pctHeight>
+            </wp14:sizeRelV>
+          </wp:anchor>
+        </w:drawing>
+      </w:r>
+      <w:r>
+        <w:rPr>
+          <w:noProof/>
+        </w:rPr>
+        <w:drawing>
+          <wp:anchor distT="0" distB="0" distL="114300" distR="114300" simplePos="0" relativeHeight="251695104" behindDoc="0" locked="0" layoutInCell="1" allowOverlap="1" wp14:anchorId="1269C616" wp14:editId="5BE2ABA7">
+            <wp:simplePos x="0" y="0"/>
+            <wp:positionH relativeFrom="margin">
+              <wp:align>left</wp:align>
+            </wp:positionH>
+            <wp:positionV relativeFrom="paragraph">
+              <wp:posOffset>3458210</wp:posOffset>
+            </wp:positionV>
+            <wp:extent cx="2695575" cy="2443480"/>
+            <wp:effectExtent l="76200" t="76200" r="142875" b="128270"/>
+            <wp:wrapSquare wrapText="bothSides"/>
+            <wp:docPr id="24" name="Imagen 24"/>
+            <wp:cNvGraphicFramePr>
+              <a:graphicFrameLocks xmlns:a="http://schemas.openxmlformats.org/drawingml/2006/main" noChangeAspect="1"/>
+            </wp:cNvGraphicFramePr>
+            <a:graphic xmlns:a="http://schemas.openxmlformats.org/drawingml/2006/main">
+              <a:graphicData uri="http://schemas.openxmlformats.org/drawingml/2006/picture">
+                <pic:pic xmlns:pic="http://schemas.openxmlformats.org/drawingml/2006/picture">
+                  <pic:nvPicPr>
+                    <pic:cNvPr id="1" name=""/>
+                    <pic:cNvPicPr/>
+                  </pic:nvPicPr>
+                  <pic:blipFill>
+                    <a:blip r:embed="rId12">
+                      <a:extLst>
+                        <a:ext uri="{28A0092B-C50C-407E-A947-70E740481C1C}">
+                          <a14:useLocalDpi xmlns:a14="http://schemas.microsoft.com/office/drawing/2010/main" val="0"/>
+                        </a:ext>
+                      </a:extLst>
+                    </a:blip>
+                    <a:stretch>
+                      <a:fillRect/>
+                    </a:stretch>
+                  </pic:blipFill>
+                  <pic:spPr>
+                    <a:xfrm>
+                      <a:off x="0" y="0"/>
+                      <a:ext cx="2695575" cy="2443480"/>
+                    </a:xfrm>
+                    <a:prstGeom prst="rect">
+                      <a:avLst/>
+                    </a:prstGeom>
+                    <a:ln w="38100" cap="sq">
+                      <a:solidFill>
+                        <a:srgbClr val="000000"/>
+                      </a:solidFill>
+                      <a:prstDash val="solid"/>
+                      <a:miter lim="800000"/>
+                    </a:ln>
+                    <a:effectLst>
+                      <a:outerShdw blurRad="50800" dist="38100" dir="2700000" algn="tl" rotWithShape="0">
+                        <a:srgbClr val="000000">
+                          <a:alpha val="43000"/>
+                        </a:srgbClr>
+                      </a:outerShdw>
+                    </a:effectLst>
+                  </pic:spPr>
+                </pic:pic>
+              </a:graphicData>
+            </a:graphic>
+            <wp14:sizeRelH relativeFrom="margin">
+              <wp14:pctWidth>0</wp14:pctWidth>
+            </wp14:sizeRelH>
+            <wp14:sizeRelV relativeFrom="margin">
+              <wp14:pctHeight>0</wp14:pctHeight>
+            </wp14:sizeRelV>
+          </wp:anchor>
+        </w:drawing>
+      </w:r>
+    </w:p>
+    <w:p>
+      <w:pPr>
+        <w:rPr>
+          <w:rFonts w:ascii="Arial" w:hAnsi="Arial" w:cs="Arial"/>
+          <w:sz w:val="21"/>
+          <w:szCs w:val="21"/>
+        </w:rPr>
+      </w:pPr>
+    </w:p>
+    <w:p>
+      <w:pPr>
+        <w:rPr>
+          <w:rFonts w:ascii="Arial" w:hAnsi="Arial" w:cs="Arial"/>
+          <w:sz w:val="21"/>
+          <w:szCs w:val="21"/>
+        </w:rPr>
+      </w:pPr>
+    </w:p>
+    <w:p>
+      <w:pPr>
+        <w:rPr>
+          <w:rFonts w:ascii="Arial" w:hAnsi="Arial" w:cs="Arial"/>
+          <w:sz w:val="21"/>
+          <w:szCs w:val="21"/>
+        </w:rPr>
+      </w:pPr>
+    </w:p>
+    <w:p>
+      <w:pPr>
+        <w:rPr>
+          <w:rFonts w:ascii="Arial" w:hAnsi="Arial" w:cs="Arial"/>
+          <w:sz w:val="21"/>
+          <w:szCs w:val="21"/>
+        </w:rPr>
+      </w:pPr>
+    </w:p>
+    <w:p>
+      <w:pPr>
+        <w:rPr>
+          <w:rFonts w:ascii="Arial" w:hAnsi="Arial" w:cs="Arial"/>
+          <w:sz w:val="21"/>
+          <w:szCs w:val="21"/>
+        </w:rPr>
+      </w:pPr>
+    </w:p>
+    <w:p>
+      <w:pPr>
+        <w:rPr>
+          <w:rFonts w:ascii="Arial" w:hAnsi="Arial" w:cs="Arial"/>
+          <w:sz w:val="21"/>
+          <w:szCs w:val="21"/>
+        </w:rPr>
+      </w:pPr>
+    </w:p>
+    <w:p>
+      <w:pPr>
+        <w:rPr>
+          <w:rFonts w:ascii="Arial" w:hAnsi="Arial" w:cs="Arial"/>
+          <w:sz w:val="21"/>
+          <w:szCs w:val="21"/>
+        </w:rPr>
+      </w:pPr>
+    </w:p>
+    <w:p>
+      <w:pPr>
+        <w:rPr>
+          <w:rFonts w:ascii="Arial" w:hAnsi="Arial" w:cs="Arial"/>
+          <w:sz w:val="21"/>
+          <w:szCs w:val="21"/>
+        </w:rPr>
+      </w:pPr>
+    </w:p>
+    <w:p>
+      <w:pPr>
+        <w:rPr>
+          <w:rFonts w:ascii="Arial" w:hAnsi="Arial" w:cs="Arial"/>
+          <w:sz w:val="21"/>
+          <w:szCs w:val="21"/>
+        </w:rPr>
+      </w:pPr>
+    </w:p>
+    <w:p>
+      <w:pPr>
+        <w:rPr>
+          <w:rFonts w:ascii="Arial" w:hAnsi="Arial" w:cs="Arial"/>
+          <w:sz w:val="21"/>
+          <w:szCs w:val="21"/>
+        </w:rPr>
+      </w:pPr>
+    </w:p>
+    <w:p>
+      <w:pPr>
+        <w:rPr>
+          <w:rFonts w:ascii="Arial" w:hAnsi="Arial" w:cs="Arial"/>
+          <w:sz w:val="21"/>
+          <w:szCs w:val="21"/>
+        </w:rPr>
+      </w:pPr>
+    </w:p>
+    <w:p>
+      <w:pPr>
+        <w:rPr>
+          <w:rFonts w:ascii="Arial" w:hAnsi="Arial" w:cs="Arial"/>
+          <w:sz w:val="21"/>
+          <w:szCs w:val="21"/>
+        </w:rPr>
+      </w:pPr>
+    </w:p>
+    <w:p>
+      <w:pPr>
+        <w:rPr>
+          <w:rFonts w:ascii="Arial" w:hAnsi="Arial" w:cs="Arial"/>
+          <w:sz w:val="21"/>
+          <w:szCs w:val="21"/>
+        </w:rPr>
+      </w:pPr>
+    </w:p>
+    <w:p>
+      <w:pPr>
+        <w:rPr>
+          <w:rFonts w:ascii="Arial" w:hAnsi="Arial" w:cs="Arial"/>
+          <w:sz w:val="21"/>
+          <w:szCs w:val="21"/>
+        </w:rPr>
+      </w:pPr>
+    </w:p>
+    <w:p>
+      <w:pPr>
+        <w:rPr>
+          <w:rFonts w:ascii="Arial" w:hAnsi="Arial" w:cs="Arial"/>
+          <w:sz w:val="21"/>
+          <w:szCs w:val="21"/>
+        </w:rPr>
+      </w:pPr>
+    </w:p>
+    <w:p>
+      <w:pPr>
+        <w:rPr>
+          <w:rFonts w:ascii="Arial" w:hAnsi="Arial" w:cs="Arial"/>
+          <w:sz w:val="21"/>
+          <w:szCs w:val="21"/>
+        </w:rPr>
+      </w:pPr>
+    </w:p>
+    <w:p>
+      <w:pPr>
+        <w:rPr>
+          <w:rFonts w:ascii="Arial" w:hAnsi="Arial" w:cs="Arial"/>
+          <w:sz w:val="21"/>
+          <w:szCs w:val="21"/>
+        </w:rPr>
+      </w:pPr>
+    </w:p>
+    <w:p>
+      <w:pPr>
+        <w:rPr>
+          <w:rFonts w:ascii="Arial" w:hAnsi="Arial" w:cs="Arial"/>
+          <w:sz w:val="21"/>
+          <w:szCs w:val="21"/>
+        </w:rPr>
+      </w:pPr>
+    </w:p>
+    <w:p>
+      <w:pPr>
+        <w:rPr>
+          <w:rFonts w:ascii="Arial" w:hAnsi="Arial" w:cs="Arial"/>
+          <w:sz w:val="21"/>
+          <w:szCs w:val="21"/>
+        </w:rPr>
+      </w:pPr>
+    </w:p>
+    <w:p>
+      <w:pPr>
+        <w:rPr>
+          <w:rFonts w:ascii="Arial" w:hAnsi="Arial" w:cs="Arial"/>
+          <w:sz w:val="21"/>
+          <w:szCs w:val="21"/>
+        </w:rPr>
+      </w:pPr>
+    </w:p>
+    <w:p>
+      <w:pPr>
+        <w:rPr>
+          <w:rFonts w:ascii="Arial" w:hAnsi="Arial" w:cs="Arial"/>
+          <w:sz w:val="21"/>
+          <w:szCs w:val="21"/>
+        </w:rPr>
+      </w:pPr>
+    </w:p>
+    <w:p>
+      <w:pPr>
+        <w:rPr>
+          <w:rFonts w:ascii="Arial" w:hAnsi="Arial" w:cs="Arial"/>
+          <w:sz w:val="21"/>
+          <w:szCs w:val="21"/>
+        </w:rPr>
+      </w:pPr>
+    </w:p>
+    <w:p>
+      <w:pPr>
+        <w:rPr>
+          <w:rFonts w:ascii="Arial" w:hAnsi="Arial" w:cs="Arial"/>
+          <w:sz w:val="21"/>
+          <w:szCs w:val="21"/>
+        </w:rPr>
+      </w:pPr>
+    </w:p>
+    <w:p>
+      <w:pPr>
+        <w:rPr>
+          <w:rFonts w:ascii="Arial" w:hAnsi="Arial" w:cs="Arial"/>
+          <w:sz w:val="21"/>
+          <w:szCs w:val="21"/>
+        </w:rPr>
+      </w:pPr>
+    </w:p>
+    <w:p>
+      <w:pPr>
+        <w:rPr>
+          <w:rFonts w:ascii="Arial" w:hAnsi="Arial" w:cs="Arial"/>
+          <w:sz w:val="21"/>
+          <w:szCs w:val="21"/>
+        </w:rPr>
+      </w:pPr>
+    </w:p>
+    <w:p>
+      <w:pPr>
+        <w:rPr>
+          <w:rFonts w:ascii="Arial" w:hAnsi="Arial" w:cs="Arial"/>
+          <w:sz w:val="21"/>
+          <w:szCs w:val="21"/>
+        </w:rPr>
+      </w:pPr>
+    </w:p>
+    <w:p>
+      <w:pPr>
+        <w:rPr>
+          <w:rFonts w:ascii="Arial" w:hAnsi="Arial" w:cs="Arial"/>
+          <w:sz w:val="21"/>
+          <w:szCs w:val="21"/>
+        </w:rPr>
+      </w:pPr>
+    </w:p>
+    <w:p>
+      <w:pPr>
+        <w:rPr>
+          <w:rFonts w:ascii="Arial" w:hAnsi="Arial" w:cs="Arial"/>
+          <w:sz w:val="21"/>
+          <w:szCs w:val="21"/>
+        </w:rPr>
+      </w:pPr>
+    </w:p>
+    <w:p>
+      <w:pPr>
+        <w:rPr>
+          <w:rFonts w:ascii="Arial" w:hAnsi="Arial" w:cs="Arial"/>
+          <w:sz w:val="21"/>
+          <w:szCs w:val="21"/>
+        </w:rPr>
+      </w:pPr>
+    </w:p>
+    <w:p>
+      <w:pPr>
+        <w:rPr>
+          <w:rFonts w:ascii="Arial" w:hAnsi="Arial" w:cs="Arial"/>
+          <w:sz w:val="21"/>
+          <w:szCs w:val="21"/>
+        </w:rPr>
+      </w:pPr>
+    </w:p>
+    <w:p>
+      <w:pPr>
+        <w:spacing w:after="0" w:line="240" w:lineRule="auto"/>
+        <w:rPr>
+          <w:rFonts w:ascii="Arial" w:hAnsi="Arial" w:cs="Arial"/>
+          <w:sz w:val="21"/>
+          <w:szCs w:val="21"/>
+        </w:rPr>
+      </w:pPr>
+      <w:r>
+        <w:rPr>
+          <w:rFonts w:ascii="Arial" w:hAnsi="Arial" w:cs="Arial"/>
+          <w:sz w:val="21"/>
+          <w:szCs w:val="21"/>
+        </w:rPr>
+        <w:lastRenderedPageBreak/>
+        <w:t>Ejercicio #3 Un productor de leche lleva el registro de lo que se produce en litros, pero el vende galones.</w:t>
+      </w:r>
+      <w:r>
+        <w:rPr>
+          <w:rFonts w:ascii="Arial" w:hAnsi="Arial" w:cs="Arial"/>
+          <w:sz w:val="21"/>
+          <w:szCs w:val="21"/>
+        </w:rPr>
         <w:t xml:space="preserve"> </w:t>
       </w:r>
       <w:r>
-        <w:t>puntos).</w:t>
+        <w:rPr>
+          <w:rFonts w:ascii="Arial" w:hAnsi="Arial" w:cs="Arial"/>
+          <w:sz w:val="21"/>
+          <w:szCs w:val="21"/>
+        </w:rPr>
+        <w:t xml:space="preserve">Realice un </w:t>
+      </w:r>
+      <w:r>
+        <w:rPr>
+          <w:rFonts w:ascii="Arial" w:hAnsi="Arial" w:cs="Arial"/>
+          <w:sz w:val="21"/>
+          <w:szCs w:val="21"/>
+        </w:rPr>
+        <w:t>algoritmo,</w:t>
+      </w:r>
+      <w:r>
+        <w:rPr>
+          <w:rFonts w:ascii="Arial" w:hAnsi="Arial" w:cs="Arial"/>
+          <w:sz w:val="21"/>
+          <w:szCs w:val="21"/>
+        </w:rPr>
+        <w:t xml:space="preserve"> que ayude al productor a saber cuánto dinero recibiría por la venta de su producción de un día (1 galón=3.785 litros). (2 puntos).</w:t>
       </w:r>
     </w:p>
+    <w:p>
+      <w:pPr>
+        <w:spacing w:after="0" w:line="240" w:lineRule="auto"/>
+        <w:rPr>
+          <w:rFonts w:ascii="Arial" w:hAnsi="Arial" w:cs="Arial"/>
+          <w:sz w:val="21"/>
+          <w:szCs w:val="21"/>
+        </w:rPr>
+      </w:pPr>
+    </w:p>
+    <w:tbl>
+      <w:tblPr>
+        <w:tblW w:w="6208" w:type="dxa"/>
+        <w:tblBorders>
+          <w:top w:val="single" w:sz="4" w:space="0" w:color="000000"/>
+          <w:left w:val="single" w:sz="4" w:space="0" w:color="000000"/>
+          <w:bottom w:val="single" w:sz="4" w:space="0" w:color="000000"/>
+          <w:right w:val="single" w:sz="4" w:space="0" w:color="000000"/>
+          <w:insideH w:val="single" w:sz="4" w:space="0" w:color="000000"/>
+          <w:insideV w:val="single" w:sz="4" w:space="0" w:color="000000"/>
+        </w:tblBorders>
+        <w:tblLayout w:type="fixed"/>
+        <w:tblLook w:val="0400" w:firstRow="0" w:lastRow="0" w:firstColumn="0" w:lastColumn="0" w:noHBand="0" w:noVBand="1"/>
+      </w:tblPr>
+      <w:tblGrid>
+        <w:gridCol w:w="1576"/>
+        <w:gridCol w:w="3369"/>
+        <w:gridCol w:w="1263"/>
+      </w:tblGrid>
+      <w:tr>
+        <w:trPr>
+          <w:trHeight w:val="257"/>
+        </w:trPr>
+        <w:tc>
+          <w:tcPr>
+            <w:tcW w:w="1576" w:type="dxa"/>
+            <w:tcBorders>
+              <w:top w:val="single" w:sz="4" w:space="0" w:color="000000"/>
+              <w:left w:val="single" w:sz="4" w:space="0" w:color="000000"/>
+              <w:bottom w:val="single" w:sz="4" w:space="0" w:color="000000"/>
+              <w:right w:val="single" w:sz="4" w:space="0" w:color="000000"/>
+            </w:tcBorders>
+            <w:hideMark/>
+          </w:tcPr>
+          <w:p>
+            <w:pPr>
+              <w:spacing w:after="0" w:line="240" w:lineRule="auto"/>
+              <w:rPr>
+                <w:rFonts w:ascii="Arial" w:hAnsi="Arial" w:cs="Arial"/>
+                <w:b/>
+                <w:bCs/>
+                <w:color w:val="3C4043"/>
+                <w:spacing w:val="3"/>
+                <w:sz w:val="21"/>
+                <w:szCs w:val="21"/>
+              </w:rPr>
+            </w:pPr>
+            <w:r>
+              <w:rPr>
+                <w:rFonts w:ascii="Arial" w:hAnsi="Arial" w:cs="Arial"/>
+                <w:b/>
+                <w:bCs/>
+                <w:color w:val="3C4043"/>
+                <w:spacing w:val="3"/>
+                <w:sz w:val="21"/>
+                <w:szCs w:val="21"/>
+              </w:rPr>
+              <w:t>ENTRADA</w:t>
+            </w:r>
+          </w:p>
+        </w:tc>
+        <w:tc>
+          <w:tcPr>
+            <w:tcW w:w="3369" w:type="dxa"/>
+            <w:tcBorders>
+              <w:top w:val="single" w:sz="4" w:space="0" w:color="000000"/>
+              <w:left w:val="single" w:sz="4" w:space="0" w:color="000000"/>
+              <w:bottom w:val="single" w:sz="4" w:space="0" w:color="000000"/>
+              <w:right w:val="single" w:sz="4" w:space="0" w:color="000000"/>
+            </w:tcBorders>
+            <w:hideMark/>
+          </w:tcPr>
+          <w:p>
+            <w:pPr>
+              <w:spacing w:after="0" w:line="240" w:lineRule="auto"/>
+              <w:jc w:val="center"/>
+              <w:rPr>
+                <w:rFonts w:ascii="Arial" w:hAnsi="Arial" w:cs="Arial"/>
+                <w:b/>
+                <w:bCs/>
+                <w:color w:val="3C4043"/>
+                <w:spacing w:val="3"/>
+                <w:sz w:val="21"/>
+                <w:szCs w:val="21"/>
+              </w:rPr>
+            </w:pPr>
+            <w:r>
+              <w:rPr>
+                <w:rFonts w:ascii="Arial" w:hAnsi="Arial" w:cs="Arial"/>
+                <w:b/>
+                <w:bCs/>
+                <w:color w:val="3C4043"/>
+                <w:spacing w:val="3"/>
+                <w:sz w:val="21"/>
+                <w:szCs w:val="21"/>
+              </w:rPr>
+              <w:t>PROCESO</w:t>
+            </w:r>
+          </w:p>
+        </w:tc>
+        <w:tc>
+          <w:tcPr>
+            <w:tcW w:w="1263" w:type="dxa"/>
+            <w:tcBorders>
+              <w:top w:val="single" w:sz="4" w:space="0" w:color="000000"/>
+              <w:left w:val="single" w:sz="4" w:space="0" w:color="000000"/>
+              <w:bottom w:val="single" w:sz="4" w:space="0" w:color="000000"/>
+              <w:right w:val="single" w:sz="4" w:space="0" w:color="000000"/>
+            </w:tcBorders>
+            <w:hideMark/>
+          </w:tcPr>
+          <w:p>
+            <w:pPr>
+              <w:spacing w:after="0" w:line="240" w:lineRule="auto"/>
+              <w:rPr>
+                <w:rFonts w:ascii="Arial" w:hAnsi="Arial" w:cs="Arial"/>
+                <w:b/>
+                <w:bCs/>
+                <w:color w:val="3C4043"/>
+                <w:spacing w:val="3"/>
+                <w:sz w:val="21"/>
+                <w:szCs w:val="21"/>
+              </w:rPr>
+            </w:pPr>
+            <w:r>
+              <w:rPr>
+                <w:rFonts w:ascii="Arial" w:hAnsi="Arial" w:cs="Arial"/>
+                <w:b/>
+                <w:bCs/>
+                <w:color w:val="3C4043"/>
+                <w:spacing w:val="3"/>
+                <w:sz w:val="21"/>
+                <w:szCs w:val="21"/>
+              </w:rPr>
+              <w:t>SALIDA</w:t>
+            </w:r>
+          </w:p>
+        </w:tc>
+      </w:tr>
+      <w:tr>
+        <w:trPr>
+          <w:trHeight w:val="858"/>
+        </w:trPr>
+        <w:tc>
+          <w:tcPr>
+            <w:tcW w:w="1576" w:type="dxa"/>
+            <w:tcBorders>
+              <w:top w:val="single" w:sz="4" w:space="0" w:color="000000"/>
+              <w:left w:val="single" w:sz="4" w:space="0" w:color="000000"/>
+              <w:bottom w:val="single" w:sz="4" w:space="0" w:color="000000"/>
+              <w:right w:val="single" w:sz="4" w:space="0" w:color="000000"/>
+            </w:tcBorders>
+          </w:tcPr>
+          <w:p>
+            <w:pPr>
+              <w:spacing w:after="0" w:line="240" w:lineRule="auto"/>
+              <w:rPr>
+                <w:rFonts w:ascii="Arial" w:hAnsi="Arial" w:cs="Arial"/>
+                <w:color w:val="3C4043"/>
+                <w:spacing w:val="3"/>
+                <w:sz w:val="21"/>
+                <w:szCs w:val="21"/>
+              </w:rPr>
+            </w:pPr>
+          </w:p>
+        </w:tc>
+        <w:tc>
+          <w:tcPr>
+            <w:tcW w:w="3369" w:type="dxa"/>
+            <w:tcBorders>
+              <w:top w:val="single" w:sz="4" w:space="0" w:color="000000"/>
+              <w:left w:val="single" w:sz="4" w:space="0" w:color="000000"/>
+              <w:bottom w:val="single" w:sz="4" w:space="0" w:color="000000"/>
+              <w:right w:val="single" w:sz="4" w:space="0" w:color="000000"/>
+            </w:tcBorders>
+          </w:tcPr>
+          <w:p>
+            <w:pPr>
+              <w:spacing w:after="0" w:line="240" w:lineRule="auto"/>
+              <w:jc w:val="center"/>
+              <w:rPr>
+                <w:rFonts w:ascii="Arial" w:hAnsi="Arial" w:cs="Arial"/>
+                <w:b/>
+                <w:bCs/>
+                <w:color w:val="3C4043"/>
+                <w:spacing w:val="3"/>
+                <w:sz w:val="21"/>
+                <w:szCs w:val="21"/>
+              </w:rPr>
+            </w:pPr>
+          </w:p>
+        </w:tc>
+        <w:tc>
+          <w:tcPr>
+            <w:tcW w:w="1263" w:type="dxa"/>
+            <w:tcBorders>
+              <w:top w:val="single" w:sz="4" w:space="0" w:color="000000"/>
+              <w:left w:val="single" w:sz="4" w:space="0" w:color="000000"/>
+              <w:bottom w:val="single" w:sz="4" w:space="0" w:color="000000"/>
+              <w:right w:val="single" w:sz="4" w:space="0" w:color="000000"/>
+            </w:tcBorders>
+          </w:tcPr>
+          <w:p>
+            <w:pPr>
+              <w:spacing w:after="0" w:line="240" w:lineRule="auto"/>
+              <w:rPr>
+                <w:rFonts w:ascii="Arial" w:hAnsi="Arial" w:cs="Arial"/>
+                <w:color w:val="3C4043"/>
+                <w:spacing w:val="3"/>
+                <w:sz w:val="21"/>
+                <w:szCs w:val="21"/>
+              </w:rPr>
+            </w:pPr>
+          </w:p>
+        </w:tc>
+      </w:tr>
+    </w:tbl>
+    <w:p>
+      <w:pPr>
+        <w:spacing w:after="0" w:line="240" w:lineRule="auto"/>
+        <w:rPr>
+          <w:rFonts w:ascii="Arial" w:hAnsi="Arial" w:cs="Arial"/>
+          <w:sz w:val="21"/>
+          <w:szCs w:val="21"/>
+        </w:rPr>
+      </w:pPr>
+    </w:p>
+    <w:tbl>
+      <w:tblPr>
+        <w:tblW w:w="8359" w:type="dxa"/>
+        <w:tblBorders>
+          <w:top w:val="single" w:sz="4" w:space="0" w:color="000000"/>
+          <w:left w:val="single" w:sz="4" w:space="0" w:color="000000"/>
+          <w:bottom w:val="single" w:sz="4" w:space="0" w:color="000000"/>
+          <w:right w:val="single" w:sz="4" w:space="0" w:color="000000"/>
+          <w:insideH w:val="single" w:sz="4" w:space="0" w:color="000000"/>
+          <w:insideV w:val="single" w:sz="4" w:space="0" w:color="000000"/>
+        </w:tblBorders>
+        <w:tblLayout w:type="fixed"/>
+        <w:tblLook w:val="0400" w:firstRow="0" w:lastRow="0" w:firstColumn="0" w:lastColumn="0" w:noHBand="0" w:noVBand="1"/>
+      </w:tblPr>
+      <w:tblGrid>
+        <w:gridCol w:w="2945"/>
+        <w:gridCol w:w="2945"/>
+        <w:gridCol w:w="2469"/>
+      </w:tblGrid>
+      <w:tr>
+        <w:tc>
+          <w:tcPr>
+            <w:tcW w:w="2945" w:type="dxa"/>
+            <w:tcBorders>
+              <w:top w:val="single" w:sz="8" w:space="0" w:color="000000"/>
+              <w:left w:val="single" w:sz="8" w:space="0" w:color="000000"/>
+              <w:bottom w:val="single" w:sz="8" w:space="0" w:color="000000"/>
+              <w:right w:val="single" w:sz="8" w:space="0" w:color="000000"/>
+            </w:tcBorders>
+            <w:hideMark/>
+          </w:tcPr>
+          <w:p>
+            <w:pPr>
+              <w:spacing w:after="0" w:line="240" w:lineRule="auto"/>
+              <w:rPr>
+                <w:rFonts w:ascii="Arial" w:hAnsi="Arial" w:cs="Arial"/>
+                <w:b/>
+                <w:bCs/>
+                <w:color w:val="3C4043"/>
+                <w:spacing w:val="3"/>
+                <w:sz w:val="21"/>
+                <w:szCs w:val="21"/>
+              </w:rPr>
+            </w:pPr>
+            <w:r>
+              <w:rPr>
+                <w:rFonts w:ascii="Arial" w:hAnsi="Arial" w:cs="Arial"/>
+                <w:b/>
+                <w:bCs/>
+                <w:color w:val="3C4043"/>
+                <w:spacing w:val="3"/>
+                <w:sz w:val="21"/>
+                <w:szCs w:val="21"/>
+              </w:rPr>
+              <w:t>IDENTIFICADOR</w:t>
+            </w:r>
+          </w:p>
+        </w:tc>
+        <w:tc>
+          <w:tcPr>
+            <w:tcW w:w="2945" w:type="dxa"/>
+            <w:tcBorders>
+              <w:top w:val="single" w:sz="8" w:space="0" w:color="000000"/>
+              <w:left w:val="single" w:sz="8" w:space="0" w:color="000000"/>
+              <w:bottom w:val="single" w:sz="8" w:space="0" w:color="000000"/>
+              <w:right w:val="single" w:sz="8" w:space="0" w:color="000000"/>
+            </w:tcBorders>
+            <w:hideMark/>
+          </w:tcPr>
+          <w:p>
+            <w:pPr>
+              <w:spacing w:after="0" w:line="240" w:lineRule="auto"/>
+              <w:rPr>
+                <w:rFonts w:ascii="Arial" w:hAnsi="Arial" w:cs="Arial"/>
+                <w:b/>
+                <w:bCs/>
+                <w:color w:val="3C4043"/>
+                <w:spacing w:val="3"/>
+                <w:sz w:val="21"/>
+                <w:szCs w:val="21"/>
+              </w:rPr>
+            </w:pPr>
+            <w:r>
+              <w:rPr>
+                <w:rFonts w:ascii="Arial" w:hAnsi="Arial" w:cs="Arial"/>
+                <w:b/>
+                <w:bCs/>
+                <w:color w:val="3C4043"/>
+                <w:spacing w:val="3"/>
+                <w:sz w:val="21"/>
+                <w:szCs w:val="21"/>
+              </w:rPr>
+              <w:t>TIPO DE DATO</w:t>
+            </w:r>
+          </w:p>
+        </w:tc>
+        <w:tc>
+          <w:tcPr>
+            <w:tcW w:w="2469" w:type="dxa"/>
+            <w:tcBorders>
+              <w:top w:val="single" w:sz="8" w:space="0" w:color="000000"/>
+              <w:left w:val="single" w:sz="8" w:space="0" w:color="000000"/>
+              <w:bottom w:val="single" w:sz="8" w:space="0" w:color="000000"/>
+              <w:right w:val="single" w:sz="8" w:space="0" w:color="000000"/>
+            </w:tcBorders>
+            <w:hideMark/>
+          </w:tcPr>
+          <w:p>
+            <w:pPr>
+              <w:spacing w:after="0" w:line="240" w:lineRule="auto"/>
+              <w:rPr>
+                <w:rFonts w:ascii="Arial" w:hAnsi="Arial" w:cs="Arial"/>
+                <w:b/>
+                <w:bCs/>
+                <w:color w:val="3C4043"/>
+                <w:spacing w:val="3"/>
+                <w:sz w:val="21"/>
+                <w:szCs w:val="21"/>
+              </w:rPr>
+            </w:pPr>
+            <w:r>
+              <w:rPr>
+                <w:rFonts w:ascii="Arial" w:hAnsi="Arial" w:cs="Arial"/>
+                <w:b/>
+                <w:bCs/>
+                <w:color w:val="3C4043"/>
+                <w:spacing w:val="3"/>
+                <w:sz w:val="21"/>
+                <w:szCs w:val="21"/>
+              </w:rPr>
+              <w:t>DESCRIPCIÓN</w:t>
+            </w:r>
+          </w:p>
+        </w:tc>
+      </w:tr>
+      <w:tr>
+        <w:trPr>
+          <w:trHeight w:val="380"/>
+        </w:trPr>
+        <w:tc>
+          <w:tcPr>
+            <w:tcW w:w="2945" w:type="dxa"/>
+            <w:tcBorders>
+              <w:top w:val="single" w:sz="8" w:space="0" w:color="000000"/>
+              <w:left w:val="single" w:sz="4" w:space="0" w:color="000000"/>
+              <w:bottom w:val="single" w:sz="4" w:space="0" w:color="000000"/>
+              <w:right w:val="single" w:sz="4" w:space="0" w:color="000000"/>
+            </w:tcBorders>
+          </w:tcPr>
+          <w:p>
+            <w:pPr>
+              <w:spacing w:after="0" w:line="240" w:lineRule="auto"/>
+              <w:jc w:val="center"/>
+              <w:rPr>
+                <w:rFonts w:ascii="Arial" w:hAnsi="Arial" w:cs="Arial"/>
+                <w:color w:val="3C4043"/>
+                <w:spacing w:val="3"/>
+                <w:sz w:val="21"/>
+                <w:szCs w:val="21"/>
+              </w:rPr>
+            </w:pPr>
+          </w:p>
+        </w:tc>
+        <w:tc>
+          <w:tcPr>
+            <w:tcW w:w="2945" w:type="dxa"/>
+            <w:tcBorders>
+              <w:top w:val="single" w:sz="8" w:space="0" w:color="000000"/>
+              <w:left w:val="single" w:sz="4" w:space="0" w:color="000000"/>
+              <w:bottom w:val="single" w:sz="4" w:space="0" w:color="000000"/>
+              <w:right w:val="single" w:sz="4" w:space="0" w:color="000000"/>
+            </w:tcBorders>
+          </w:tcPr>
+          <w:p>
+            <w:pPr>
+              <w:spacing w:after="0" w:line="240" w:lineRule="auto"/>
+              <w:jc w:val="center"/>
+              <w:rPr>
+                <w:rFonts w:ascii="Arial" w:hAnsi="Arial" w:cs="Arial"/>
+                <w:color w:val="3C4043"/>
+                <w:spacing w:val="3"/>
+                <w:sz w:val="21"/>
+                <w:szCs w:val="21"/>
+              </w:rPr>
+            </w:pPr>
+          </w:p>
+        </w:tc>
+        <w:tc>
+          <w:tcPr>
+            <w:tcW w:w="2469" w:type="dxa"/>
+            <w:tcBorders>
+              <w:top w:val="single" w:sz="8" w:space="0" w:color="000000"/>
+              <w:left w:val="single" w:sz="4" w:space="0" w:color="000000"/>
+              <w:bottom w:val="single" w:sz="4" w:space="0" w:color="000000"/>
+              <w:right w:val="single" w:sz="4" w:space="0" w:color="000000"/>
+            </w:tcBorders>
+          </w:tcPr>
+          <w:p>
+            <w:pPr>
+              <w:spacing w:after="0" w:line="240" w:lineRule="auto"/>
+              <w:rPr>
+                <w:rFonts w:ascii="Arial" w:hAnsi="Arial" w:cs="Arial"/>
+                <w:color w:val="3C4043"/>
+                <w:spacing w:val="3"/>
+                <w:sz w:val="21"/>
+                <w:szCs w:val="21"/>
+              </w:rPr>
+            </w:pPr>
+          </w:p>
+        </w:tc>
+      </w:tr>
+      <w:tr>
+        <w:trPr>
+          <w:trHeight w:val="380"/>
+        </w:trPr>
+        <w:tc>
+          <w:tcPr>
+            <w:tcW w:w="2945" w:type="dxa"/>
+            <w:tcBorders>
+              <w:top w:val="single" w:sz="8" w:space="0" w:color="000000"/>
+              <w:left w:val="single" w:sz="4" w:space="0" w:color="000000"/>
+              <w:bottom w:val="single" w:sz="4" w:space="0" w:color="000000"/>
+              <w:right w:val="single" w:sz="4" w:space="0" w:color="000000"/>
+            </w:tcBorders>
+          </w:tcPr>
+          <w:p>
+            <w:pPr>
+              <w:spacing w:after="0" w:line="240" w:lineRule="auto"/>
+              <w:jc w:val="center"/>
+              <w:rPr>
+                <w:rFonts w:ascii="Arial" w:hAnsi="Arial" w:cs="Arial"/>
+                <w:color w:val="3C4043"/>
+                <w:spacing w:val="3"/>
+                <w:sz w:val="21"/>
+                <w:szCs w:val="21"/>
+              </w:rPr>
+            </w:pPr>
+          </w:p>
+        </w:tc>
+        <w:tc>
+          <w:tcPr>
+            <w:tcW w:w="2945" w:type="dxa"/>
+            <w:tcBorders>
+              <w:top w:val="single" w:sz="8" w:space="0" w:color="000000"/>
+              <w:left w:val="single" w:sz="4" w:space="0" w:color="000000"/>
+              <w:bottom w:val="single" w:sz="4" w:space="0" w:color="000000"/>
+              <w:right w:val="single" w:sz="4" w:space="0" w:color="000000"/>
+            </w:tcBorders>
+          </w:tcPr>
+          <w:p>
+            <w:pPr>
+              <w:spacing w:after="0" w:line="240" w:lineRule="auto"/>
+              <w:jc w:val="center"/>
+              <w:rPr>
+                <w:rFonts w:ascii="Arial" w:hAnsi="Arial" w:cs="Arial"/>
+                <w:color w:val="3C4043"/>
+                <w:spacing w:val="3"/>
+                <w:sz w:val="21"/>
+                <w:szCs w:val="21"/>
+              </w:rPr>
+            </w:pPr>
+          </w:p>
+        </w:tc>
+        <w:tc>
+          <w:tcPr>
+            <w:tcW w:w="2469" w:type="dxa"/>
+            <w:tcBorders>
+              <w:top w:val="single" w:sz="8" w:space="0" w:color="000000"/>
+              <w:left w:val="single" w:sz="4" w:space="0" w:color="000000"/>
+              <w:bottom w:val="single" w:sz="4" w:space="0" w:color="000000"/>
+              <w:right w:val="single" w:sz="4" w:space="0" w:color="000000"/>
+            </w:tcBorders>
+          </w:tcPr>
+          <w:p>
+            <w:pPr>
+              <w:spacing w:after="0" w:line="240" w:lineRule="auto"/>
+              <w:rPr>
+                <w:rFonts w:ascii="Arial" w:hAnsi="Arial" w:cs="Arial"/>
+                <w:color w:val="3C4043"/>
+                <w:spacing w:val="3"/>
+                <w:sz w:val="21"/>
+                <w:szCs w:val="21"/>
+              </w:rPr>
+            </w:pPr>
+          </w:p>
+        </w:tc>
+      </w:tr>
+      <w:tr>
+        <w:trPr>
+          <w:trHeight w:val="262"/>
+        </w:trPr>
+        <w:tc>
+          <w:tcPr>
+            <w:tcW w:w="2945" w:type="dxa"/>
+            <w:tcBorders>
+              <w:top w:val="single" w:sz="4" w:space="0" w:color="000000"/>
+              <w:left w:val="single" w:sz="4" w:space="0" w:color="000000"/>
+              <w:bottom w:val="single" w:sz="4" w:space="0" w:color="000000"/>
+              <w:right w:val="single" w:sz="4" w:space="0" w:color="000000"/>
+            </w:tcBorders>
+          </w:tcPr>
+          <w:p>
+            <w:pPr>
+              <w:spacing w:after="0" w:line="240" w:lineRule="auto"/>
+              <w:jc w:val="center"/>
+              <w:rPr>
+                <w:rFonts w:ascii="Arial" w:hAnsi="Arial" w:cs="Arial"/>
+                <w:color w:val="3C4043"/>
+                <w:spacing w:val="3"/>
+                <w:sz w:val="21"/>
+                <w:szCs w:val="21"/>
+              </w:rPr>
+            </w:pPr>
+          </w:p>
+        </w:tc>
+        <w:tc>
+          <w:tcPr>
+            <w:tcW w:w="2945" w:type="dxa"/>
+            <w:tcBorders>
+              <w:top w:val="single" w:sz="4" w:space="0" w:color="000000"/>
+              <w:left w:val="single" w:sz="4" w:space="0" w:color="000000"/>
+              <w:bottom w:val="single" w:sz="4" w:space="0" w:color="000000"/>
+              <w:right w:val="single" w:sz="4" w:space="0" w:color="000000"/>
+            </w:tcBorders>
+          </w:tcPr>
+          <w:p>
+            <w:pPr>
+              <w:spacing w:after="0" w:line="240" w:lineRule="auto"/>
+              <w:jc w:val="center"/>
+              <w:rPr>
+                <w:rFonts w:ascii="Arial" w:hAnsi="Arial" w:cs="Arial"/>
+                <w:color w:val="3C4043"/>
+                <w:spacing w:val="3"/>
+                <w:sz w:val="21"/>
+                <w:szCs w:val="21"/>
+              </w:rPr>
+            </w:pPr>
+          </w:p>
+        </w:tc>
+        <w:tc>
+          <w:tcPr>
+            <w:tcW w:w="2469" w:type="dxa"/>
+            <w:tcBorders>
+              <w:top w:val="single" w:sz="4" w:space="0" w:color="000000"/>
+              <w:left w:val="single" w:sz="4" w:space="0" w:color="000000"/>
+              <w:bottom w:val="single" w:sz="4" w:space="0" w:color="000000"/>
+              <w:right w:val="single" w:sz="4" w:space="0" w:color="000000"/>
+            </w:tcBorders>
+          </w:tcPr>
+          <w:p>
+            <w:pPr>
+              <w:spacing w:after="0" w:line="240" w:lineRule="auto"/>
+              <w:rPr>
+                <w:rFonts w:ascii="Arial" w:hAnsi="Arial" w:cs="Arial"/>
+                <w:color w:val="3C4043"/>
+                <w:spacing w:val="3"/>
+                <w:sz w:val="21"/>
+                <w:szCs w:val="21"/>
+              </w:rPr>
+            </w:pPr>
+          </w:p>
+        </w:tc>
+      </w:tr>
+      <w:tr>
+        <w:trPr>
+          <w:trHeight w:val="262"/>
+        </w:trPr>
+        <w:tc>
+          <w:tcPr>
+            <w:tcW w:w="2945" w:type="dxa"/>
+            <w:tcBorders>
+              <w:top w:val="single" w:sz="4" w:space="0" w:color="000000"/>
+              <w:left w:val="single" w:sz="4" w:space="0" w:color="000000"/>
+              <w:bottom w:val="single" w:sz="4" w:space="0" w:color="000000"/>
+              <w:right w:val="single" w:sz="4" w:space="0" w:color="000000"/>
+            </w:tcBorders>
+          </w:tcPr>
+          <w:p>
+            <w:pPr>
+              <w:spacing w:after="0" w:line="240" w:lineRule="auto"/>
+              <w:jc w:val="center"/>
+              <w:rPr>
+                <w:rFonts w:ascii="Arial" w:hAnsi="Arial" w:cs="Arial"/>
+                <w:color w:val="3C4043"/>
+                <w:spacing w:val="3"/>
+                <w:sz w:val="21"/>
+                <w:szCs w:val="21"/>
+              </w:rPr>
+            </w:pPr>
+          </w:p>
+        </w:tc>
+        <w:tc>
+          <w:tcPr>
+            <w:tcW w:w="2945" w:type="dxa"/>
+            <w:tcBorders>
+              <w:top w:val="single" w:sz="4" w:space="0" w:color="000000"/>
+              <w:left w:val="single" w:sz="4" w:space="0" w:color="000000"/>
+              <w:bottom w:val="single" w:sz="4" w:space="0" w:color="000000"/>
+              <w:right w:val="single" w:sz="4" w:space="0" w:color="000000"/>
+            </w:tcBorders>
+          </w:tcPr>
+          <w:p>
+            <w:pPr>
+              <w:spacing w:after="0" w:line="240" w:lineRule="auto"/>
+              <w:jc w:val="center"/>
+              <w:rPr>
+                <w:rFonts w:ascii="Arial" w:hAnsi="Arial" w:cs="Arial"/>
+                <w:color w:val="3C4043"/>
+                <w:spacing w:val="3"/>
+                <w:sz w:val="21"/>
+                <w:szCs w:val="21"/>
+              </w:rPr>
+            </w:pPr>
+          </w:p>
+        </w:tc>
+        <w:tc>
+          <w:tcPr>
+            <w:tcW w:w="2469" w:type="dxa"/>
+            <w:tcBorders>
+              <w:top w:val="single" w:sz="4" w:space="0" w:color="000000"/>
+              <w:left w:val="single" w:sz="4" w:space="0" w:color="000000"/>
+              <w:bottom w:val="single" w:sz="4" w:space="0" w:color="000000"/>
+              <w:right w:val="single" w:sz="4" w:space="0" w:color="000000"/>
+            </w:tcBorders>
+          </w:tcPr>
+          <w:p>
+            <w:pPr>
+              <w:spacing w:after="0" w:line="240" w:lineRule="auto"/>
+              <w:rPr>
+                <w:rFonts w:ascii="Arial" w:hAnsi="Arial" w:cs="Arial"/>
+                <w:color w:val="3C4043"/>
+                <w:spacing w:val="3"/>
+                <w:sz w:val="21"/>
+                <w:szCs w:val="21"/>
+              </w:rPr>
+            </w:pPr>
+          </w:p>
+        </w:tc>
+      </w:tr>
+      <w:tr>
+        <w:trPr>
+          <w:trHeight w:val="414"/>
+        </w:trPr>
+        <w:tc>
+          <w:tcPr>
+            <w:tcW w:w="2945" w:type="dxa"/>
+            <w:tcBorders>
+              <w:top w:val="single" w:sz="4" w:space="0" w:color="000000"/>
+              <w:left w:val="single" w:sz="4" w:space="0" w:color="000000"/>
+              <w:bottom w:val="single" w:sz="4" w:space="0" w:color="000000"/>
+              <w:right w:val="single" w:sz="4" w:space="0" w:color="000000"/>
+            </w:tcBorders>
+          </w:tcPr>
+          <w:p>
+            <w:pPr>
+              <w:spacing w:after="0" w:line="240" w:lineRule="auto"/>
+              <w:jc w:val="center"/>
+              <w:rPr>
+                <w:rFonts w:ascii="Arial" w:hAnsi="Arial" w:cs="Arial"/>
+                <w:color w:val="3C4043"/>
+                <w:spacing w:val="3"/>
+                <w:sz w:val="21"/>
+                <w:szCs w:val="21"/>
+              </w:rPr>
+            </w:pPr>
+          </w:p>
+        </w:tc>
+        <w:tc>
+          <w:tcPr>
+            <w:tcW w:w="2945" w:type="dxa"/>
+            <w:tcBorders>
+              <w:top w:val="single" w:sz="4" w:space="0" w:color="000000"/>
+              <w:left w:val="single" w:sz="4" w:space="0" w:color="000000"/>
+              <w:bottom w:val="single" w:sz="4" w:space="0" w:color="000000"/>
+              <w:right w:val="single" w:sz="4" w:space="0" w:color="000000"/>
+            </w:tcBorders>
+          </w:tcPr>
+          <w:p>
+            <w:pPr>
+              <w:spacing w:after="0" w:line="240" w:lineRule="auto"/>
+              <w:jc w:val="center"/>
+              <w:rPr>
+                <w:rFonts w:ascii="Arial" w:hAnsi="Arial" w:cs="Arial"/>
+                <w:color w:val="3C4043"/>
+                <w:spacing w:val="3"/>
+                <w:sz w:val="21"/>
+                <w:szCs w:val="21"/>
+              </w:rPr>
+            </w:pPr>
+          </w:p>
+        </w:tc>
+        <w:tc>
+          <w:tcPr>
+            <w:tcW w:w="2469" w:type="dxa"/>
+            <w:tcBorders>
+              <w:top w:val="single" w:sz="4" w:space="0" w:color="000000"/>
+              <w:left w:val="single" w:sz="4" w:space="0" w:color="000000"/>
+              <w:bottom w:val="single" w:sz="4" w:space="0" w:color="000000"/>
+              <w:right w:val="single" w:sz="4" w:space="0" w:color="000000"/>
+            </w:tcBorders>
+          </w:tcPr>
+          <w:p>
+            <w:pPr>
+              <w:spacing w:after="0" w:line="240" w:lineRule="auto"/>
+              <w:rPr>
+                <w:rFonts w:ascii="Arial" w:hAnsi="Arial" w:cs="Arial"/>
+                <w:color w:val="3C4043"/>
+                <w:spacing w:val="3"/>
+                <w:sz w:val="21"/>
+                <w:szCs w:val="21"/>
+              </w:rPr>
+            </w:pPr>
+          </w:p>
+        </w:tc>
+      </w:tr>
+      <w:tr>
+        <w:trPr>
+          <w:trHeight w:val="296"/>
+        </w:trPr>
+        <w:tc>
+          <w:tcPr>
+            <w:tcW w:w="2945" w:type="dxa"/>
+            <w:tcBorders>
+              <w:top w:val="single" w:sz="4" w:space="0" w:color="000000"/>
+              <w:left w:val="single" w:sz="4" w:space="0" w:color="000000"/>
+              <w:bottom w:val="single" w:sz="4" w:space="0" w:color="000000"/>
+              <w:right w:val="single" w:sz="4" w:space="0" w:color="000000"/>
+            </w:tcBorders>
+          </w:tcPr>
+          <w:p>
+            <w:pPr>
+              <w:spacing w:after="0" w:line="240" w:lineRule="auto"/>
+              <w:jc w:val="center"/>
+              <w:rPr>
+                <w:rFonts w:ascii="Arial" w:hAnsi="Arial" w:cs="Arial"/>
+                <w:color w:val="3C4043"/>
+                <w:spacing w:val="3"/>
+                <w:sz w:val="21"/>
+                <w:szCs w:val="21"/>
+              </w:rPr>
+            </w:pPr>
+          </w:p>
+        </w:tc>
+        <w:tc>
+          <w:tcPr>
+            <w:tcW w:w="2945" w:type="dxa"/>
+            <w:tcBorders>
+              <w:top w:val="single" w:sz="4" w:space="0" w:color="000000"/>
+              <w:left w:val="single" w:sz="4" w:space="0" w:color="000000"/>
+              <w:bottom w:val="single" w:sz="4" w:space="0" w:color="000000"/>
+              <w:right w:val="single" w:sz="4" w:space="0" w:color="000000"/>
+            </w:tcBorders>
+          </w:tcPr>
+          <w:p>
+            <w:pPr>
+              <w:spacing w:after="0" w:line="240" w:lineRule="auto"/>
+              <w:jc w:val="center"/>
+              <w:rPr>
+                <w:rFonts w:ascii="Arial" w:hAnsi="Arial" w:cs="Arial"/>
+                <w:color w:val="3C4043"/>
+                <w:spacing w:val="3"/>
+                <w:sz w:val="21"/>
+                <w:szCs w:val="21"/>
+              </w:rPr>
+            </w:pPr>
+          </w:p>
+        </w:tc>
+        <w:tc>
+          <w:tcPr>
+            <w:tcW w:w="2469" w:type="dxa"/>
+            <w:tcBorders>
+              <w:top w:val="single" w:sz="4" w:space="0" w:color="000000"/>
+              <w:left w:val="single" w:sz="4" w:space="0" w:color="000000"/>
+              <w:bottom w:val="single" w:sz="4" w:space="0" w:color="000000"/>
+              <w:right w:val="single" w:sz="4" w:space="0" w:color="000000"/>
+            </w:tcBorders>
+          </w:tcPr>
+          <w:p>
+            <w:pPr>
+              <w:spacing w:after="0" w:line="240" w:lineRule="auto"/>
+              <w:rPr>
+                <w:rFonts w:ascii="Arial" w:hAnsi="Arial" w:cs="Arial"/>
+                <w:color w:val="3C4043"/>
+                <w:spacing w:val="3"/>
+                <w:sz w:val="21"/>
+                <w:szCs w:val="21"/>
+              </w:rPr>
+            </w:pPr>
+          </w:p>
+        </w:tc>
+      </w:tr>
+    </w:tbl>
+    <w:p>
+      <w:pPr>
+        <w:rPr>
+          <w:rFonts w:ascii="Arial" w:hAnsi="Arial" w:cs="Arial"/>
+          <w:sz w:val="21"/>
+          <w:szCs w:val="21"/>
+        </w:rPr>
+      </w:pPr>
+    </w:p>
     <w:sectPr>
-      <w:headerReference w:type="default" r:id="rId9"/>
+      <w:headerReference w:type="default" r:id="rId13"/>
       <w:pgSz w:w="11906" w:h="16838"/>
       <w:pgMar w:top="1417" w:right="1701" w:bottom="1417" w:left="1701" w:header="708" w:footer="708" w:gutter="0"/>
       <w:cols w:space="708"/>
@@ -3943,6 +7979,28 @@
   <w:style w:type="paragraph" w:default="1" w:styleId="Normal">
     <w:name w:val="Normal"/>
     <w:qFormat/>
+    <w:rsid w:val="00C94300"/>
+  </w:style>
+  <w:style w:type="paragraph" w:styleId="Ttulo1">
+    <w:name w:val="heading 1"/>
+    <w:basedOn w:val="Normal"/>
+    <w:next w:val="Normal"/>
+    <w:link w:val="Ttulo1Car"/>
+    <w:uiPriority w:val="9"/>
+    <w:qFormat/>
+    <w:rsid w:val="000658A1"/>
+    <w:pPr>
+      <w:keepNext/>
+      <w:keepLines/>
+      <w:spacing w:before="240" w:after="0"/>
+      <w:outlineLvl w:val="0"/>
+    </w:pPr>
+    <w:rPr>
+      <w:rFonts w:asciiTheme="majorHAnsi" w:eastAsiaTheme="majorEastAsia" w:hAnsiTheme="majorHAnsi" w:cstheme="majorBidi"/>
+      <w:color w:val="2F5496" w:themeColor="accent1" w:themeShade="BF"/>
+      <w:sz w:val="32"/>
+      <w:szCs w:val="32"/>
+    </w:rPr>
   </w:style>
   <w:style w:type="character" w:default="1" w:styleId="Fuentedeprrafopredeter">
     <w:name w:val="Default Paragraph Font"/>
@@ -4013,6 +8071,19 @@
     <w:link w:val="Piedepgina"/>
     <w:uiPriority w:val="99"/>
     <w:rsid w:val="00002B57"/>
+  </w:style>
+  <w:style w:type="character" w:customStyle="1" w:styleId="Ttulo1Car">
+    <w:name w:val="Título 1 Car"/>
+    <w:basedOn w:val="Fuentedeprrafopredeter"/>
+    <w:link w:val="Ttulo1"/>
+    <w:uiPriority w:val="9"/>
+    <w:rsid w:val="000658A1"/>
+    <w:rPr>
+      <w:rFonts w:asciiTheme="majorHAnsi" w:eastAsiaTheme="majorEastAsia" w:hAnsiTheme="majorHAnsi" w:cstheme="majorBidi"/>
+      <w:color w:val="2F5496" w:themeColor="accent1" w:themeShade="BF"/>
+      <w:sz w:val="32"/>
+      <w:szCs w:val="32"/>
+    </w:rPr>
   </w:style>
 </w:styles>
 </file>

</xml_diff>

<commit_message>
Listo los ejercicios de diagrama de flujo sin condicional
</commit_message>
<xml_diff>
--- a/DiagramasDeFlujo2_Jayaro_Alvarez_EduardoEnrique_1TSM1.docx
+++ b/DiagramasDeFlujo2_Jayaro_Alvarez_EduardoEnrique_1TSM1.docx
@@ -1627,15 +1627,27 @@
                 <w:szCs w:val="21"/>
               </w:rPr>
             </w:pPr>
-            <w:r>
-              <w:rPr>
-                <w:rFonts w:ascii="Arial" w:hAnsi="Arial" w:cs="Arial"/>
-                <w:color w:val="3C4043"/>
-                <w:spacing w:val="3"/>
-                <w:sz w:val="21"/>
-                <w:szCs w:val="21"/>
-              </w:rPr>
-              <w:t>Total a pagar por día laborado</w:t>
+            <w:proofErr w:type="gramStart"/>
+            <w:r>
+              <w:rPr>
+                <w:rFonts w:ascii="Arial" w:hAnsi="Arial" w:cs="Arial"/>
+                <w:color w:val="3C4043"/>
+                <w:spacing w:val="3"/>
+                <w:sz w:val="21"/>
+                <w:szCs w:val="21"/>
+              </w:rPr>
+              <w:t>Total</w:t>
+            </w:r>
+            <w:proofErr w:type="gramEnd"/>
+            <w:r>
+              <w:rPr>
+                <w:rFonts w:ascii="Arial" w:hAnsi="Arial" w:cs="Arial"/>
+                <w:color w:val="3C4043"/>
+                <w:spacing w:val="3"/>
+                <w:sz w:val="21"/>
+                <w:szCs w:val="21"/>
+              </w:rPr>
+              <w:t xml:space="preserve"> a pagar por día laborado</w:t>
             </w:r>
           </w:p>
         </w:tc>
@@ -2842,7 +2854,23 @@
                                 <w:color w:val="000000" w:themeColor="text1"/>
                                 <w:lang w:val="es-ES"/>
                               </w:rPr>
-                              <w:t xml:space="preserve">“El total a pagar por el día de trabajo del empleado es: ”, </w:t>
+                              <w:t>“El total a pagar por el día de trabajo del empleado es</w:t>
+                            </w:r>
+                            <w:proofErr w:type="gramStart"/>
+                            <w:r>
+                              <w:rPr>
+                                <w:color w:val="000000" w:themeColor="text1"/>
+                                <w:lang w:val="es-ES"/>
+                              </w:rPr>
+                              <w:t>: ”</w:t>
+                            </w:r>
+                            <w:proofErr w:type="gramEnd"/>
+                            <w:r>
+                              <w:rPr>
+                                <w:color w:val="000000" w:themeColor="text1"/>
+                                <w:lang w:val="es-ES"/>
+                              </w:rPr>
+                              <w:t xml:space="preserve">, </w:t>
                             </w:r>
                             <w:r>
                               <w:rPr>
@@ -2916,7 +2944,23 @@
                           <w:color w:val="000000" w:themeColor="text1"/>
                           <w:lang w:val="es-ES"/>
                         </w:rPr>
-                        <w:t xml:space="preserve">“El total a pagar por el día de trabajo del empleado es: ”, </w:t>
+                        <w:t>“El total a pagar por el día de trabajo del empleado es</w:t>
+                      </w:r>
+                      <w:proofErr w:type="gramStart"/>
+                      <w:r>
+                        <w:rPr>
+                          <w:color w:val="000000" w:themeColor="text1"/>
+                          <w:lang w:val="es-ES"/>
+                        </w:rPr>
+                        <w:t>: ”</w:t>
+                      </w:r>
+                      <w:proofErr w:type="gramEnd"/>
+                      <w:r>
+                        <w:rPr>
+                          <w:color w:val="000000" w:themeColor="text1"/>
+                          <w:lang w:val="es-ES"/>
+                        </w:rPr>
+                        <w:t xml:space="preserve">, </w:t>
                       </w:r>
                       <w:r>
                         <w:rPr>
@@ -3190,18 +3234,18 @@
         </w:rPr>
         <w:lastRenderedPageBreak/>
         <w:drawing>
-          <wp:anchor distT="0" distB="0" distL="114300" distR="114300" simplePos="0" relativeHeight="251682816" behindDoc="0" locked="0" layoutInCell="1" allowOverlap="1" wp14:anchorId="3C9CA0DB" wp14:editId="1E0EFFF3">
+          <wp:anchor distT="0" distB="0" distL="114300" distR="114300" simplePos="0" relativeHeight="251727872" behindDoc="0" locked="0" layoutInCell="1" allowOverlap="1" wp14:anchorId="74E6E81E" wp14:editId="42A51376">
             <wp:simplePos x="0" y="0"/>
             <wp:positionH relativeFrom="margin">
-              <wp:posOffset>76200</wp:posOffset>
+              <wp:align>right</wp:align>
             </wp:positionH>
             <wp:positionV relativeFrom="paragraph">
-              <wp:posOffset>3819970</wp:posOffset>
+              <wp:posOffset>76368</wp:posOffset>
             </wp:positionV>
-            <wp:extent cx="3319780" cy="2362200"/>
-            <wp:effectExtent l="76200" t="76200" r="128270" b="133350"/>
+            <wp:extent cx="5185410" cy="3502025"/>
+            <wp:effectExtent l="76200" t="76200" r="129540" b="136525"/>
             <wp:wrapSquare wrapText="bothSides"/>
-            <wp:docPr id="15" name="Imagen 15"/>
+            <wp:docPr id="53" name="Imagen 53"/>
             <wp:cNvGraphicFramePr>
               <a:graphicFrameLocks xmlns:a="http://schemas.openxmlformats.org/drawingml/2006/main" noChangeAspect="1"/>
             </wp:cNvGraphicFramePr>
@@ -3227,7 +3271,7 @@
                   <pic:spPr>
                     <a:xfrm>
                       <a:off x="0" y="0"/>
-                      <a:ext cx="3319780" cy="2362200"/>
+                      <a:ext cx="5185410" cy="3502025"/>
                     </a:xfrm>
                     <a:prstGeom prst="rect">
                       <a:avLst/>
@@ -3264,18 +3308,18 @@
           <w:noProof/>
         </w:rPr>
         <w:drawing>
-          <wp:anchor distT="0" distB="0" distL="114300" distR="114300" simplePos="0" relativeHeight="251681792" behindDoc="0" locked="0" layoutInCell="1" allowOverlap="1" wp14:anchorId="229D670C" wp14:editId="4817DF39">
+          <wp:anchor distT="0" distB="0" distL="114300" distR="114300" simplePos="0" relativeHeight="251682816" behindDoc="0" locked="0" layoutInCell="1" allowOverlap="1" wp14:anchorId="3C9CA0DB" wp14:editId="6D600B0C">
             <wp:simplePos x="0" y="0"/>
             <wp:positionH relativeFrom="margin">
-              <wp:align>right</wp:align>
+              <wp:posOffset>76200</wp:posOffset>
             </wp:positionH>
             <wp:positionV relativeFrom="paragraph">
-              <wp:posOffset>76513</wp:posOffset>
+              <wp:posOffset>3819970</wp:posOffset>
             </wp:positionV>
-            <wp:extent cx="5204460" cy="3497580"/>
-            <wp:effectExtent l="76200" t="76200" r="129540" b="140970"/>
+            <wp:extent cx="3319780" cy="2362200"/>
+            <wp:effectExtent l="76200" t="76200" r="128270" b="133350"/>
             <wp:wrapSquare wrapText="bothSides"/>
-            <wp:docPr id="14" name="Imagen 14"/>
+            <wp:docPr id="15" name="Imagen 15"/>
             <wp:cNvGraphicFramePr>
               <a:graphicFrameLocks xmlns:a="http://schemas.openxmlformats.org/drawingml/2006/main" noChangeAspect="1"/>
             </wp:cNvGraphicFramePr>
@@ -3301,7 +3345,7 @@
                   <pic:spPr>
                     <a:xfrm>
                       <a:off x="0" y="0"/>
-                      <a:ext cx="5204460" cy="3497580"/>
+                      <a:ext cx="3319780" cy="2362200"/>
                     </a:xfrm>
                     <a:prstGeom prst="rect">
                       <a:avLst/>
@@ -4753,15 +4797,27 @@
                 <w:szCs w:val="21"/>
               </w:rPr>
             </w:pPr>
-            <w:r>
-              <w:rPr>
-                <w:rFonts w:ascii="Arial" w:hAnsi="Arial" w:cs="Arial"/>
-                <w:color w:val="3C4043"/>
-                <w:spacing w:val="3"/>
-                <w:sz w:val="21"/>
-                <w:szCs w:val="21"/>
-              </w:rPr>
-              <w:t xml:space="preserve">Total a pagar por </w:t>
+            <w:proofErr w:type="gramStart"/>
+            <w:r>
+              <w:rPr>
+                <w:rFonts w:ascii="Arial" w:hAnsi="Arial" w:cs="Arial"/>
+                <w:color w:val="3C4043"/>
+                <w:spacing w:val="3"/>
+                <w:sz w:val="21"/>
+                <w:szCs w:val="21"/>
+              </w:rPr>
+              <w:t>Total</w:t>
+            </w:r>
+            <w:proofErr w:type="gramEnd"/>
+            <w:r>
+              <w:rPr>
+                <w:rFonts w:ascii="Arial" w:hAnsi="Arial" w:cs="Arial"/>
+                <w:color w:val="3C4043"/>
+                <w:spacing w:val="3"/>
+                <w:sz w:val="21"/>
+                <w:szCs w:val="21"/>
+              </w:rPr>
+              <w:t xml:space="preserve"> a pagar por </w:t>
             </w:r>
             <w:r>
               <w:rPr>
@@ -5929,7 +5985,23 @@
                                 <w:color w:val="000000" w:themeColor="text1"/>
                                 <w:lang w:val="es-ES"/>
                               </w:rPr>
-                              <w:t xml:space="preserve"> es: ”, </w:t>
+                              <w:t xml:space="preserve"> es</w:t>
+                            </w:r>
+                            <w:proofErr w:type="gramStart"/>
+                            <w:r>
+                              <w:rPr>
+                                <w:color w:val="000000" w:themeColor="text1"/>
+                                <w:lang w:val="es-ES"/>
+                              </w:rPr>
+                              <w:t>: ”</w:t>
+                            </w:r>
+                            <w:proofErr w:type="gramEnd"/>
+                            <w:r>
+                              <w:rPr>
+                                <w:color w:val="000000" w:themeColor="text1"/>
+                                <w:lang w:val="es-ES"/>
+                              </w:rPr>
+                              <w:t xml:space="preserve">, </w:t>
                             </w:r>
                             <w:r>
                               <w:rPr>
@@ -6013,7 +6085,23 @@
                           <w:color w:val="000000" w:themeColor="text1"/>
                           <w:lang w:val="es-ES"/>
                         </w:rPr>
-                        <w:t xml:space="preserve"> es: ”, </w:t>
+                        <w:t xml:space="preserve"> es</w:t>
+                      </w:r>
+                      <w:proofErr w:type="gramStart"/>
+                      <w:r>
+                        <w:rPr>
+                          <w:color w:val="000000" w:themeColor="text1"/>
+                          <w:lang w:val="es-ES"/>
+                        </w:rPr>
+                        <w:t>: ”</w:t>
+                      </w:r>
+                      <w:proofErr w:type="gramEnd"/>
+                      <w:r>
+                        <w:rPr>
+                          <w:color w:val="000000" w:themeColor="text1"/>
+                          <w:lang w:val="es-ES"/>
+                        </w:rPr>
+                        <w:t xml:space="preserve">, </w:t>
                       </w:r>
                       <w:r>
                         <w:rPr>
@@ -7129,17 +7217,7 @@
                 <w:sz w:val="21"/>
                 <w:szCs w:val="21"/>
               </w:rPr>
-              <w:t>precio</w:t>
-            </w:r>
-            <w:r>
-              <w:rPr>
-                <w:rFonts w:ascii="Arial" w:hAnsi="Arial" w:cs="Arial"/>
-                <w:color w:val="3C4043"/>
-                <w:spacing w:val="3"/>
-                <w:sz w:val="21"/>
-                <w:szCs w:val="21"/>
-              </w:rPr>
-              <w:t xml:space="preserve"> * litros / galon</w:t>
+              <w:t>precio * litros / galon</w:t>
             </w:r>
           </w:p>
         </w:tc>
@@ -7857,6 +7935,7 @@
       <w:r>
         <w:rPr>
           <w:rFonts w:ascii="Arial" w:hAnsi="Arial" w:cs="Arial"/>
+          <w:noProof/>
           <w:sz w:val="21"/>
           <w:szCs w:val="21"/>
         </w:rPr>
@@ -7932,6 +8011,7 @@
       <w:r>
         <w:rPr>
           <w:rFonts w:ascii="Arial" w:hAnsi="Arial" w:cs="Arial"/>
+          <w:noProof/>
           <w:sz w:val="21"/>
           <w:szCs w:val="21"/>
         </w:rPr>
@@ -8115,11 +8195,7 @@
           </mc:Choice>
           <mc:Fallback>
             <w:pict>
-              <v:shapetype w14:anchorId="23AC8027" id="_x0000_t109" coordsize="21600,21600" o:spt="109" path="m,l,21600r21600,l21600,xe">
-                <v:stroke joinstyle="miter"/>
-                <v:path gradientshapeok="t" o:connecttype="rect"/>
-              </v:shapetype>
-              <v:shape id="Diagrama de flujo: proceso 33" o:spid="_x0000_s1036" type="#_x0000_t109" style="position:absolute;margin-left:126.95pt;margin-top:124.05pt;width:167.65pt;height:48.35pt;z-index:251706368;visibility:visible;mso-wrap-style:square;mso-width-percent:0;mso-wrap-distance-left:9pt;mso-wrap-distance-top:0;mso-wrap-distance-right:9pt;mso-wrap-distance-bottom:0;mso-position-horizontal:absolute;mso-position-horizontal-relative:text;mso-position-vertical:absolute;mso-position-vertical-relative:text;mso-width-percent:0;mso-width-relative:margin;v-text-anchor:middle" o:gfxdata="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" filled="f" strokecolor="black [3213]" strokeweight="1pt">
+              <v:shape w14:anchorId="23AC8027" id="Diagrama de flujo: proceso 33" o:spid="_x0000_s1036" type="#_x0000_t109" style="position:absolute;margin-left:126.95pt;margin-top:124.05pt;width:167.65pt;height:48.35pt;z-index:251706368;visibility:visible;mso-wrap-style:square;mso-width-percent:0;mso-wrap-distance-left:9pt;mso-wrap-distance-top:0;mso-wrap-distance-right:9pt;mso-wrap-distance-bottom:0;mso-position-horizontal:absolute;mso-position-horizontal-relative:text;mso-position-vertical:absolute;mso-position-vertical-relative:text;mso-width-percent:0;mso-width-relative:margin;v-text-anchor:middle" o:gfxdata="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" filled="f" strokecolor="black [3213]" strokeweight="1pt">
                 <v:textbox>
                   <w:txbxContent>
                     <w:p>
@@ -8240,6 +8316,7 @@
       <w:r>
         <w:rPr>
           <w:rFonts w:ascii="Arial" w:hAnsi="Arial" w:cs="Arial"/>
+          <w:noProof/>
           <w:sz w:val="21"/>
           <w:szCs w:val="21"/>
         </w:rPr>
@@ -8334,11 +8411,7 @@
           </mc:Choice>
           <mc:Fallback>
             <w:pict>
-              <v:shapetype w14:anchorId="5EC5B6EC" id="_x0000_t116" coordsize="21600,21600" o:spt="116" path="m3475,qx,10800,3475,21600l18125,21600qx21600,10800,18125,xe">
-                <v:stroke joinstyle="miter"/>
-                <v:path gradientshapeok="t" o:connecttype="rect" textboxrect="1018,3163,20582,18437"/>
-              </v:shapetype>
-              <v:shape id="Diagrama de flujo: terminador 26" o:spid="_x0000_s1037" type="#_x0000_t116" style="position:absolute;margin-left:172.6pt;margin-top:18pt;width:76.95pt;height:32.25pt;z-index:251699200;visibility:visible;mso-wrap-style:square;mso-width-percent:0;mso-height-percent:0;mso-wrap-distance-left:9pt;mso-wrap-distance-top:0;mso-wrap-distance-right:9pt;mso-wrap-distance-bottom:0;mso-position-horizontal:absolute;mso-position-horizontal-relative:text;mso-position-vertical:absolute;mso-position-vertical-relative:text;mso-width-percent:0;mso-height-percent:0;mso-width-relative:margin;mso-height-relative:margin;v-text-anchor:middle" o:gfxdata="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" filled="f" strokecolor="black [3213]" strokeweight="1pt">
+              <v:shape w14:anchorId="5EC5B6EC" id="Diagrama de flujo: terminador 26" o:spid="_x0000_s1037" type="#_x0000_t116" style="position:absolute;margin-left:172.6pt;margin-top:18pt;width:76.95pt;height:32.25pt;z-index:251699200;visibility:visible;mso-wrap-style:square;mso-width-percent:0;mso-height-percent:0;mso-wrap-distance-left:9pt;mso-wrap-distance-top:0;mso-wrap-distance-right:9pt;mso-wrap-distance-bottom:0;mso-position-horizontal:absolute;mso-position-horizontal-relative:text;mso-position-vertical:absolute;mso-position-vertical-relative:text;mso-width-percent:0;mso-height-percent:0;mso-width-relative:margin;mso-height-relative:margin;v-text-anchor:middle" o:gfxdata="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" filled="f" strokecolor="black [3213]" strokeweight="1pt">
                 <v:textbox>
                   <w:txbxContent>
                     <w:p>
@@ -8376,6 +8449,7 @@
       <w:r>
         <w:rPr>
           <w:rFonts w:ascii="Arial" w:hAnsi="Arial" w:cs="Arial"/>
+          <w:noProof/>
           <w:sz w:val="21"/>
           <w:szCs w:val="21"/>
         </w:rPr>
@@ -8447,6 +8521,7 @@
       <w:r>
         <w:rPr>
           <w:rFonts w:ascii="Arial" w:hAnsi="Arial" w:cs="Arial"/>
+          <w:noProof/>
           <w:sz w:val="21"/>
           <w:szCs w:val="21"/>
         </w:rPr>
@@ -8524,12 +8599,21 @@
                               </w:rPr>
                               <w:t>La venta de toda la producción diaria de leche generará</w:t>
                             </w:r>
+                            <w:proofErr w:type="gramStart"/>
                             <w:r>
                               <w:rPr>
                                 <w:color w:val="000000" w:themeColor="text1"/>
                                 <w:lang w:val="es-ES"/>
                               </w:rPr>
-                              <w:t xml:space="preserve">: ”, </w:t>
+                              <w:t>: ”</w:t>
+                            </w:r>
+                            <w:proofErr w:type="gramEnd"/>
+                            <w:r>
+                              <w:rPr>
+                                <w:color w:val="000000" w:themeColor="text1"/>
+                                <w:lang w:val="es-ES"/>
+                              </w:rPr>
+                              <w:t xml:space="preserve">, </w:t>
                             </w:r>
                             <w:r>
                               <w:rPr>
@@ -8584,11 +8668,7 @@
           </mc:Choice>
           <mc:Fallback>
             <w:pict>
-              <v:shapetype w14:anchorId="12360F5B" id="_x0000_t114" coordsize="21600,21600" o:spt="114" path="m,20172v945,400,1887,628,2795,913c3587,21312,4342,21370,5060,21597v2037,,2567,-227,3095,-285c8722,21197,9325,20970,9855,20800v490,-228,945,-400,1472,-740c11817,19887,12347,19660,12875,19375v567,-228,1095,-513,1700,-740c15177,18462,15782,18122,16537,17950v718,-113,1398,-398,2228,-513c19635,17437,20577,17322,21597,17322l21597,,,xe">
-                <v:stroke joinstyle="miter"/>
-                <v:path o:connecttype="custom" o:connectlocs="10800,0;0,10800;10800,20400;21600,10800" textboxrect="0,0,21600,17322"/>
-              </v:shapetype>
-              <v:shape id="Diagrama de flujo: documento 34" o:spid="_x0000_s1038" type="#_x0000_t114" style="position:absolute;margin-left:144.45pt;margin-top:176.1pt;width:135.75pt;height:63.55pt;z-index:251707392;visibility:visible;mso-wrap-style:square;mso-width-percent:0;mso-height-percent:0;mso-wrap-distance-left:9pt;mso-wrap-distance-top:0;mso-wrap-distance-right:9pt;mso-wrap-distance-bottom:0;mso-position-horizontal:absolute;mso-position-horizontal-relative:text;mso-position-vertical:absolute;mso-position-vertical-relative:text;mso-width-percent:0;mso-height-percent:0;mso-width-relative:margin;mso-height-relative:margin;v-text-anchor:middle" o:gfxdata="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" filled="f" strokecolor="black [3213]" strokeweight="1pt">
+              <v:shape w14:anchorId="12360F5B" id="Diagrama de flujo: documento 34" o:spid="_x0000_s1038" type="#_x0000_t114" style="position:absolute;margin-left:144.45pt;margin-top:176.1pt;width:135.75pt;height:63.55pt;z-index:251707392;visibility:visible;mso-wrap-style:square;mso-width-percent:0;mso-height-percent:0;mso-wrap-distance-left:9pt;mso-wrap-distance-top:0;mso-wrap-distance-right:9pt;mso-wrap-distance-bottom:0;mso-position-horizontal:absolute;mso-position-horizontal-relative:text;mso-position-vertical:absolute;mso-position-vertical-relative:text;mso-width-percent:0;mso-height-percent:0;mso-width-relative:margin;mso-height-relative:margin;v-text-anchor:middle" o:gfxdata="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" filled="f" strokecolor="black [3213]" strokeweight="1pt">
                 <v:textbox>
                   <w:txbxContent>
                     <w:p>
@@ -8612,12 +8692,21 @@
                         </w:rPr>
                         <w:t>La venta de toda la producción diaria de leche generará</w:t>
                       </w:r>
+                      <w:proofErr w:type="gramStart"/>
                       <w:r>
                         <w:rPr>
                           <w:color w:val="000000" w:themeColor="text1"/>
                           <w:lang w:val="es-ES"/>
                         </w:rPr>
-                        <w:t xml:space="preserve">: ”, </w:t>
+                        <w:t>: ”</w:t>
+                      </w:r>
+                      <w:proofErr w:type="gramEnd"/>
+                      <w:r>
+                        <w:rPr>
+                          <w:color w:val="000000" w:themeColor="text1"/>
+                          <w:lang w:val="es-ES"/>
+                        </w:rPr>
+                        <w:t xml:space="preserve">, </w:t>
                       </w:r>
                       <w:r>
                         <w:rPr>
@@ -8660,6 +8749,7 @@
       <w:r>
         <w:rPr>
           <w:rFonts w:ascii="Arial" w:hAnsi="Arial" w:cs="Arial"/>
+          <w:noProof/>
           <w:sz w:val="21"/>
           <w:szCs w:val="21"/>
         </w:rPr>
@@ -8731,6 +8821,7 @@
       <w:r>
         <w:rPr>
           <w:rFonts w:ascii="Arial" w:hAnsi="Arial" w:cs="Arial"/>
+          <w:noProof/>
           <w:sz w:val="21"/>
           <w:szCs w:val="21"/>
         </w:rPr>
@@ -8804,37 +8895,7 @@
                                 <w:sz w:val="21"/>
                                 <w:szCs w:val="21"/>
                               </w:rPr>
-                              <w:t>l</w:t>
-                            </w:r>
-                            <w:r>
-                              <w:rPr>
-                                <w:rFonts w:ascii="Arial" w:hAnsi="Arial" w:cs="Arial"/>
-                                <w:color w:val="3C4043"/>
-                                <w:spacing w:val="3"/>
-                                <w:sz w:val="21"/>
-                                <w:szCs w:val="21"/>
-                              </w:rPr>
-                              <w:t>itros</w:t>
-                            </w:r>
-                            <w:r>
-                              <w:rPr>
-                                <w:rFonts w:ascii="Arial" w:hAnsi="Arial" w:cs="Arial"/>
-                                <w:color w:val="3C4043"/>
-                                <w:spacing w:val="3"/>
-                                <w:sz w:val="21"/>
-                                <w:szCs w:val="21"/>
-                              </w:rPr>
-                              <w:t xml:space="preserve">, </w:t>
-                            </w:r>
-                            <w:r>
-                              <w:rPr>
-                                <w:rFonts w:ascii="Arial" w:hAnsi="Arial" w:cs="Arial"/>
-                                <w:color w:val="3C4043"/>
-                                <w:spacing w:val="3"/>
-                                <w:sz w:val="21"/>
-                                <w:szCs w:val="21"/>
-                              </w:rPr>
-                              <w:t>precio</w:t>
+                              <w:t>litros, precio</w:t>
                             </w:r>
                           </w:p>
                         </w:txbxContent>
@@ -8859,11 +8920,7 @@
           </mc:Choice>
           <mc:Fallback>
             <w:pict>
-              <v:shapetype w14:anchorId="011C2F46" id="_x0000_t111" coordsize="21600,21600" o:spt="111" path="m4321,l21600,,17204,21600,,21600xe">
-                <v:stroke joinstyle="miter"/>
-                <v:path gradientshapeok="t" o:connecttype="custom" o:connectlocs="12961,0;10800,0;2161,10800;8602,21600;10800,21600;19402,10800" textboxrect="4321,0,17204,21600"/>
-              </v:shapetype>
-              <v:shape id="Diagrama de flujo: datos 32" o:spid="_x0000_s1039" type="#_x0000_t111" style="position:absolute;margin-left:148.2pt;margin-top:53.1pt;width:126pt;height:25.2pt;z-index:251705344;visibility:visible;mso-wrap-style:square;mso-width-percent:0;mso-height-percent:0;mso-wrap-distance-left:9pt;mso-wrap-distance-top:0;mso-wrap-distance-right:9pt;mso-wrap-distance-bottom:0;mso-position-horizontal:absolute;mso-position-horizontal-relative:text;mso-position-vertical:absolute;mso-position-vertical-relative:text;mso-width-percent:0;mso-height-percent:0;mso-width-relative:margin;mso-height-relative:margin;v-text-anchor:middle" o:gfxdata="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" filled="f" strokecolor="black [3213]" strokeweight="1pt">
+              <v:shape w14:anchorId="011C2F46" id="Diagrama de flujo: datos 32" o:spid="_x0000_s1039" type="#_x0000_t111" style="position:absolute;margin-left:148.2pt;margin-top:53.1pt;width:126pt;height:25.2pt;z-index:251705344;visibility:visible;mso-wrap-style:square;mso-width-percent:0;mso-height-percent:0;mso-wrap-distance-left:9pt;mso-wrap-distance-top:0;mso-wrap-distance-right:9pt;mso-wrap-distance-bottom:0;mso-position-horizontal:absolute;mso-position-horizontal-relative:text;mso-position-vertical:absolute;mso-position-vertical-relative:text;mso-width-percent:0;mso-height-percent:0;mso-width-relative:margin;mso-height-relative:margin;v-text-anchor:middle" o:gfxdata="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" filled="f" strokecolor="black [3213]" strokeweight="1pt">
                 <v:textbox>
                   <w:txbxContent>
                     <w:p>
@@ -8883,37 +8940,7 @@
                           <w:sz w:val="21"/>
                           <w:szCs w:val="21"/>
                         </w:rPr>
-                        <w:t>l</w:t>
-                      </w:r>
-                      <w:r>
-                        <w:rPr>
-                          <w:rFonts w:ascii="Arial" w:hAnsi="Arial" w:cs="Arial"/>
-                          <w:color w:val="3C4043"/>
-                          <w:spacing w:val="3"/>
-                          <w:sz w:val="21"/>
-                          <w:szCs w:val="21"/>
-                        </w:rPr>
-                        <w:t>itros</w:t>
-                      </w:r>
-                      <w:r>
-                        <w:rPr>
-                          <w:rFonts w:ascii="Arial" w:hAnsi="Arial" w:cs="Arial"/>
-                          <w:color w:val="3C4043"/>
-                          <w:spacing w:val="3"/>
-                          <w:sz w:val="21"/>
-                          <w:szCs w:val="21"/>
-                        </w:rPr>
-                        <w:t xml:space="preserve">, </w:t>
-                      </w:r>
-                      <w:r>
-                        <w:rPr>
-                          <w:rFonts w:ascii="Arial" w:hAnsi="Arial" w:cs="Arial"/>
-                          <w:color w:val="3C4043"/>
-                          <w:spacing w:val="3"/>
-                          <w:sz w:val="21"/>
-                          <w:szCs w:val="21"/>
-                        </w:rPr>
-                        <w:t>precio</w:t>
+                        <w:t>litros, precio</w:t>
                       </w:r>
                     </w:p>
                   </w:txbxContent>
@@ -8926,6 +8953,7 @@
       <w:r>
         <w:rPr>
           <w:rFonts w:ascii="Arial" w:hAnsi="Arial" w:cs="Arial"/>
+          <w:noProof/>
           <w:sz w:val="21"/>
           <w:szCs w:val="21"/>
         </w:rPr>
@@ -8997,6 +9025,7 @@
       <w:r>
         <w:rPr>
           <w:rFonts w:ascii="Arial" w:hAnsi="Arial" w:cs="Arial"/>
+          <w:noProof/>
           <w:sz w:val="21"/>
           <w:szCs w:val="21"/>
         </w:rPr>
@@ -9684,6 +9713,8 @@
     </w:p>
     <w:p>
       <w:pPr>
+        <w:spacing w:after="0" w:line="240" w:lineRule="auto"/>
+        <w:outlineLvl w:val="0"/>
         <w:rPr>
           <w:rFonts w:ascii="Arial" w:hAnsi="Arial" w:cs="Arial"/>
           <w:sz w:val="21"/>
@@ -9778,23 +9809,7 @@
           <w:sz w:val="21"/>
           <w:szCs w:val="21"/>
         </w:rPr>
-        <w:t xml:space="preserve">Ejercicio #4 Calcular la distancia entre dos puntos, dado como datos las coordenadas de los puntos P1 y P2. Consideraciones: Para calcular la distancia “D” entre dos puntos dados P1 y P2 aplicamos la siguiente fórmula (ver </w:t>
-      </w:r>
-      <w:r>
-        <w:rPr>
-          <w:rFonts w:ascii="Arial" w:hAnsi="Arial" w:cs="Arial"/>
-          <w:sz w:val="21"/>
-          <w:szCs w:val="21"/>
-        </w:rPr>
-        <w:t>fórmula</w:t>
-      </w:r>
-      <w:r>
-        <w:rPr>
-          <w:rFonts w:ascii="Arial" w:hAnsi="Arial" w:cs="Arial"/>
-          <w:sz w:val="21"/>
-          <w:szCs w:val="21"/>
-        </w:rPr>
-        <w:t xml:space="preserve"> 1.7). (2 puntos)</w:t>
+        <w:t>Ejercicio #4 Calcular la distancia entre dos puntos, dado como datos las coordenadas de los puntos P1 y P2. Consideraciones: Para calcular la distancia “D” entre dos puntos dados P1 y P2 aplicamos la siguiente fórmula (ver fórmula 1.7). (2 puntos)</w:t>
       </w:r>
     </w:p>
     <w:p>
@@ -10084,27 +10099,7 @@
                 <w:sz w:val="21"/>
                 <w:szCs w:val="21"/>
               </w:rPr>
-              <w:t>p1</w:t>
-            </w:r>
-            <w:r>
-              <w:rPr>
-                <w:rFonts w:ascii="Arial" w:hAnsi="Arial" w:cs="Arial"/>
-                <w:color w:val="3C4043"/>
-                <w:spacing w:val="3"/>
-                <w:sz w:val="21"/>
-                <w:szCs w:val="21"/>
-              </w:rPr>
-              <w:t>y</w:t>
-            </w:r>
-            <w:r>
-              <w:rPr>
-                <w:rFonts w:ascii="Arial" w:hAnsi="Arial" w:cs="Arial"/>
-                <w:color w:val="3C4043"/>
-                <w:spacing w:val="3"/>
-                <w:sz w:val="21"/>
-                <w:szCs w:val="21"/>
-              </w:rPr>
-              <w:t>1</w:t>
+              <w:t>p1y1</w:t>
             </w:r>
           </w:p>
           <w:p>
@@ -10126,37 +10121,7 @@
                 <w:sz w:val="21"/>
                 <w:szCs w:val="21"/>
               </w:rPr>
-              <w:t>p</w:t>
-            </w:r>
-            <w:r>
-              <w:rPr>
-                <w:rFonts w:ascii="Arial" w:hAnsi="Arial" w:cs="Arial"/>
-                <w:color w:val="3C4043"/>
-                <w:spacing w:val="3"/>
-                <w:sz w:val="21"/>
-                <w:szCs w:val="21"/>
-              </w:rPr>
-              <w:t>2</w:t>
-            </w:r>
-            <w:r>
-              <w:rPr>
-                <w:rFonts w:ascii="Arial" w:hAnsi="Arial" w:cs="Arial"/>
-                <w:color w:val="3C4043"/>
-                <w:spacing w:val="3"/>
-                <w:sz w:val="21"/>
-                <w:szCs w:val="21"/>
-              </w:rPr>
-              <w:t>x</w:t>
-            </w:r>
-            <w:r>
-              <w:rPr>
-                <w:rFonts w:ascii="Arial" w:hAnsi="Arial" w:cs="Arial"/>
-                <w:color w:val="3C4043"/>
-                <w:spacing w:val="3"/>
-                <w:sz w:val="21"/>
-                <w:szCs w:val="21"/>
-              </w:rPr>
-              <w:t>2</w:t>
+              <w:t>p2x2</w:t>
             </w:r>
           </w:p>
           <w:p>
@@ -10178,17 +10143,7 @@
                 <w:sz w:val="21"/>
                 <w:szCs w:val="21"/>
               </w:rPr>
-              <w:t>p</w:t>
-            </w:r>
-            <w:r>
-              <w:rPr>
-                <w:rFonts w:ascii="Arial" w:hAnsi="Arial" w:cs="Arial"/>
-                <w:color w:val="3C4043"/>
-                <w:spacing w:val="3"/>
-                <w:sz w:val="21"/>
-                <w:szCs w:val="21"/>
-              </w:rPr>
-              <w:t>2y2</w:t>
+              <w:t>p2y2</w:t>
             </w:r>
           </w:p>
         </w:tc>
@@ -10272,7 +10227,29 @@
                 <w:sz w:val="21"/>
                 <w:szCs w:val="21"/>
               </w:rPr>
-              <w:t>(p2x2 – p1x1)^2) + ((</w:t>
+              <w:t>(p2x2 – p1x</w:t>
+            </w:r>
+            <w:proofErr w:type="gramStart"/>
+            <w:r>
+              <w:rPr>
+                <w:rFonts w:ascii="Arial" w:hAnsi="Arial" w:cs="Arial"/>
+                <w:color w:val="3C4043"/>
+                <w:spacing w:val="3"/>
+                <w:sz w:val="21"/>
+                <w:szCs w:val="21"/>
+              </w:rPr>
+              <w:t>1)^</w:t>
+            </w:r>
+            <w:proofErr w:type="gramEnd"/>
+            <w:r>
+              <w:rPr>
+                <w:rFonts w:ascii="Arial" w:hAnsi="Arial" w:cs="Arial"/>
+                <w:color w:val="3C4043"/>
+                <w:spacing w:val="3"/>
+                <w:sz w:val="21"/>
+                <w:szCs w:val="21"/>
+              </w:rPr>
+              <w:t>2) + ((</w:t>
             </w:r>
             <w:r>
               <w:rPr>
@@ -10729,27 +10706,7 @@
                 <w:sz w:val="21"/>
                 <w:szCs w:val="21"/>
               </w:rPr>
-              <w:t xml:space="preserve"> del punto </w:t>
-            </w:r>
-            <w:r>
-              <w:rPr>
-                <w:rFonts w:ascii="Arial" w:hAnsi="Arial" w:cs="Arial"/>
-                <w:color w:val="3C4043"/>
-                <w:spacing w:val="3"/>
-                <w:sz w:val="21"/>
-                <w:szCs w:val="21"/>
-              </w:rPr>
-              <w:t>número</w:t>
-            </w:r>
-            <w:r>
-              <w:rPr>
-                <w:rFonts w:ascii="Arial" w:hAnsi="Arial" w:cs="Arial"/>
-                <w:color w:val="3C4043"/>
-                <w:spacing w:val="3"/>
-                <w:sz w:val="21"/>
-                <w:szCs w:val="21"/>
-              </w:rPr>
-              <w:t xml:space="preserve"> uno</w:t>
+              <w:t xml:space="preserve"> del punto número uno</w:t>
             </w:r>
           </w:p>
         </w:tc>
@@ -10877,37 +10834,7 @@
                 <w:sz w:val="21"/>
                 <w:szCs w:val="21"/>
               </w:rPr>
-              <w:t xml:space="preserve"> del punto n</w:t>
-            </w:r>
-            <w:r>
-              <w:rPr>
-                <w:rFonts w:ascii="Arial" w:hAnsi="Arial" w:cs="Arial"/>
-                <w:color w:val="3C4043"/>
-                <w:spacing w:val="3"/>
-                <w:sz w:val="21"/>
-                <w:szCs w:val="21"/>
-              </w:rPr>
-              <w:t>ú</w:t>
-            </w:r>
-            <w:r>
-              <w:rPr>
-                <w:rFonts w:ascii="Arial" w:hAnsi="Arial" w:cs="Arial"/>
-                <w:color w:val="3C4043"/>
-                <w:spacing w:val="3"/>
-                <w:sz w:val="21"/>
-                <w:szCs w:val="21"/>
-              </w:rPr>
-              <w:t xml:space="preserve">mero </w:t>
-            </w:r>
-            <w:r>
-              <w:rPr>
-                <w:rFonts w:ascii="Arial" w:hAnsi="Arial" w:cs="Arial"/>
-                <w:color w:val="3C4043"/>
-                <w:spacing w:val="3"/>
-                <w:sz w:val="21"/>
-                <w:szCs w:val="21"/>
-              </w:rPr>
-              <w:t>dos</w:t>
+              <w:t xml:space="preserve"> del punto número dos</w:t>
             </w:r>
           </w:p>
         </w:tc>
@@ -11035,27 +10962,7 @@
                 <w:sz w:val="21"/>
                 <w:szCs w:val="21"/>
               </w:rPr>
-              <w:t xml:space="preserve"> del punto </w:t>
-            </w:r>
-            <w:r>
-              <w:rPr>
-                <w:rFonts w:ascii="Arial" w:hAnsi="Arial" w:cs="Arial"/>
-                <w:color w:val="3C4043"/>
-                <w:spacing w:val="3"/>
-                <w:sz w:val="21"/>
-                <w:szCs w:val="21"/>
-              </w:rPr>
-              <w:t>número</w:t>
-            </w:r>
-            <w:r>
-              <w:rPr>
-                <w:rFonts w:ascii="Arial" w:hAnsi="Arial" w:cs="Arial"/>
-                <w:color w:val="3C4043"/>
-                <w:spacing w:val="3"/>
-                <w:sz w:val="21"/>
-                <w:szCs w:val="21"/>
-              </w:rPr>
-              <w:t xml:space="preserve"> uno</w:t>
+              <w:t xml:space="preserve"> del punto número uno</w:t>
             </w:r>
           </w:p>
         </w:tc>
@@ -11178,6 +11085,7 @@
       <w:r>
         <w:rPr>
           <w:rFonts w:ascii="Arial" w:hAnsi="Arial" w:cs="Arial"/>
+          <w:noProof/>
           <w:sz w:val="21"/>
           <w:szCs w:val="21"/>
         </w:rPr>
@@ -11310,6 +11218,7 @@
       <w:r>
         <w:rPr>
           <w:rFonts w:ascii="Arial" w:hAnsi="Arial" w:cs="Arial"/>
+          <w:noProof/>
           <w:sz w:val="21"/>
           <w:szCs w:val="21"/>
         </w:rPr>
@@ -11404,8 +11313,9 @@
                                 <w:sz w:val="21"/>
                                 <w:szCs w:val="21"/>
                               </w:rPr>
-                              <w:t xml:space="preserve"> (</w:t>
+                              <w:t xml:space="preserve"> </w:t>
                             </w:r>
+                            <w:proofErr w:type="gramStart"/>
                             <w:r>
                               <w:rPr>
                                 <w:rFonts w:ascii="Arial" w:hAnsi="Arial" w:cs="Arial"/>
@@ -11416,20 +11326,9 @@
                                 <w:sz w:val="21"/>
                                 <w:szCs w:val="21"/>
                               </w:rPr>
-                              <w:t xml:space="preserve"> </w:t>
+                              <w:t>( (</w:t>
                             </w:r>
-                            <w:r>
-                              <w:rPr>
-                                <w:rFonts w:ascii="Arial" w:hAnsi="Arial" w:cs="Arial"/>
-                                <w:b/>
-                                <w:bCs/>
-                                <w:color w:val="3C4043"/>
-                                <w:spacing w:val="3"/>
-                                <w:sz w:val="21"/>
-                                <w:szCs w:val="21"/>
-                              </w:rPr>
-                              <w:t>(</w:t>
-                            </w:r>
+                            <w:proofErr w:type="gramEnd"/>
                             <w:r>
                               <w:rPr>
                                 <w:rFonts w:ascii="Arial" w:hAnsi="Arial" w:cs="Arial"/>
@@ -11450,207 +11349,7 @@
                                 <w:sz w:val="21"/>
                                 <w:szCs w:val="21"/>
                               </w:rPr>
-                              <w:t>(p2x2 – p1x1)</w:t>
-                            </w:r>
-                            <w:r>
-                              <w:rPr>
-                                <w:rFonts w:ascii="Arial" w:hAnsi="Arial" w:cs="Arial"/>
-                                <w:color w:val="3C4043"/>
-                                <w:spacing w:val="3"/>
-                                <w:sz w:val="21"/>
-                                <w:szCs w:val="21"/>
-                              </w:rPr>
-                              <w:t xml:space="preserve"> </w:t>
-                            </w:r>
-                            <w:r>
-                              <w:rPr>
-                                <w:rFonts w:ascii="Arial" w:hAnsi="Arial" w:cs="Arial"/>
-                                <w:color w:val="3C4043"/>
-                                <w:spacing w:val="3"/>
-                                <w:sz w:val="21"/>
-                                <w:szCs w:val="21"/>
-                              </w:rPr>
-                              <w:t>^</w:t>
-                            </w:r>
-                            <w:r>
-                              <w:rPr>
-                                <w:rFonts w:ascii="Arial" w:hAnsi="Arial" w:cs="Arial"/>
-                                <w:color w:val="3C4043"/>
-                                <w:spacing w:val="3"/>
-                                <w:sz w:val="21"/>
-                                <w:szCs w:val="21"/>
-                              </w:rPr>
-                              <w:t xml:space="preserve"> </w:t>
-                            </w:r>
-                            <w:r>
-                              <w:rPr>
-                                <w:rFonts w:ascii="Arial" w:hAnsi="Arial" w:cs="Arial"/>
-                                <w:color w:val="3C4043"/>
-                                <w:spacing w:val="3"/>
-                                <w:sz w:val="21"/>
-                                <w:szCs w:val="21"/>
-                              </w:rPr>
-                              <w:t>2) + (</w:t>
-                            </w:r>
-                            <w:r>
-                              <w:rPr>
-                                <w:rFonts w:ascii="Arial" w:hAnsi="Arial" w:cs="Arial"/>
-                                <w:color w:val="3C4043"/>
-                                <w:spacing w:val="3"/>
-                                <w:sz w:val="21"/>
-                                <w:szCs w:val="21"/>
-                              </w:rPr>
-                              <w:t xml:space="preserve"> </w:t>
-                            </w:r>
-                            <w:r>
-                              <w:rPr>
-                                <w:rFonts w:ascii="Arial" w:hAnsi="Arial" w:cs="Arial"/>
-                                <w:color w:val="3C4043"/>
-                                <w:spacing w:val="3"/>
-                                <w:sz w:val="21"/>
-                                <w:szCs w:val="21"/>
-                              </w:rPr>
-                              <w:t>(p2y2 – p1y1)</w:t>
-                            </w:r>
-                            <w:r>
-                              <w:rPr>
-                                <w:rFonts w:ascii="Arial" w:hAnsi="Arial" w:cs="Arial"/>
-                                <w:color w:val="3C4043"/>
-                                <w:spacing w:val="3"/>
-                                <w:sz w:val="21"/>
-                                <w:szCs w:val="21"/>
-                              </w:rPr>
-                              <w:t xml:space="preserve"> </w:t>
-                            </w:r>
-                            <w:r>
-                              <w:rPr>
-                                <w:rFonts w:ascii="Arial" w:hAnsi="Arial" w:cs="Arial"/>
-                                <w:color w:val="3C4043"/>
-                                <w:spacing w:val="3"/>
-                                <w:sz w:val="21"/>
-                                <w:szCs w:val="21"/>
-                              </w:rPr>
-                              <w:t>^</w:t>
-                            </w:r>
-                            <w:r>
-                              <w:rPr>
-                                <w:rFonts w:ascii="Arial" w:hAnsi="Arial" w:cs="Arial"/>
-                                <w:color w:val="3C4043"/>
-                                <w:spacing w:val="3"/>
-                                <w:sz w:val="21"/>
-                                <w:szCs w:val="21"/>
-                              </w:rPr>
-                              <w:t xml:space="preserve"> </w:t>
-                            </w:r>
-                            <w:r>
-                              <w:rPr>
-                                <w:rFonts w:ascii="Arial" w:hAnsi="Arial" w:cs="Arial"/>
-                                <w:color w:val="3C4043"/>
-                                <w:spacing w:val="3"/>
-                                <w:sz w:val="21"/>
-                                <w:szCs w:val="21"/>
-                              </w:rPr>
-                              <w:t>2)</w:t>
-                            </w:r>
-                            <w:r>
-                              <w:rPr>
-                                <w:rFonts w:ascii="Arial" w:hAnsi="Arial" w:cs="Arial"/>
-                                <w:color w:val="3C4043"/>
-                                <w:spacing w:val="3"/>
-                                <w:sz w:val="21"/>
-                                <w:szCs w:val="21"/>
-                              </w:rPr>
-                              <w:t xml:space="preserve"> </w:t>
-                            </w:r>
-                            <w:r>
-                              <w:rPr>
-                                <w:rFonts w:ascii="Arial" w:hAnsi="Arial" w:cs="Arial"/>
-                                <w:color w:val="3C4043"/>
-                                <w:spacing w:val="3"/>
-                                <w:sz w:val="21"/>
-                                <w:szCs w:val="21"/>
-                              </w:rPr>
-                              <w:t>)</w:t>
-                            </w:r>
-                            <w:r>
-                              <w:rPr>
-                                <w:rFonts w:ascii="Arial" w:hAnsi="Arial" w:cs="Arial"/>
-                                <w:color w:val="3C4043"/>
-                                <w:spacing w:val="3"/>
-                                <w:sz w:val="21"/>
-                                <w:szCs w:val="21"/>
-                              </w:rPr>
-                              <w:t xml:space="preserve"> </w:t>
-                            </w:r>
-                            <w:r>
-                              <w:rPr>
-                                <w:rFonts w:ascii="Arial" w:hAnsi="Arial" w:cs="Arial"/>
-                                <w:color w:val="3C4043"/>
-                                <w:spacing w:val="3"/>
-                                <w:sz w:val="21"/>
-                                <w:szCs w:val="21"/>
-                              </w:rPr>
-                              <w:t>^</w:t>
-                            </w:r>
-                            <w:r>
-                              <w:rPr>
-                                <w:rFonts w:ascii="Arial" w:hAnsi="Arial" w:cs="Arial"/>
-                                <w:color w:val="3C4043"/>
-                                <w:spacing w:val="3"/>
-                                <w:sz w:val="21"/>
-                                <w:szCs w:val="21"/>
-                              </w:rPr>
-                              <w:t xml:space="preserve"> </w:t>
-                            </w:r>
-                            <w:r>
-                              <w:rPr>
-                                <w:rFonts w:ascii="Arial" w:hAnsi="Arial" w:cs="Arial"/>
-                                <w:color w:val="3C4043"/>
-                                <w:spacing w:val="3"/>
-                                <w:sz w:val="21"/>
-                                <w:szCs w:val="21"/>
-                              </w:rPr>
-                              <w:t>(1</w:t>
-                            </w:r>
-                            <w:r>
-                              <w:rPr>
-                                <w:rFonts w:ascii="Arial" w:hAnsi="Arial" w:cs="Arial"/>
-                                <w:color w:val="3C4043"/>
-                                <w:spacing w:val="3"/>
-                                <w:sz w:val="21"/>
-                                <w:szCs w:val="21"/>
-                              </w:rPr>
-                              <w:t xml:space="preserve"> </w:t>
-                            </w:r>
-                            <w:r>
-                              <w:rPr>
-                                <w:rFonts w:ascii="Arial" w:hAnsi="Arial" w:cs="Arial"/>
-                                <w:color w:val="3C4043"/>
-                                <w:spacing w:val="3"/>
-                                <w:sz w:val="21"/>
-                                <w:szCs w:val="21"/>
-                              </w:rPr>
-                              <w:t>/</w:t>
-                            </w:r>
-                            <w:r>
-                              <w:rPr>
-                                <w:rFonts w:ascii="Arial" w:hAnsi="Arial" w:cs="Arial"/>
-                                <w:color w:val="3C4043"/>
-                                <w:spacing w:val="3"/>
-                                <w:sz w:val="21"/>
-                                <w:szCs w:val="21"/>
-                              </w:rPr>
-                              <w:t xml:space="preserve"> </w:t>
-                            </w:r>
-                            <w:r>
-                              <w:rPr>
-                                <w:rFonts w:ascii="Arial" w:hAnsi="Arial" w:cs="Arial"/>
-                                <w:color w:val="3C4043"/>
-                                <w:spacing w:val="3"/>
-                                <w:sz w:val="21"/>
-                                <w:szCs w:val="21"/>
-                              </w:rPr>
-                              <w:t>2)</w:t>
+                              <w:t>(p2x2 – p1x1) ^ 2) + ( (p2y2 – p1y1) ^ 2) ) ^ (1 / 2)</w:t>
                             </w:r>
                           </w:p>
                         </w:txbxContent>
@@ -11713,8 +11412,9 @@
                           <w:sz w:val="21"/>
                           <w:szCs w:val="21"/>
                         </w:rPr>
-                        <w:t xml:space="preserve"> (</w:t>
+                        <w:t xml:space="preserve"> </w:t>
                       </w:r>
+                      <w:proofErr w:type="gramStart"/>
                       <w:r>
                         <w:rPr>
                           <w:rFonts w:ascii="Arial" w:hAnsi="Arial" w:cs="Arial"/>
@@ -11725,20 +11425,9 @@
                           <w:sz w:val="21"/>
                           <w:szCs w:val="21"/>
                         </w:rPr>
-                        <w:t xml:space="preserve"> </w:t>
+                        <w:t>( (</w:t>
                       </w:r>
-                      <w:r>
-                        <w:rPr>
-                          <w:rFonts w:ascii="Arial" w:hAnsi="Arial" w:cs="Arial"/>
-                          <w:b/>
-                          <w:bCs/>
-                          <w:color w:val="3C4043"/>
-                          <w:spacing w:val="3"/>
-                          <w:sz w:val="21"/>
-                          <w:szCs w:val="21"/>
-                        </w:rPr>
-                        <w:t>(</w:t>
-                      </w:r>
+                      <w:proofErr w:type="gramEnd"/>
                       <w:r>
                         <w:rPr>
                           <w:rFonts w:ascii="Arial" w:hAnsi="Arial" w:cs="Arial"/>
@@ -11759,207 +11448,7 @@
                           <w:sz w:val="21"/>
                           <w:szCs w:val="21"/>
                         </w:rPr>
-                        <w:t>(p2x2 – p1x1)</w:t>
-                      </w:r>
-                      <w:r>
-                        <w:rPr>
-                          <w:rFonts w:ascii="Arial" w:hAnsi="Arial" w:cs="Arial"/>
-                          <w:color w:val="3C4043"/>
-                          <w:spacing w:val="3"/>
-                          <w:sz w:val="21"/>
-                          <w:szCs w:val="21"/>
-                        </w:rPr>
-                        <w:t xml:space="preserve"> </w:t>
-                      </w:r>
-                      <w:r>
-                        <w:rPr>
-                          <w:rFonts w:ascii="Arial" w:hAnsi="Arial" w:cs="Arial"/>
-                          <w:color w:val="3C4043"/>
-                          <w:spacing w:val="3"/>
-                          <w:sz w:val="21"/>
-                          <w:szCs w:val="21"/>
-                        </w:rPr>
-                        <w:t>^</w:t>
-                      </w:r>
-                      <w:r>
-                        <w:rPr>
-                          <w:rFonts w:ascii="Arial" w:hAnsi="Arial" w:cs="Arial"/>
-                          <w:color w:val="3C4043"/>
-                          <w:spacing w:val="3"/>
-                          <w:sz w:val="21"/>
-                          <w:szCs w:val="21"/>
-                        </w:rPr>
-                        <w:t xml:space="preserve"> </w:t>
-                      </w:r>
-                      <w:r>
-                        <w:rPr>
-                          <w:rFonts w:ascii="Arial" w:hAnsi="Arial" w:cs="Arial"/>
-                          <w:color w:val="3C4043"/>
-                          <w:spacing w:val="3"/>
-                          <w:sz w:val="21"/>
-                          <w:szCs w:val="21"/>
-                        </w:rPr>
-                        <w:t>2) + (</w:t>
-                      </w:r>
-                      <w:r>
-                        <w:rPr>
-                          <w:rFonts w:ascii="Arial" w:hAnsi="Arial" w:cs="Arial"/>
-                          <w:color w:val="3C4043"/>
-                          <w:spacing w:val="3"/>
-                          <w:sz w:val="21"/>
-                          <w:szCs w:val="21"/>
-                        </w:rPr>
-                        <w:t xml:space="preserve"> </w:t>
-                      </w:r>
-                      <w:r>
-                        <w:rPr>
-                          <w:rFonts w:ascii="Arial" w:hAnsi="Arial" w:cs="Arial"/>
-                          <w:color w:val="3C4043"/>
-                          <w:spacing w:val="3"/>
-                          <w:sz w:val="21"/>
-                          <w:szCs w:val="21"/>
-                        </w:rPr>
-                        <w:t>(p2y2 – p1y1)</w:t>
-                      </w:r>
-                      <w:r>
-                        <w:rPr>
-                          <w:rFonts w:ascii="Arial" w:hAnsi="Arial" w:cs="Arial"/>
-                          <w:color w:val="3C4043"/>
-                          <w:spacing w:val="3"/>
-                          <w:sz w:val="21"/>
-                          <w:szCs w:val="21"/>
-                        </w:rPr>
-                        <w:t xml:space="preserve"> </w:t>
-                      </w:r>
-                      <w:r>
-                        <w:rPr>
-                          <w:rFonts w:ascii="Arial" w:hAnsi="Arial" w:cs="Arial"/>
-                          <w:color w:val="3C4043"/>
-                          <w:spacing w:val="3"/>
-                          <w:sz w:val="21"/>
-                          <w:szCs w:val="21"/>
-                        </w:rPr>
-                        <w:t>^</w:t>
-                      </w:r>
-                      <w:r>
-                        <w:rPr>
-                          <w:rFonts w:ascii="Arial" w:hAnsi="Arial" w:cs="Arial"/>
-                          <w:color w:val="3C4043"/>
-                          <w:spacing w:val="3"/>
-                          <w:sz w:val="21"/>
-                          <w:szCs w:val="21"/>
-                        </w:rPr>
-                        <w:t xml:space="preserve"> </w:t>
-                      </w:r>
-                      <w:r>
-                        <w:rPr>
-                          <w:rFonts w:ascii="Arial" w:hAnsi="Arial" w:cs="Arial"/>
-                          <w:color w:val="3C4043"/>
-                          <w:spacing w:val="3"/>
-                          <w:sz w:val="21"/>
-                          <w:szCs w:val="21"/>
-                        </w:rPr>
-                        <w:t>2)</w:t>
-                      </w:r>
-                      <w:r>
-                        <w:rPr>
-                          <w:rFonts w:ascii="Arial" w:hAnsi="Arial" w:cs="Arial"/>
-                          <w:color w:val="3C4043"/>
-                          <w:spacing w:val="3"/>
-                          <w:sz w:val="21"/>
-                          <w:szCs w:val="21"/>
-                        </w:rPr>
-                        <w:t xml:space="preserve"> </w:t>
-                      </w:r>
-                      <w:r>
-                        <w:rPr>
-                          <w:rFonts w:ascii="Arial" w:hAnsi="Arial" w:cs="Arial"/>
-                          <w:color w:val="3C4043"/>
-                          <w:spacing w:val="3"/>
-                          <w:sz w:val="21"/>
-                          <w:szCs w:val="21"/>
-                        </w:rPr>
-                        <w:t>)</w:t>
-                      </w:r>
-                      <w:r>
-                        <w:rPr>
-                          <w:rFonts w:ascii="Arial" w:hAnsi="Arial" w:cs="Arial"/>
-                          <w:color w:val="3C4043"/>
-                          <w:spacing w:val="3"/>
-                          <w:sz w:val="21"/>
-                          <w:szCs w:val="21"/>
-                        </w:rPr>
-                        <w:t xml:space="preserve"> </w:t>
-                      </w:r>
-                      <w:r>
-                        <w:rPr>
-                          <w:rFonts w:ascii="Arial" w:hAnsi="Arial" w:cs="Arial"/>
-                          <w:color w:val="3C4043"/>
-                          <w:spacing w:val="3"/>
-                          <w:sz w:val="21"/>
-                          <w:szCs w:val="21"/>
-                        </w:rPr>
-                        <w:t>^</w:t>
-                      </w:r>
-                      <w:r>
-                        <w:rPr>
-                          <w:rFonts w:ascii="Arial" w:hAnsi="Arial" w:cs="Arial"/>
-                          <w:color w:val="3C4043"/>
-                          <w:spacing w:val="3"/>
-                          <w:sz w:val="21"/>
-                          <w:szCs w:val="21"/>
-                        </w:rPr>
-                        <w:t xml:space="preserve"> </w:t>
-                      </w:r>
-                      <w:r>
-                        <w:rPr>
-                          <w:rFonts w:ascii="Arial" w:hAnsi="Arial" w:cs="Arial"/>
-                          <w:color w:val="3C4043"/>
-                          <w:spacing w:val="3"/>
-                          <w:sz w:val="21"/>
-                          <w:szCs w:val="21"/>
-                        </w:rPr>
-                        <w:t>(1</w:t>
-                      </w:r>
-                      <w:r>
-                        <w:rPr>
-                          <w:rFonts w:ascii="Arial" w:hAnsi="Arial" w:cs="Arial"/>
-                          <w:color w:val="3C4043"/>
-                          <w:spacing w:val="3"/>
-                          <w:sz w:val="21"/>
-                          <w:szCs w:val="21"/>
-                        </w:rPr>
-                        <w:t xml:space="preserve"> </w:t>
-                      </w:r>
-                      <w:r>
-                        <w:rPr>
-                          <w:rFonts w:ascii="Arial" w:hAnsi="Arial" w:cs="Arial"/>
-                          <w:color w:val="3C4043"/>
-                          <w:spacing w:val="3"/>
-                          <w:sz w:val="21"/>
-                          <w:szCs w:val="21"/>
-                        </w:rPr>
-                        <w:t>/</w:t>
-                      </w:r>
-                      <w:r>
-                        <w:rPr>
-                          <w:rFonts w:ascii="Arial" w:hAnsi="Arial" w:cs="Arial"/>
-                          <w:color w:val="3C4043"/>
-                          <w:spacing w:val="3"/>
-                          <w:sz w:val="21"/>
-                          <w:szCs w:val="21"/>
-                        </w:rPr>
-                        <w:t xml:space="preserve"> </w:t>
-                      </w:r>
-                      <w:r>
-                        <w:rPr>
-                          <w:rFonts w:ascii="Arial" w:hAnsi="Arial" w:cs="Arial"/>
-                          <w:color w:val="3C4043"/>
-                          <w:spacing w:val="3"/>
-                          <w:sz w:val="21"/>
-                          <w:szCs w:val="21"/>
-                        </w:rPr>
-                        <w:t>2)</w:t>
+                        <w:t>(p2x2 – p1x1) ^ 2) + ( (p2y2 – p1y1) ^ 2) ) ^ (1 / 2)</w:t>
                       </w:r>
                     </w:p>
                   </w:txbxContent>
@@ -11973,6 +11462,7 @@
       <w:r>
         <w:rPr>
           <w:rFonts w:ascii="Arial" w:hAnsi="Arial" w:cs="Arial"/>
+          <w:noProof/>
           <w:sz w:val="21"/>
           <w:szCs w:val="21"/>
         </w:rPr>
@@ -12046,67 +11536,7 @@
                                 <w:sz w:val="21"/>
                                 <w:szCs w:val="21"/>
                               </w:rPr>
-                              <w:t>p1x1</w:t>
-                            </w:r>
-                            <w:r>
-                              <w:rPr>
-                                <w:rFonts w:ascii="Arial" w:hAnsi="Arial" w:cs="Arial"/>
-                                <w:color w:val="3C4043"/>
-                                <w:spacing w:val="3"/>
-                                <w:sz w:val="21"/>
-                                <w:szCs w:val="21"/>
-                              </w:rPr>
-                              <w:t xml:space="preserve">, </w:t>
-                            </w:r>
-                            <w:r>
-                              <w:rPr>
-                                <w:rFonts w:ascii="Arial" w:hAnsi="Arial" w:cs="Arial"/>
-                                <w:color w:val="3C4043"/>
-                                <w:spacing w:val="3"/>
-                                <w:sz w:val="21"/>
-                                <w:szCs w:val="21"/>
-                              </w:rPr>
-                              <w:t>p1y1</w:t>
-                            </w:r>
-                            <w:r>
-                              <w:rPr>
-                                <w:rFonts w:ascii="Arial" w:hAnsi="Arial" w:cs="Arial"/>
-                                <w:color w:val="3C4043"/>
-                                <w:spacing w:val="3"/>
-                                <w:sz w:val="21"/>
-                                <w:szCs w:val="21"/>
-                              </w:rPr>
-                              <w:t xml:space="preserve">, </w:t>
-                            </w:r>
-                            <w:r>
-                              <w:rPr>
-                                <w:rFonts w:ascii="Arial" w:hAnsi="Arial" w:cs="Arial"/>
-                                <w:color w:val="3C4043"/>
-                                <w:spacing w:val="3"/>
-                                <w:sz w:val="21"/>
-                                <w:szCs w:val="21"/>
-                              </w:rPr>
-                              <w:t>p2x2</w:t>
-                            </w:r>
-                            <w:r>
-                              <w:rPr>
-                                <w:rFonts w:ascii="Arial" w:hAnsi="Arial" w:cs="Arial"/>
-                                <w:color w:val="3C4043"/>
-                                <w:spacing w:val="3"/>
-                                <w:sz w:val="21"/>
-                                <w:szCs w:val="21"/>
-                              </w:rPr>
-                              <w:t xml:space="preserve">, </w:t>
-                            </w:r>
-                            <w:r>
-                              <w:rPr>
-                                <w:rFonts w:ascii="Arial" w:hAnsi="Arial" w:cs="Arial"/>
-                                <w:color w:val="3C4043"/>
-                                <w:spacing w:val="3"/>
-                                <w:sz w:val="21"/>
-                                <w:szCs w:val="21"/>
-                              </w:rPr>
-                              <w:t>p2y2</w:t>
+                              <w:t>p1x1, p1y1, p2x2, p2y2</w:t>
                             </w:r>
                           </w:p>
                         </w:txbxContent>
@@ -12151,67 +11581,7 @@
                           <w:sz w:val="21"/>
                           <w:szCs w:val="21"/>
                         </w:rPr>
-                        <w:t>p1x1</w:t>
-                      </w:r>
-                      <w:r>
-                        <w:rPr>
-                          <w:rFonts w:ascii="Arial" w:hAnsi="Arial" w:cs="Arial"/>
-                          <w:color w:val="3C4043"/>
-                          <w:spacing w:val="3"/>
-                          <w:sz w:val="21"/>
-                          <w:szCs w:val="21"/>
-                        </w:rPr>
-                        <w:t xml:space="preserve">, </w:t>
-                      </w:r>
-                      <w:r>
-                        <w:rPr>
-                          <w:rFonts w:ascii="Arial" w:hAnsi="Arial" w:cs="Arial"/>
-                          <w:color w:val="3C4043"/>
-                          <w:spacing w:val="3"/>
-                          <w:sz w:val="21"/>
-                          <w:szCs w:val="21"/>
-                        </w:rPr>
-                        <w:t>p1y1</w:t>
-                      </w:r>
-                      <w:r>
-                        <w:rPr>
-                          <w:rFonts w:ascii="Arial" w:hAnsi="Arial" w:cs="Arial"/>
-                          <w:color w:val="3C4043"/>
-                          <w:spacing w:val="3"/>
-                          <w:sz w:val="21"/>
-                          <w:szCs w:val="21"/>
-                        </w:rPr>
-                        <w:t xml:space="preserve">, </w:t>
-                      </w:r>
-                      <w:r>
-                        <w:rPr>
-                          <w:rFonts w:ascii="Arial" w:hAnsi="Arial" w:cs="Arial"/>
-                          <w:color w:val="3C4043"/>
-                          <w:spacing w:val="3"/>
-                          <w:sz w:val="21"/>
-                          <w:szCs w:val="21"/>
-                        </w:rPr>
-                        <w:t>p2x2</w:t>
-                      </w:r>
-                      <w:r>
-                        <w:rPr>
-                          <w:rFonts w:ascii="Arial" w:hAnsi="Arial" w:cs="Arial"/>
-                          <w:color w:val="3C4043"/>
-                          <w:spacing w:val="3"/>
-                          <w:sz w:val="21"/>
-                          <w:szCs w:val="21"/>
-                        </w:rPr>
-                        <w:t xml:space="preserve">, </w:t>
-                      </w:r>
-                      <w:r>
-                        <w:rPr>
-                          <w:rFonts w:ascii="Arial" w:hAnsi="Arial" w:cs="Arial"/>
-                          <w:color w:val="3C4043"/>
-                          <w:spacing w:val="3"/>
-                          <w:sz w:val="21"/>
-                          <w:szCs w:val="21"/>
-                        </w:rPr>
-                        <w:t>p2y2</w:t>
+                        <w:t>p1x1, p1y1, p2x2, p2y2</w:t>
                       </w:r>
                     </w:p>
                   </w:txbxContent>
@@ -12225,6 +11595,7 @@
       <w:r>
         <w:rPr>
           <w:rFonts w:ascii="Arial" w:hAnsi="Arial" w:cs="Arial"/>
+          <w:noProof/>
           <w:sz w:val="21"/>
           <w:szCs w:val="21"/>
         </w:rPr>
@@ -12309,12 +11680,21 @@
                               </w:rPr>
                               <w:t>distancia entre los puntos P1 y P2 es</w:t>
                             </w:r>
+                            <w:proofErr w:type="gramStart"/>
                             <w:r>
                               <w:rPr>
                                 <w:color w:val="000000" w:themeColor="text1"/>
                                 <w:lang w:val="es-ES"/>
                               </w:rPr>
-                              <w:t>: ”,</w:t>
+                              <w:t>: ”</w:t>
+                            </w:r>
+                            <w:proofErr w:type="gramEnd"/>
+                            <w:r>
+                              <w:rPr>
+                                <w:color w:val="000000" w:themeColor="text1"/>
+                                <w:lang w:val="es-ES"/>
+                              </w:rPr>
+                              <w:t>,</w:t>
                             </w:r>
                             <w:r>
                               <w:rPr>
@@ -12389,12 +11769,21 @@
                         </w:rPr>
                         <w:t>distancia entre los puntos P1 y P2 es</w:t>
                       </w:r>
+                      <w:proofErr w:type="gramStart"/>
                       <w:r>
                         <w:rPr>
                           <w:color w:val="000000" w:themeColor="text1"/>
                           <w:lang w:val="es-ES"/>
                         </w:rPr>
-                        <w:t>: ”,</w:t>
+                        <w:t>: ”</w:t>
+                      </w:r>
+                      <w:proofErr w:type="gramEnd"/>
+                      <w:r>
+                        <w:rPr>
+                          <w:color w:val="000000" w:themeColor="text1"/>
+                          <w:lang w:val="es-ES"/>
+                        </w:rPr>
+                        <w:t>,</w:t>
                       </w:r>
                       <w:r>
                         <w:rPr>
@@ -12426,6 +11815,7 @@
       <w:r>
         <w:rPr>
           <w:rFonts w:ascii="Arial" w:hAnsi="Arial" w:cs="Arial"/>
+          <w:noProof/>
           <w:sz w:val="21"/>
           <w:szCs w:val="21"/>
         </w:rPr>
@@ -12497,6 +11887,7 @@
       <w:r>
         <w:rPr>
           <w:rFonts w:ascii="Arial" w:hAnsi="Arial" w:cs="Arial"/>
+          <w:noProof/>
           <w:sz w:val="21"/>
           <w:szCs w:val="21"/>
         </w:rPr>
@@ -12568,6 +11959,7 @@
       <w:r>
         <w:rPr>
           <w:rFonts w:ascii="Arial" w:hAnsi="Arial" w:cs="Arial"/>
+          <w:noProof/>
           <w:sz w:val="21"/>
           <w:szCs w:val="21"/>
         </w:rPr>
@@ -12639,6 +12031,7 @@
       <w:r>
         <w:rPr>
           <w:rFonts w:ascii="Arial" w:hAnsi="Arial" w:cs="Arial"/>
+          <w:noProof/>
           <w:sz w:val="21"/>
           <w:szCs w:val="21"/>
         </w:rPr>
@@ -12710,6 +12103,7 @@
       <w:r>
         <w:rPr>
           <w:rFonts w:ascii="Arial" w:hAnsi="Arial" w:cs="Arial"/>
+          <w:noProof/>
           <w:sz w:val="21"/>
           <w:szCs w:val="21"/>
         </w:rPr>
@@ -12963,592 +12357,230 @@
       </w:pPr>
       <w:r>
         <w:rPr>
-          <w:rFonts w:ascii="Arial" w:hAnsi="Arial" w:cs="Arial"/>
-          <w:sz w:val="21"/>
-          <w:szCs w:val="21"/>
+          <w:noProof/>
         </w:rPr>
         <w:lastRenderedPageBreak/>
-        <w:t xml:space="preserve">Proceso </w:t>
+        <w:drawing>
+          <wp:anchor distT="0" distB="0" distL="114300" distR="114300" simplePos="0" relativeHeight="251726848" behindDoc="0" locked="0" layoutInCell="1" allowOverlap="1" wp14:anchorId="3BCCEEF1" wp14:editId="75E78621">
+            <wp:simplePos x="0" y="0"/>
+            <wp:positionH relativeFrom="margin">
+              <wp:posOffset>1649730</wp:posOffset>
+            </wp:positionH>
+            <wp:positionV relativeFrom="paragraph">
+              <wp:posOffset>5864225</wp:posOffset>
+            </wp:positionV>
+            <wp:extent cx="3611880" cy="2642235"/>
+            <wp:effectExtent l="76200" t="76200" r="140970" b="139065"/>
+            <wp:wrapSquare wrapText="bothSides"/>
+            <wp:docPr id="52" name="Imagen 52"/>
+            <wp:cNvGraphicFramePr>
+              <a:graphicFrameLocks xmlns:a="http://schemas.openxmlformats.org/drawingml/2006/main" noChangeAspect="1"/>
+            </wp:cNvGraphicFramePr>
+            <a:graphic xmlns:a="http://schemas.openxmlformats.org/drawingml/2006/main">
+              <a:graphicData uri="http://schemas.openxmlformats.org/drawingml/2006/picture">
+                <pic:pic xmlns:pic="http://schemas.openxmlformats.org/drawingml/2006/picture">
+                  <pic:nvPicPr>
+                    <pic:cNvPr id="1" name=""/>
+                    <pic:cNvPicPr/>
+                  </pic:nvPicPr>
+                  <pic:blipFill>
+                    <a:blip r:embed="rId20">
+                      <a:extLst>
+                        <a:ext uri="{28A0092B-C50C-407E-A947-70E740481C1C}">
+                          <a14:useLocalDpi xmlns:a14="http://schemas.microsoft.com/office/drawing/2010/main" val="0"/>
+                        </a:ext>
+                      </a:extLst>
+                    </a:blip>
+                    <a:stretch>
+                      <a:fillRect/>
+                    </a:stretch>
+                  </pic:blipFill>
+                  <pic:spPr>
+                    <a:xfrm>
+                      <a:off x="0" y="0"/>
+                      <a:ext cx="3611880" cy="2642235"/>
+                    </a:xfrm>
+                    <a:prstGeom prst="rect">
+                      <a:avLst/>
+                    </a:prstGeom>
+                    <a:ln w="38100" cap="sq">
+                      <a:solidFill>
+                        <a:srgbClr val="000000"/>
+                      </a:solidFill>
+                      <a:prstDash val="solid"/>
+                      <a:miter lim="800000"/>
+                    </a:ln>
+                    <a:effectLst>
+                      <a:outerShdw blurRad="50800" dist="38100" dir="2700000" algn="tl" rotWithShape="0">
+                        <a:srgbClr val="000000">
+                          <a:alpha val="43000"/>
+                        </a:srgbClr>
+                      </a:outerShdw>
+                    </a:effectLst>
+                  </pic:spPr>
+                </pic:pic>
+              </a:graphicData>
+            </a:graphic>
+            <wp14:sizeRelH relativeFrom="margin">
+              <wp14:pctWidth>0</wp14:pctWidth>
+            </wp14:sizeRelH>
+            <wp14:sizeRelV relativeFrom="margin">
+              <wp14:pctHeight>0</wp14:pctHeight>
+            </wp14:sizeRelV>
+          </wp:anchor>
+        </w:drawing>
       </w:r>
-      <w:proofErr w:type="spellStart"/>
       <w:r>
         <w:rPr>
-          <w:rFonts w:ascii="Arial" w:hAnsi="Arial" w:cs="Arial"/>
-          <w:sz w:val="21"/>
-          <w:szCs w:val="21"/>
-        </w:rPr>
-        <w:t>planoCartesiano</w:t>
+          <w:noProof/>
+        </w:rPr>
+        <w:drawing>
+          <wp:anchor distT="0" distB="0" distL="114300" distR="114300" simplePos="0" relativeHeight="251725824" behindDoc="0" locked="0" layoutInCell="1" allowOverlap="1" wp14:anchorId="7591174D" wp14:editId="1E4E0BD3">
+            <wp:simplePos x="0" y="0"/>
+            <wp:positionH relativeFrom="margin">
+              <wp:align>left</wp:align>
+            </wp:positionH>
+            <wp:positionV relativeFrom="paragraph">
+              <wp:posOffset>3335020</wp:posOffset>
+            </wp:positionV>
+            <wp:extent cx="3434715" cy="2489835"/>
+            <wp:effectExtent l="76200" t="76200" r="127635" b="139065"/>
+            <wp:wrapSquare wrapText="bothSides"/>
+            <wp:docPr id="51" name="Imagen 51"/>
+            <wp:cNvGraphicFramePr>
+              <a:graphicFrameLocks xmlns:a="http://schemas.openxmlformats.org/drawingml/2006/main" noChangeAspect="1"/>
+            </wp:cNvGraphicFramePr>
+            <a:graphic xmlns:a="http://schemas.openxmlformats.org/drawingml/2006/main">
+              <a:graphicData uri="http://schemas.openxmlformats.org/drawingml/2006/picture">
+                <pic:pic xmlns:pic="http://schemas.openxmlformats.org/drawingml/2006/picture">
+                  <pic:nvPicPr>
+                    <pic:cNvPr id="1" name=""/>
+                    <pic:cNvPicPr/>
+                  </pic:nvPicPr>
+                  <pic:blipFill>
+                    <a:blip r:embed="rId21">
+                      <a:extLst>
+                        <a:ext uri="{28A0092B-C50C-407E-A947-70E740481C1C}">
+                          <a14:useLocalDpi xmlns:a14="http://schemas.microsoft.com/office/drawing/2010/main" val="0"/>
+                        </a:ext>
+                      </a:extLst>
+                    </a:blip>
+                    <a:stretch>
+                      <a:fillRect/>
+                    </a:stretch>
+                  </pic:blipFill>
+                  <pic:spPr>
+                    <a:xfrm>
+                      <a:off x="0" y="0"/>
+                      <a:ext cx="3437665" cy="2492531"/>
+                    </a:xfrm>
+                    <a:prstGeom prst="rect">
+                      <a:avLst/>
+                    </a:prstGeom>
+                    <a:ln w="38100" cap="sq">
+                      <a:solidFill>
+                        <a:srgbClr val="000000"/>
+                      </a:solidFill>
+                      <a:prstDash val="solid"/>
+                      <a:miter lim="800000"/>
+                    </a:ln>
+                    <a:effectLst>
+                      <a:outerShdw blurRad="50800" dist="38100" dir="2700000" algn="tl" rotWithShape="0">
+                        <a:srgbClr val="000000">
+                          <a:alpha val="43000"/>
+                        </a:srgbClr>
+                      </a:outerShdw>
+                    </a:effectLst>
+                  </pic:spPr>
+                </pic:pic>
+              </a:graphicData>
+            </a:graphic>
+            <wp14:sizeRelH relativeFrom="margin">
+              <wp14:pctWidth>0</wp14:pctWidth>
+            </wp14:sizeRelH>
+            <wp14:sizeRelV relativeFrom="margin">
+              <wp14:pctHeight>0</wp14:pctHeight>
+            </wp14:sizeRelV>
+          </wp:anchor>
+        </w:drawing>
       </w:r>
-      <w:proofErr w:type="spellEnd"/>
-    </w:p>
-    <w:p>
-      <w:pPr>
-        <w:tabs>
-          <w:tab w:val="left" w:pos="6284"/>
-        </w:tabs>
-        <w:rPr>
-          <w:rFonts w:ascii="Arial" w:hAnsi="Arial" w:cs="Arial"/>
-          <w:sz w:val="21"/>
-          <w:szCs w:val="21"/>
-        </w:rPr>
-      </w:pPr>
       <w:r>
         <w:rPr>
-          <w:rFonts w:ascii="Arial" w:hAnsi="Arial" w:cs="Arial"/>
-          <w:sz w:val="21"/>
-          <w:szCs w:val="21"/>
-        </w:rPr>
-        <w:tab/>
-        <w:t>Escribir "";</w:t>
+          <w:noProof/>
+        </w:rPr>
+        <w:drawing>
+          <wp:anchor distT="0" distB="0" distL="114300" distR="114300" simplePos="0" relativeHeight="251723776" behindDoc="0" locked="0" layoutInCell="1" allowOverlap="1" wp14:anchorId="59350149" wp14:editId="45AF94FE">
+            <wp:simplePos x="0" y="0"/>
+            <wp:positionH relativeFrom="margin">
+              <wp:posOffset>65405</wp:posOffset>
+            </wp:positionH>
+            <wp:positionV relativeFrom="paragraph">
+              <wp:posOffset>83185</wp:posOffset>
+            </wp:positionV>
+            <wp:extent cx="4763135" cy="3215005"/>
+            <wp:effectExtent l="76200" t="76200" r="132715" b="137795"/>
+            <wp:wrapSquare wrapText="bothSides"/>
+            <wp:docPr id="49" name="Imagen 49"/>
+            <wp:cNvGraphicFramePr>
+              <a:graphicFrameLocks xmlns:a="http://schemas.openxmlformats.org/drawingml/2006/main" noChangeAspect="1"/>
+            </wp:cNvGraphicFramePr>
+            <a:graphic xmlns:a="http://schemas.openxmlformats.org/drawingml/2006/main">
+              <a:graphicData uri="http://schemas.openxmlformats.org/drawingml/2006/picture">
+                <pic:pic xmlns:pic="http://schemas.openxmlformats.org/drawingml/2006/picture">
+                  <pic:nvPicPr>
+                    <pic:cNvPr id="1" name=""/>
+                    <pic:cNvPicPr/>
+                  </pic:nvPicPr>
+                  <pic:blipFill>
+                    <a:blip r:embed="rId22">
+                      <a:extLst>
+                        <a:ext uri="{28A0092B-C50C-407E-A947-70E740481C1C}">
+                          <a14:useLocalDpi xmlns:a14="http://schemas.microsoft.com/office/drawing/2010/main" val="0"/>
+                        </a:ext>
+                      </a:extLst>
+                    </a:blip>
+                    <a:stretch>
+                      <a:fillRect/>
+                    </a:stretch>
+                  </pic:blipFill>
+                  <pic:spPr>
+                    <a:xfrm>
+                      <a:off x="0" y="0"/>
+                      <a:ext cx="4763135" cy="3215005"/>
+                    </a:xfrm>
+                    <a:prstGeom prst="rect">
+                      <a:avLst/>
+                    </a:prstGeom>
+                    <a:ln w="38100" cap="sq">
+                      <a:solidFill>
+                        <a:srgbClr val="000000"/>
+                      </a:solidFill>
+                      <a:prstDash val="solid"/>
+                      <a:miter lim="800000"/>
+                    </a:ln>
+                    <a:effectLst>
+                      <a:outerShdw blurRad="50800" dist="38100" dir="2700000" algn="tl" rotWithShape="0">
+                        <a:srgbClr val="000000">
+                          <a:alpha val="43000"/>
+                        </a:srgbClr>
+                      </a:outerShdw>
+                    </a:effectLst>
+                  </pic:spPr>
+                </pic:pic>
+              </a:graphicData>
+            </a:graphic>
+            <wp14:sizeRelH relativeFrom="margin">
+              <wp14:pctWidth>0</wp14:pctWidth>
+            </wp14:sizeRelH>
+            <wp14:sizeRelV relativeFrom="margin">
+              <wp14:pctHeight>0</wp14:pctHeight>
+            </wp14:sizeRelV>
+          </wp:anchor>
+        </w:drawing>
       </w:r>
     </w:p>
-    <w:p>
-      <w:pPr>
-        <w:tabs>
-          <w:tab w:val="left" w:pos="6284"/>
-        </w:tabs>
-        <w:rPr>
-          <w:rFonts w:ascii="Arial" w:hAnsi="Arial" w:cs="Arial"/>
-          <w:sz w:val="21"/>
-          <w:szCs w:val="21"/>
-        </w:rPr>
-      </w:pPr>
-      <w:r>
-        <w:rPr>
-          <w:rFonts w:ascii="Arial" w:hAnsi="Arial" w:cs="Arial"/>
-          <w:sz w:val="21"/>
-          <w:szCs w:val="21"/>
-        </w:rPr>
-        <w:tab/>
-        <w:t>//Definir variables</w:t>
-      </w:r>
-    </w:p>
-    <w:p>
-      <w:pPr>
-        <w:tabs>
-          <w:tab w:val="left" w:pos="6284"/>
-        </w:tabs>
-        <w:rPr>
-          <w:rFonts w:ascii="Arial" w:hAnsi="Arial" w:cs="Arial"/>
-          <w:sz w:val="21"/>
-          <w:szCs w:val="21"/>
-        </w:rPr>
-      </w:pPr>
-      <w:r>
-        <w:rPr>
-          <w:rFonts w:ascii="Arial" w:hAnsi="Arial" w:cs="Arial"/>
-          <w:sz w:val="21"/>
-          <w:szCs w:val="21"/>
-        </w:rPr>
-        <w:tab/>
-        <w:t xml:space="preserve">Definir p1x1, p1y1, p2x2, p2y2, </w:t>
-      </w:r>
-      <w:proofErr w:type="spellStart"/>
-      <w:r>
-        <w:rPr>
-          <w:rFonts w:ascii="Arial" w:hAnsi="Arial" w:cs="Arial"/>
-          <w:sz w:val="21"/>
-          <w:szCs w:val="21"/>
-        </w:rPr>
-        <w:t>distanciaD</w:t>
-      </w:r>
-      <w:proofErr w:type="spellEnd"/>
-      <w:r>
-        <w:rPr>
-          <w:rFonts w:ascii="Arial" w:hAnsi="Arial" w:cs="Arial"/>
-          <w:sz w:val="21"/>
-          <w:szCs w:val="21"/>
-        </w:rPr>
-        <w:t xml:space="preserve"> Como Real;</w:t>
-      </w:r>
-    </w:p>
-    <w:p>
-      <w:pPr>
-        <w:tabs>
-          <w:tab w:val="left" w:pos="6284"/>
-        </w:tabs>
-        <w:rPr>
-          <w:rFonts w:ascii="Arial" w:hAnsi="Arial" w:cs="Arial"/>
-          <w:sz w:val="21"/>
-          <w:szCs w:val="21"/>
-        </w:rPr>
-      </w:pPr>
-      <w:r>
-        <w:rPr>
-          <w:rFonts w:ascii="Arial" w:hAnsi="Arial" w:cs="Arial"/>
-          <w:sz w:val="21"/>
-          <w:szCs w:val="21"/>
-        </w:rPr>
-        <w:tab/>
-        <w:t>//Título del sistema impreso en pantalla</w:t>
-      </w:r>
-    </w:p>
-    <w:p>
-      <w:pPr>
-        <w:tabs>
-          <w:tab w:val="left" w:pos="6284"/>
-        </w:tabs>
-        <w:rPr>
-          <w:rFonts w:ascii="Arial" w:hAnsi="Arial" w:cs="Arial"/>
-          <w:sz w:val="21"/>
-          <w:szCs w:val="21"/>
-        </w:rPr>
-      </w:pPr>
-      <w:r>
-        <w:rPr>
-          <w:rFonts w:ascii="Arial" w:hAnsi="Arial" w:cs="Arial"/>
-          <w:sz w:val="21"/>
-          <w:szCs w:val="21"/>
-        </w:rPr>
-        <w:tab/>
-        <w:t>Escribir "***** Calcular la distancia entre los puntos P1 y P2 en el plano cartesiano *****";</w:t>
-      </w:r>
-    </w:p>
-    <w:p>
-      <w:pPr>
-        <w:tabs>
-          <w:tab w:val="left" w:pos="6284"/>
-        </w:tabs>
-        <w:rPr>
-          <w:rFonts w:ascii="Arial" w:hAnsi="Arial" w:cs="Arial"/>
-          <w:sz w:val="21"/>
-          <w:szCs w:val="21"/>
-        </w:rPr>
-      </w:pPr>
-      <w:r>
-        <w:rPr>
-          <w:rFonts w:ascii="Arial" w:hAnsi="Arial" w:cs="Arial"/>
-          <w:sz w:val="21"/>
-          <w:szCs w:val="21"/>
-        </w:rPr>
-        <w:tab/>
-        <w:t>Escribir "";</w:t>
-      </w:r>
-    </w:p>
-    <w:p>
-      <w:pPr>
-        <w:tabs>
-          <w:tab w:val="left" w:pos="6284"/>
-        </w:tabs>
-        <w:rPr>
-          <w:rFonts w:ascii="Arial" w:hAnsi="Arial" w:cs="Arial"/>
-          <w:sz w:val="21"/>
-          <w:szCs w:val="21"/>
-        </w:rPr>
-      </w:pPr>
-      <w:r>
-        <w:rPr>
-          <w:rFonts w:ascii="Arial" w:hAnsi="Arial" w:cs="Arial"/>
-          <w:sz w:val="21"/>
-          <w:szCs w:val="21"/>
-        </w:rPr>
-        <w:tab/>
-        <w:t>//Solicitud de las coordenadas de los puntos en el plano cartesiano</w:t>
-      </w:r>
-    </w:p>
-    <w:p>
-      <w:pPr>
-        <w:tabs>
-          <w:tab w:val="left" w:pos="6284"/>
-        </w:tabs>
-        <w:rPr>
-          <w:rFonts w:ascii="Arial" w:hAnsi="Arial" w:cs="Arial"/>
-          <w:sz w:val="21"/>
-          <w:szCs w:val="21"/>
-        </w:rPr>
-      </w:pPr>
-      <w:r>
-        <w:rPr>
-          <w:rFonts w:ascii="Arial" w:hAnsi="Arial" w:cs="Arial"/>
-          <w:sz w:val="21"/>
-          <w:szCs w:val="21"/>
-        </w:rPr>
-        <w:tab/>
-        <w:t>Escribir "Ingrese la Coordenada X del punto P1: ";</w:t>
-      </w:r>
-    </w:p>
-    <w:p>
-      <w:pPr>
-        <w:tabs>
-          <w:tab w:val="left" w:pos="6284"/>
-        </w:tabs>
-        <w:rPr>
-          <w:rFonts w:ascii="Arial" w:hAnsi="Arial" w:cs="Arial"/>
-          <w:sz w:val="21"/>
-          <w:szCs w:val="21"/>
-        </w:rPr>
-      </w:pPr>
-      <w:r>
-        <w:rPr>
-          <w:rFonts w:ascii="Arial" w:hAnsi="Arial" w:cs="Arial"/>
-          <w:sz w:val="21"/>
-          <w:szCs w:val="21"/>
-        </w:rPr>
-        <w:tab/>
-        <w:t>Leer p1x1;</w:t>
-      </w:r>
-    </w:p>
-    <w:p>
-      <w:pPr>
-        <w:tabs>
-          <w:tab w:val="left" w:pos="6284"/>
-        </w:tabs>
-        <w:rPr>
-          <w:rFonts w:ascii="Arial" w:hAnsi="Arial" w:cs="Arial"/>
-          <w:sz w:val="21"/>
-          <w:szCs w:val="21"/>
-        </w:rPr>
-      </w:pPr>
-      <w:r>
-        <w:rPr>
-          <w:rFonts w:ascii="Arial" w:hAnsi="Arial" w:cs="Arial"/>
-          <w:sz w:val="21"/>
-          <w:szCs w:val="21"/>
-        </w:rPr>
-        <w:tab/>
-        <w:t>Escribir "";</w:t>
-      </w:r>
-    </w:p>
-    <w:p>
-      <w:pPr>
-        <w:tabs>
-          <w:tab w:val="left" w:pos="6284"/>
-        </w:tabs>
-        <w:rPr>
-          <w:rFonts w:ascii="Arial" w:hAnsi="Arial" w:cs="Arial"/>
-          <w:sz w:val="21"/>
-          <w:szCs w:val="21"/>
-        </w:rPr>
-      </w:pPr>
-      <w:r>
-        <w:rPr>
-          <w:rFonts w:ascii="Arial" w:hAnsi="Arial" w:cs="Arial"/>
-          <w:sz w:val="21"/>
-          <w:szCs w:val="21"/>
-        </w:rPr>
-        <w:tab/>
-        <w:t>Escribir "Ingrese la Coordenada Y del punto P1: ";</w:t>
-      </w:r>
-    </w:p>
-    <w:p>
-      <w:pPr>
-        <w:tabs>
-          <w:tab w:val="left" w:pos="6284"/>
-        </w:tabs>
-        <w:rPr>
-          <w:rFonts w:ascii="Arial" w:hAnsi="Arial" w:cs="Arial"/>
-          <w:sz w:val="21"/>
-          <w:szCs w:val="21"/>
-        </w:rPr>
-      </w:pPr>
-      <w:r>
-        <w:rPr>
-          <w:rFonts w:ascii="Arial" w:hAnsi="Arial" w:cs="Arial"/>
-          <w:sz w:val="21"/>
-          <w:szCs w:val="21"/>
-        </w:rPr>
-        <w:tab/>
-        <w:t>Leer p1y1;</w:t>
-      </w:r>
-    </w:p>
-    <w:p>
-      <w:pPr>
-        <w:tabs>
-          <w:tab w:val="left" w:pos="6284"/>
-        </w:tabs>
-        <w:rPr>
-          <w:rFonts w:ascii="Arial" w:hAnsi="Arial" w:cs="Arial"/>
-          <w:sz w:val="21"/>
-          <w:szCs w:val="21"/>
-        </w:rPr>
-      </w:pPr>
-      <w:r>
-        <w:rPr>
-          <w:rFonts w:ascii="Arial" w:hAnsi="Arial" w:cs="Arial"/>
-          <w:sz w:val="21"/>
-          <w:szCs w:val="21"/>
-        </w:rPr>
-        <w:tab/>
-        <w:t>Escribir "";</w:t>
-      </w:r>
-    </w:p>
-    <w:p>
-      <w:pPr>
-        <w:tabs>
-          <w:tab w:val="left" w:pos="6284"/>
-        </w:tabs>
-        <w:rPr>
-          <w:rFonts w:ascii="Arial" w:hAnsi="Arial" w:cs="Arial"/>
-          <w:sz w:val="21"/>
-          <w:szCs w:val="21"/>
-        </w:rPr>
-      </w:pPr>
-      <w:r>
-        <w:rPr>
-          <w:rFonts w:ascii="Arial" w:hAnsi="Arial" w:cs="Arial"/>
-          <w:sz w:val="21"/>
-          <w:szCs w:val="21"/>
-        </w:rPr>
-        <w:tab/>
-        <w:t>Escribir "Ingrese la Coordenada X del punto P2: ";</w:t>
-      </w:r>
-    </w:p>
-    <w:p>
-      <w:pPr>
-        <w:tabs>
-          <w:tab w:val="left" w:pos="6284"/>
-        </w:tabs>
-        <w:rPr>
-          <w:rFonts w:ascii="Arial" w:hAnsi="Arial" w:cs="Arial"/>
-          <w:sz w:val="21"/>
-          <w:szCs w:val="21"/>
-        </w:rPr>
-      </w:pPr>
-      <w:r>
-        <w:rPr>
-          <w:rFonts w:ascii="Arial" w:hAnsi="Arial" w:cs="Arial"/>
-          <w:sz w:val="21"/>
-          <w:szCs w:val="21"/>
-        </w:rPr>
-        <w:tab/>
-        <w:t>Leer p2x2;</w:t>
-      </w:r>
-    </w:p>
-    <w:p>
-      <w:pPr>
-        <w:tabs>
-          <w:tab w:val="left" w:pos="6284"/>
-        </w:tabs>
-        <w:rPr>
-          <w:rFonts w:ascii="Arial" w:hAnsi="Arial" w:cs="Arial"/>
-          <w:sz w:val="21"/>
-          <w:szCs w:val="21"/>
-        </w:rPr>
-      </w:pPr>
-      <w:r>
-        <w:rPr>
-          <w:rFonts w:ascii="Arial" w:hAnsi="Arial" w:cs="Arial"/>
-          <w:sz w:val="21"/>
-          <w:szCs w:val="21"/>
-        </w:rPr>
-        <w:tab/>
-        <w:t>Escribir "";</w:t>
-      </w:r>
-    </w:p>
-    <w:p>
-      <w:pPr>
-        <w:tabs>
-          <w:tab w:val="left" w:pos="6284"/>
-        </w:tabs>
-        <w:rPr>
-          <w:rFonts w:ascii="Arial" w:hAnsi="Arial" w:cs="Arial"/>
-          <w:sz w:val="21"/>
-          <w:szCs w:val="21"/>
-        </w:rPr>
-      </w:pPr>
-      <w:r>
-        <w:rPr>
-          <w:rFonts w:ascii="Arial" w:hAnsi="Arial" w:cs="Arial"/>
-          <w:sz w:val="21"/>
-          <w:szCs w:val="21"/>
-        </w:rPr>
-        <w:tab/>
-        <w:t>Escribir "Ingrese la Coordenada Y del punto P2: ";</w:t>
-      </w:r>
-    </w:p>
-    <w:p>
-      <w:pPr>
-        <w:tabs>
-          <w:tab w:val="left" w:pos="6284"/>
-        </w:tabs>
-        <w:rPr>
-          <w:rFonts w:ascii="Arial" w:hAnsi="Arial" w:cs="Arial"/>
-          <w:sz w:val="21"/>
-          <w:szCs w:val="21"/>
-        </w:rPr>
-      </w:pPr>
-      <w:r>
-        <w:rPr>
-          <w:rFonts w:ascii="Arial" w:hAnsi="Arial" w:cs="Arial"/>
-          <w:sz w:val="21"/>
-          <w:szCs w:val="21"/>
-        </w:rPr>
-        <w:tab/>
-        <w:t>Leer p2y2;</w:t>
-      </w:r>
-    </w:p>
-    <w:p>
-      <w:pPr>
-        <w:tabs>
-          <w:tab w:val="left" w:pos="6284"/>
-        </w:tabs>
-        <w:rPr>
-          <w:rFonts w:ascii="Arial" w:hAnsi="Arial" w:cs="Arial"/>
-          <w:sz w:val="21"/>
-          <w:szCs w:val="21"/>
-        </w:rPr>
-      </w:pPr>
-      <w:r>
-        <w:rPr>
-          <w:rFonts w:ascii="Arial" w:hAnsi="Arial" w:cs="Arial"/>
-          <w:sz w:val="21"/>
-          <w:szCs w:val="21"/>
-        </w:rPr>
-        <w:tab/>
-        <w:t>Escribir "";</w:t>
-      </w:r>
-      <w:r>
-        <w:rPr>
-          <w:rFonts w:ascii="Arial" w:hAnsi="Arial" w:cs="Arial"/>
-          <w:sz w:val="21"/>
-          <w:szCs w:val="21"/>
-        </w:rPr>
-        <w:tab/>
-      </w:r>
-    </w:p>
-    <w:p>
-      <w:pPr>
-        <w:tabs>
-          <w:tab w:val="left" w:pos="6284"/>
-        </w:tabs>
-        <w:rPr>
-          <w:rFonts w:ascii="Arial" w:hAnsi="Arial" w:cs="Arial"/>
-          <w:sz w:val="21"/>
-          <w:szCs w:val="21"/>
-        </w:rPr>
-      </w:pPr>
-      <w:r>
-        <w:rPr>
-          <w:rFonts w:ascii="Arial" w:hAnsi="Arial" w:cs="Arial"/>
-          <w:sz w:val="21"/>
-          <w:szCs w:val="21"/>
-        </w:rPr>
-        <w:tab/>
-        <w:t>//Calculo de la distancia entre los puntos P1 y P2</w:t>
-      </w:r>
-    </w:p>
-    <w:p>
-      <w:pPr>
-        <w:tabs>
-          <w:tab w:val="left" w:pos="6284"/>
-        </w:tabs>
-        <w:rPr>
-          <w:rFonts w:ascii="Arial" w:hAnsi="Arial" w:cs="Arial"/>
-          <w:sz w:val="21"/>
-          <w:szCs w:val="21"/>
-        </w:rPr>
-      </w:pPr>
-      <w:r>
-        <w:rPr>
-          <w:rFonts w:ascii="Arial" w:hAnsi="Arial" w:cs="Arial"/>
-          <w:sz w:val="21"/>
-          <w:szCs w:val="21"/>
-        </w:rPr>
-        <w:tab/>
-      </w:r>
-      <w:proofErr w:type="spellStart"/>
-      <w:r>
-        <w:rPr>
-          <w:rFonts w:ascii="Arial" w:hAnsi="Arial" w:cs="Arial"/>
-          <w:sz w:val="21"/>
-          <w:szCs w:val="21"/>
-        </w:rPr>
-        <w:t>distanciaD</w:t>
-      </w:r>
-      <w:proofErr w:type="spellEnd"/>
-      <w:r>
-        <w:rPr>
-          <w:rFonts w:ascii="Arial" w:hAnsi="Arial" w:cs="Arial"/>
-          <w:sz w:val="21"/>
-          <w:szCs w:val="21"/>
-        </w:rPr>
-        <w:t xml:space="preserve"> &lt;- ( ( (p2x2 – p1x1) ^ 2) + ( (p2y2 – p1y1) ^ 2) ) ^ (1 / 2);</w:t>
-      </w:r>
-    </w:p>
-    <w:p>
-      <w:pPr>
-        <w:tabs>
-          <w:tab w:val="left" w:pos="6284"/>
-        </w:tabs>
-        <w:rPr>
-          <w:rFonts w:ascii="Arial" w:hAnsi="Arial" w:cs="Arial"/>
-          <w:sz w:val="21"/>
-          <w:szCs w:val="21"/>
-        </w:rPr>
-      </w:pPr>
-      <w:r>
-        <w:rPr>
-          <w:rFonts w:ascii="Arial" w:hAnsi="Arial" w:cs="Arial"/>
-          <w:sz w:val="21"/>
-          <w:szCs w:val="21"/>
-        </w:rPr>
-        <w:tab/>
-        <w:t xml:space="preserve">Escribir "La distancia entre los puntos P1 y P2 es: ", </w:t>
-      </w:r>
-      <w:proofErr w:type="spellStart"/>
-      <w:r>
-        <w:rPr>
-          <w:rFonts w:ascii="Arial" w:hAnsi="Arial" w:cs="Arial"/>
-          <w:sz w:val="21"/>
-          <w:szCs w:val="21"/>
-        </w:rPr>
-        <w:t>distanciaD</w:t>
-      </w:r>
-      <w:proofErr w:type="spellEnd"/>
-      <w:r>
-        <w:rPr>
-          <w:rFonts w:ascii="Arial" w:hAnsi="Arial" w:cs="Arial"/>
-          <w:sz w:val="21"/>
-          <w:szCs w:val="21"/>
-        </w:rPr>
-        <w:t>;</w:t>
-      </w:r>
-    </w:p>
-    <w:p>
-      <w:pPr>
-        <w:tabs>
-          <w:tab w:val="left" w:pos="6284"/>
-        </w:tabs>
-        <w:rPr>
-          <w:rFonts w:ascii="Arial" w:hAnsi="Arial" w:cs="Arial"/>
-          <w:sz w:val="21"/>
-          <w:szCs w:val="21"/>
-        </w:rPr>
-      </w:pPr>
-      <w:r>
-        <w:rPr>
-          <w:rFonts w:ascii="Arial" w:hAnsi="Arial" w:cs="Arial"/>
-          <w:sz w:val="21"/>
-          <w:szCs w:val="21"/>
-        </w:rPr>
-        <w:tab/>
-        <w:t>Escribir "";</w:t>
-      </w:r>
-    </w:p>
-    <w:p>
-      <w:pPr>
-        <w:tabs>
-          <w:tab w:val="left" w:pos="6284"/>
-        </w:tabs>
-        <w:rPr>
-          <w:rFonts w:ascii="Arial" w:hAnsi="Arial" w:cs="Arial"/>
-          <w:sz w:val="21"/>
-          <w:szCs w:val="21"/>
-        </w:rPr>
-      </w:pPr>
-      <w:proofErr w:type="spellStart"/>
-      <w:r>
-        <w:rPr>
-          <w:rFonts w:ascii="Arial" w:hAnsi="Arial" w:cs="Arial"/>
-          <w:sz w:val="21"/>
-          <w:szCs w:val="21"/>
-        </w:rPr>
-        <w:t>FinProceso</w:t>
-      </w:r>
-      <w:proofErr w:type="spellEnd"/>
-    </w:p>
     <w:sectPr>
-      <w:headerReference w:type="default" r:id="rId20"/>
+      <w:headerReference w:type="default" r:id="rId23"/>
       <w:pgSz w:w="11906" w:h="16838"/>
       <w:pgMar w:top="1417" w:right="1701" w:bottom="1417" w:left="1701" w:header="708" w:footer="708" w:gutter="0"/>
       <w:cols w:space="708"/>
@@ -14087,6 +13119,7 @@
   <w:style w:type="character" w:default="1" w:styleId="Fuentedeprrafopredeter">
     <w:name w:val="Default Paragraph Font"/>
     <w:uiPriority w:val="1"/>
+    <w:semiHidden/>
     <w:unhideWhenUsed/>
   </w:style>
   <w:style w:type="table" w:default="1" w:styleId="Tablanormal">

</xml_diff>